<commit_message>
update with more of Rob's edits, through end of Project 2 modeling results
</commit_message>
<xml_diff>
--- a/Manuscript/output/TG_Full_Dissertation.docx
+++ b/Manuscript/output/TG_Full_Dissertation.docx
@@ -5722,7 +5722,7 @@
         <w:t xml:space="preserve"> </w:t>
       </w:r>
       <w:r>
-        <w:t xml:space="preserve">(Mcdaniel et al., 2009)</w:t>
+        <w:t xml:space="preserve">(McDaniel et al., 2009)</w:t>
       </w:r>
       <w:r>
         <w:t xml:space="preserve">.</w:t>
@@ -5918,7 +5918,7 @@
         <w:t xml:space="preserve"> </w:t>
       </w:r>
       <w:r>
-        <w:t xml:space="preserve">A total of 156 participants were recruited from the Indiana University Introductory Psychology Course. Participants were randomly assigned to one of two training conditions: varied training or constant training.</w:t>
+        <w:t xml:space="preserve">A total of 156 participants were recruited from Indiana University Introductory Psychology Courses. Participants were randomly assigned to one of two training conditions: varied training or constant training.</w:t>
       </w:r>
     </w:p>
     <w:p>
@@ -5954,7 +5954,7 @@
         <w:t xml:space="preserve"> </w:t>
       </w:r>
       <w:r>
-        <w:t xml:space="preserve">(HTW) visuomotor extrapolation task task was programmed in Javascript, making heavy use of the</w:t>
+        <w:t xml:space="preserve">(HTW) visuomotor extrapolation task task was programmed in JavaScript, making use of the</w:t>
       </w:r>
       <w:r>
         <w:t xml:space="preserve"> </w:t>
@@ -5989,7 +5989,7 @@
         <w:t xml:space="preserve"> </w:t>
       </w:r>
       <w:r>
-        <w:t xml:space="preserve">at target speed indicated at the top of the screen (see</w:t>
+        <w:t xml:space="preserve">at the target speed indicated at the top of the screen (see</w:t>
       </w:r>
       <w:r>
         <w:t xml:space="preserve"> </w:t>
@@ -6003,7 +6003,7 @@
         </w:r>
       </w:hyperlink>
       <w:r>
-        <w:t xml:space="preserve">). The target velocities were given as a range, or band, of acceptable velocity values (e.g., band 800-1000). During the training stage, participants received feedback indicating whether they had hit the wall within the target velocity band, or how many units their throw was above or below from the target band. Participants were instructed that only the x velocity component of the ball was relevant to the task. The y velocity, or the location at which the ball struck the wall, had no influence on the task feedback.</w:t>
+        <w:t xml:space="preserve">). The target velocities were given as a range, or band, of acceptable velocity values (e.g., band 800-1000). During the training stage, participants received feedback indicating whether they had hit the wall within the target velocity band, or how many units their throw was above or below the target band. Participants were instructed that only the x velocity component of the ball was relevant to the task. The y velocity, or the location at which the ball struck the wall, had no influence on the task feedback.</w:t>
       </w:r>
     </w:p>
     <w:tbl>
@@ -6290,7 +6290,7 @@
         <w:t xml:space="preserve">(Makowski et al., 2019)</w:t>
       </w:r>
       <w:r>
-        <w:t xml:space="preserve">. Mixed effects regression enables us to take advantage of partial pooling, simultaneously estimating parameters at the individual and group level. Our use of Bayesian, rather than frequentist methods allows us to directly quantify the uncertainty in our parameter estimates, as well as avoiding convergence issues common to the frequentist analogues of our mixed models.</w:t>
+        <w:t xml:space="preserve">. Mixed effects regression enables us to take advantage of partial pooling, simultaneously estimating parameters at the individual and group level. Our use of Bayesian, rather than frequentist methods allows us to directly quantify the uncertainty in our parameter estimates, as well as avoid convergence issues common to the frequentist analogues of our mixed models.</w:t>
       </w:r>
     </w:p>
     <w:p>
@@ -6298,7 +6298,7 @@
         <w:pStyle w:val="BodyText"/>
       </w:pPr>
       <w:r>
-        <w:t xml:space="preserve">Each model was set to run with 4 chains, 5000 iterations per chain, with the first 2500 discarded as warmup chains. Rhat values were within an acceptable range, with values &lt;=1.02 (see appendix for diagnostic plots). We used uninformative priors for the fixed effects of the model (condition and velocity band), and weakly informative Student T distributions for for the random effects. For each model, we report 1) the mean values of the posterior distribution for the parameters of interest, 2) the lower and upper credible intervals (CrI), and the probability of direction value (pd).</w:t>
+        <w:t xml:space="preserve">Each model was set to run with 4 chains, 5000 iterations per chain, with the first 2500 discarded as warmup chains. Rhat values were within an acceptable range, with values &lt;=1.02 (see appendix for diagnostic plots). We used uninformative priors for the fixed effects of the model (condition and velocity band), and weakly informative Student T distributions for the random effects. For each model, we report 1) the mean values of the posterior distribution for the parameters of interest, 2) the lower and upper credible intervals (CrI), and the probability of direction value (pd).</w:t>
       </w:r>
     </w:p>
     <w:tbl>
@@ -6338,7 +6338,7 @@
               <w:t xml:space="preserve">Statistical Model Specifications</w:t>
             </w:r>
             <w:r>
-              <w:t xml:space="preserve">. The specifications for the Bayesian regression models used in the analyses of each of the 3 experiments. Comparisons of accuracy use abosulte deviation as the dependent variable, while comparisons of discrimination use the raw velocities produced by participants as the dependent variable.</w:t>
+              <w:t xml:space="preserve">. The specifications for the Bayesian regression models used in the analyses of each of the 3 experiments. Comparisons of accuracy use absolute deviation as the dependent variable, while comparisons of discrimination use the raw velocities produced by participants as the dependent variable.</w:t>
             </w:r>
           </w:p>
           <w:tbl>
@@ -6349,9 +6349,9 @@
               <w:tblLook w:firstRow="1" w:lastRow="0" w:firstColumn="0" w:lastColumn="0" w:noHBand="0" w:noVBand="0" w:val="0020"/>
             </w:tblPr>
             <w:tblGrid>
-              <w:gridCol w:w="1845"/>
-              <w:gridCol w:w="4536"/>
-              <w:gridCol w:w="1537"/>
+              <w:gridCol w:w="1844"/>
+              <w:gridCol w:w="4231"/>
+              <w:gridCol w:w="1844"/>
             </w:tblGrid>
             <w:tr>
               <w:trPr>
@@ -6548,7 +6548,7 @@
         <w:pStyle w:val="BodyText"/>
       </w:pPr>
       <w:r>
-        <w:t xml:space="preserve">In each experiment we compare varied and constant conditions in terms of 1) accuracy in the final training block; 2) testing accuracy as a function of band type (trained vs. extrapolation bands); 3) extent of discrimination between all six testing bands. We quantified accuracy as the absolute deviation between the response velocity and the nearest boundary of the target band. Thus, when the target band was velocity 600-800, throws of 400, 650, and 900 would result in deviation values of 200, 0, and 100, respectively. The degree of discrimination between bands was index by fitting a linear model predicting the response velocity as a function of the target velocity. Participants who reliably discriminated between velocity bands tended to haves slope values ~1, while participants who made throws irrespective of the current target band would have slopes ~0.</w:t>
+        <w:t xml:space="preserve">In each experiment we compare varied and constant conditions in terms of 1) accuracy in the final training block; 2) testing accuracy as a function of band type (trained vs. extrapolation bands); 3) extent of discrimination between all six testing bands. We quantified accuracy as the absolute deviation between the response velocity and the nearest boundary of the target band. Thus, when the target band was velocity 600-800, throws of 400, 650, and 900 would result in deviation values of 200, 0, and 100, respectively. The degree of discrimination between bands was measured by fitting a linear model predicting the response velocity as a function of the target velocity. Participants who reliably discriminated between velocity bands tended to have slope values ~1, while participants who made throws irrespective of the current target band would have slopes ~0.</w:t>
       </w:r>
     </w:p>
     <w:bookmarkEnd w:id="116"/>
@@ -6633,7 +6633,7 @@
               <w:pStyle w:val="ImageCaption"/>
             </w:pPr>
             <w:r>
-              <w:t xml:space="preserve">Figure 13: Experiment 1 Training Stage. Deviations from target band across training blocks. Lower values represent greater accuracy.</w:t>
+              <w:t xml:space="preserve">Figure 13: Experiment 1 - Training Stage. Deviations from target band across training blocks. Lower values represent greater accuracy.</w:t>
             </w:r>
           </w:p>
           <w:bookmarkEnd w:id="120"/>
@@ -6677,7 +6677,7 @@
               <w:t xml:space="preserve">Experiment 1 - End of training performance</w:t>
             </w:r>
             <w:r>
-              <w:t xml:space="preserve">. Comparing final training block accuracy in band common to both groups. The Intercept represents the average of the baseline condition (constant training), and the conditVaried coefficient reflects the difference between the constant and varied groups. A larger positive estimates indicates a greater deviation (lower accuracy) for the varied group. CrI values indicate 95% credible intervals. pd is the probability of direction (the % of the posterior on the same side of 0 as the coefficient estimate).</w:t>
+              <w:t xml:space="preserve">. Comparing final training block accuracy in the band common to both groups. The Intercept represents the average of the baseline condition (constant training), and the conditVaried coefficient reflects the difference between the constant and varied groups. A larger positive estimates indicates a greater deviation (lower accuracy) for the varied group. CrI values indicate 95% credible intervals. pd is the probability of direction (the % of the posterior on the same side of 0 as the coefficient estimate).</w:t>
             </w:r>
           </w:p>
           <w:tbl>
@@ -6940,7 +6940,7 @@
         <w:t xml:space="preserve"> </w:t>
       </w:r>
       <w:r>
-        <w:t xml:space="preserve">displays the average deviations across training blocks for the varied group, which trained on three velocity bands, and the constant group, which trained on one velocity band. To compare the training conditions at the end of training, we analyzed performance on the 800-1000 velocity band, which both groups trained on. The full model results are shown in Table 1. The varied group had a significantly greater deviation than the constant group in the final training block, (</w:t>
+        <w:t xml:space="preserve">displays the average deviations across training blocks for the varied group, which trained on three velocity bands, and the constant group, which trained on one velocity band. To compare the training conditions at the end of training, we analyzed performance on the 800-1000 velocity band, which both groups trained on. The full model results are shown in Table 1. The varied group had a significantly greater deviation from the target band than the constant group in the final training block, (</w:t>
       </w:r>
       <m:oMath>
         <m:r>
@@ -7503,7 +7503,7 @@
               <w:pStyle w:val="ImageCaption"/>
             </w:pPr>
             <w:r>
-              <w:t xml:space="preserve">Figure 14: Experiment 1 Testing Accuracy. A) Empricial Deviations from target band during testing without feedback stage. B) Conditional effect of condition (Constant vs. Varied) and testing band type (trained bands vs. novel extrapolation bands) on testing accuracy. Error bars represent 95% credible intervals.</w:t>
+              <w:t xml:space="preserve">Figure 14: Experiment 1 Testing Accuracy. A) Empirical Deviations from target band during testing without feedback stage. B) Conditional effect of condition (Constant vs. Varied) and testing band type (trained bands vs. novel extrapolation bands) on testing accuracy. Error bars represent 95% credible intervals.</w:t>
             </w:r>
           </w:p>
           <w:bookmarkEnd w:id="126"/>
@@ -7948,7 +7948,7 @@
         <w:t xml:space="preserve"> </w:t>
       </w:r>
       <w:r>
-        <w:t xml:space="preserve">= 164.05, 95% CrI [45.5, 278.85], pd = 99.61%) suggests that the varied group tends to produce harder throws than the constant group, though is not in and of itself useful for assessing discrimination. Most relevant to the issue of discrimination is the coefficient on the Band predictor (</w:t>
+        <w:t xml:space="preserve">= 164.05, 95% CrI [45.5, 278.85], pd = 99.61%) suggests that the varied group tends to produce harder throws than the constant group, though this is not, in and of itself, useful for assessing discrimination. Most relevant to the issue of discrimination is the coefficient on the Band predictor (</w:t>
       </w:r>
       <m:oMath>
         <m:r>
@@ -7970,7 +7970,7 @@
         <w:t xml:space="preserve"> </w:t>
       </w:r>
       <w:r>
-        <w:t xml:space="preserve">= -0.14, 95% CrI [-0.26, -0.01], pd = 98.39%), suggests that the discrimination was modulated by training condition, with the varied participants showing less sensitivity between bands than the constant condition (see</w:t>
+        <w:t xml:space="preserve">= -0.14, 95% CrI [-0.26, -0.01], pd = 98.39%), indicates that the discrimination was modulated by training condition, with the varied participants showing less sensitivity between bands than the constant condition (see</w:t>
       </w:r>
       <w:r>
         <w:t xml:space="preserve"> </w:t>
@@ -8076,7 +8076,7 @@
               <w:pStyle w:val="ImageCaption"/>
             </w:pPr>
             <w:r>
-              <w:t xml:space="preserve">Figure 15: Experiment 1. Empirical distribution of velocities producing in testing stage. Translucent bands with dashed lines indicate the correct range for each velocity band.</w:t>
+              <w:t xml:space="preserve">Figure 15: Experiment 1. Empirical distribution of velocities produced in the testing stage. Translucent bands with dashed lines indicate the correct range for each velocity band.</w:t>
             </w:r>
           </w:p>
           <w:bookmarkEnd w:id="131"/>
@@ -8155,7 +8155,7 @@
               <w:pStyle w:val="ImageCaption"/>
             </w:pPr>
             <w:r>
-              <w:t xml:space="preserve">Figure 16: Experiment 1 Discrimination. A) Conditional effect of training condition and Band. Ribbons indicate 95% HDI. The steepness of the lines serves as an indicator of how well participants discriminated between velocity bands. B) The distribution of slope coefficients for each condition. Larger slopes indicates better discrimination. C) Individual participant slopes. Error bars represent 95% HDI.</w:t>
+              <w:t xml:space="preserve">Figure 16: Experiment 1 Discrimination. A) Conditional effect of training condition and Band. Ribbons indicate 95% HDI. The steepness of the lines serves as an indicator of how well participants discriminated between velocity bands. B) The distribution of slope coefficients for each condition. Larger slopes indicates better discrimination between target bands. C) Individual participant slopes. Error bars represent 95% HDI.</w:t>
             </w:r>
           </w:p>
           <w:bookmarkEnd w:id="135"/>
@@ -8177,7 +8177,7 @@
         <w:pStyle w:val="FirstParagraph"/>
       </w:pPr>
       <w:r>
-        <w:t xml:space="preserve">In Experiment 1, we investigated how variability in training influenced participants’ ability learn and extrapolate in a visuomotor task. Our findings that training with variable conditions resulted in lower final training performance are consistent with much of the prior research on the influence of training variability</w:t>
+        <w:t xml:space="preserve">In Experiment 1, we investigated how variability in training influenced participants’ ability to learn and extrapolate in a visuomotor task. Our findings that training with variable conditions resulted in lower final training performance are consistent with much of the prior research on the influence of training variability</w:t>
       </w:r>
       <w:r>
         <w:t xml:space="preserve"> </w:t>
@@ -8186,7 +8186,7 @@
         <w:t xml:space="preserve">(Raviv et al., 2022; Soderstrom &amp; Bjork, 2015)</w:t>
       </w:r>
       <w:r>
-        <w:t xml:space="preserve">, and is particularly unsurprising in the present work, given that the constant group received three times the amount of training on the velocity band common to the two conditions.</w:t>
+        <w:t xml:space="preserve">, and are particularly unsurprising in the present work, given that the constant group received three times the amount of training on the velocity band common to the two conditions.</w:t>
       </w:r>
     </w:p>
     <w:p>
@@ -8760,7 +8760,7 @@
               <w:t xml:space="preserve">Experiment 2 testing accuracy</w:t>
             </w:r>
             <w:r>
-              <w:t xml:space="preserve">. Main effects of condition and band type (training vs. extrapolation), and the interaction between the two factors. The Intercept represents the baseline condition (constant training &amp; trained bands). Larger coefficients indicate larger deviations from the baselines - and a positive interaction coefficient indicates disproporionate deviation for the varied condition on the extrapolation bands. CrI values indicate 95% credible intervals. pd is the probability of direction (the % of the posterior on the same side of 0 as the coefficient estimate).</w:t>
+              <w:t xml:space="preserve">. Main effects of condition and band type (training vs. extrapolation), and the interaction between the two factors. The Intercept represents the baseline condition (constant training &amp; trained bands). Larger coefficients indicate larger deviations from the baselines - and a positive interaction coefficient indicates disproportionate deviation for the varied condition on the extrapolation bands. CrI values indicate 95% credible intervals. pd is the probability of direction (the % of the posterior on the same side of 0 as the coefficient estimate).</w:t>
             </w:r>
           </w:p>
           <w:tbl>
@@ -9272,7 +9272,7 @@
               <w:pStyle w:val="ImageCaption"/>
             </w:pPr>
             <w:r>
-              <w:t xml:space="preserve">Figure 19: Experiment 2 Testing Accuracy. A) Empricial Deviations from target band during testing without feedback stage. B) Conditional effect of condition (Constant vs. Varied) and testing band type (trained bands vs. novel extrapolation bands) on testing accuracy. Error bars represent 95% credible intervals.</w:t>
+              <w:t xml:space="preserve">Figure 19: Experiment 2 Testing Accuracy. A) Empirical Deviations from target band during testing without feedback stage. B) Conditional effect of condition (Constant vs. Varied) and testing band type (trained bands vs. novel extrapolation bands) on testing accuracy. Error bars represent 95% credible intervals.</w:t>
             </w:r>
           </w:p>
           <w:bookmarkEnd w:id="153"/>
@@ -9316,7 +9316,7 @@
               <w:t xml:space="preserve">Experiment 2 Testing Discrimination</w:t>
             </w:r>
             <w:r>
-              <w:t xml:space="preserve">. Bayesian Mixed Model Predicting velocity as a function of condition (Constant vs. Varied) and Velocity Band. Larger coefficients for the Band term reflect a larger slope, or greater sensitivity/discrimination. The interaction between condit and Band indicates the difference between constant and varied slopes. CrI values indicate 95% credible intervals. pd is the probability of direction (the % of the posterior on the same side of 0 as the coefficient estimate)</w:t>
+              <w:t xml:space="preserve">. Bayesian Mixed Model Predicting velocity as a function of condition (Constant vs. Varied) and Velocity Band. Larger coefficients for the Band term reflect a larger slope, or greater sensitivity/discrimination. The interaction between condition and Band indicates the difference between constant and varied slopes. CrI values indicate 95% credible intervals. pd is the probability of direction (the % of the posterior on the same side of 0 as the coefficient estimate)</w:t>
             </w:r>
           </w:p>
           <w:tbl>
@@ -9934,7 +9934,7 @@
         <w:pStyle w:val="FirstParagraph"/>
       </w:pPr>
       <w:r>
-        <w:t xml:space="preserve">Experiment 2 extended the findings of Experiment 1 by examining the effects of training variability on extrapolation performance in a visuomotor function learning task, but with reversed training and testing bands. Similar to Experiment 1, the Varied group exhibited poorer performance during training and testing. However unlike experiment 1, the Varied group did not show a significant difference in discrimination between bands.</w:t>
+        <w:t xml:space="preserve">Experiment 2 extended the findings of Experiment 1 by examining the effects of training variability on extrapolation performance in a visuomotor function learning task, but with reversed training and testing bands. Similar to Experiment 1, the Varied group exhibited poorer performance during training and testing. However unlike experiment 1, the Varied and Constant groups did not show a significant difference in their discrimination between bands.</w:t>
       </w:r>
     </w:p>
     <w:bookmarkEnd w:id="164"/>
@@ -10536,7 +10536,7 @@
               <w:pStyle w:val="ImageCaption"/>
             </w:pPr>
             <w:r>
-              <w:t xml:space="preserve">Figure 22: Experiment 3 training. Deviations from target band during training. Shown separately for groups trained with the orginal order (used in E1) and reverse order (used in E2).</w:t>
+              <w:t xml:space="preserve">Figure 22: Experiment 3 training. Deviations from target band during training, shown separately for groups trained with the original order (used in E1) and reverse order (used in E2).</w:t>
             </w:r>
           </w:p>
           <w:bookmarkEnd w:id="171"/>
@@ -10580,7 +10580,7 @@
               <w:t xml:space="preserve">Experiment 3 testing accuracy</w:t>
             </w:r>
             <w:r>
-              <w:t xml:space="preserve">. Main effects of condition and band type (training vs. extrapolation), and the interaction between the two factors. The Intercept represents the baseline condition, (constant training, trained bands &amp; original order), and the remaining coefficients reflect the deviation from that baseline. Positive coefficients thus represent worse performance relative to the baseline, - and a positive interaction coefficient indicates disproportionate deviation for the varied condition or reverse order condition.</w:t>
+              <w:t xml:space="preserve">. Main effects of condition and band type (training vs. extrapolation), and the interaction between the two factors. The Intercept represents the baseline condition, (constant training, trained bands &amp; original order), and the remaining coefficients reflect the deviation from that baseline. Positive coefficients thus represent worse performance relative to the baseline, and a positive interaction coefficient indicates disproportionate deviation for the varied condition or reverse order condition.</w:t>
             </w:r>
           </w:p>
           <w:tbl>
@@ -11239,7 +11239,7 @@
         <w:t xml:space="preserve"> </w:t>
       </w:r>
       <w:r>
-        <w:t xml:space="preserve">presents the results of the Bayesian mixed efects model predicting absolute deviation from the target band during the testing stage. There was no significant main effect of training condition,</w:t>
+        <w:t xml:space="preserve">presents the results of the Bayesian mixed effects model predicting absolute deviation from the target band during the testing stage. There was no significant main effect of training condition,</w:t>
       </w:r>
       <m:oMath>
         <m:r>
@@ -11378,7 +11378,7 @@
               <w:pStyle w:val="ImageCaption"/>
             </w:pPr>
             <w:r>
-              <w:t xml:space="preserve">Figure 23: Experiment 3 Testing Accuracy. A) Empricial Deviations from target band during testing without feedback stage. B) Conditional effect of condition (Constant vs. Varied) and testing band type (trained bands vs. novel extrapolation bands) on testing accuracy. Shown separately for groups trained with the orginal order (used in E1) and reverse order (used in E2). Error bars represent 95% credible intervals.</w:t>
+              <w:t xml:space="preserve">Figure 23: Experiment 3 Testing Accuracy. A) Empirical Deviations from target band during testing without feedback stage. B) Conditional effect of condition (Constant vs. Varied) and testing band type (trained bands vs. novel extrapolation bands) on testing accuracy. Shown separately for groups trained with the original order (used in E1) and reverse order (used in E2). Error bars represent 95% credible intervals.</w:t>
             </w:r>
           </w:p>
           <w:bookmarkEnd w:id="176"/>
@@ -11422,7 +11422,7 @@
               <w:t xml:space="preserve">Experiment 3 testing discrimination</w:t>
             </w:r>
             <w:r>
-              <w:t xml:space="preserve">. Bayesian Mixed Model Predicting Vx as a function of condition (Constant vs. Varied) and Velocity Band. The Intercept represents the baseline condition (constant training &amp; original order), and the Band coefficient represents the slope for the baseline condition. The interaction terms which include condit and Band (e.g., conditVaried:Band &amp; conditVaried:bandOrderReverse:band) respectively indicate the how the slopes of the varied-original condition differed from the baseline condition, and how varied-reverse condition differed from the varied-original condition</w:t>
+              <w:t xml:space="preserve">. Bayesian Mixed Model Predicting Vx as a function of condition (Constant vs. Varied) and Velocity Band. The Intercept represents the baseline condition (constant training &amp; original order), and the Band coefficient represents the slope for the baseline condition. The interaction terms which include condit and Band (e.g., conditVaried:Band &amp; conditVaried:bandOrderReverse:band) respectively indicate how the slopes of the varied-original condition differed from the baseline condition, and how varied-reverse condition differed from the varied-original condition</w:t>
             </w:r>
           </w:p>
           <w:tbl>
@@ -12092,7 +12092,7 @@
         </w:r>
       </w:hyperlink>
       <w:r>
-        <w:t xml:space="preserve">. For the purposes of assessing group differences in discrimination, only the coefficients including the band variable are of interest. The baseline effect of band represents the slope cofficient for the constant training - original order condition, this effect was significant</w:t>
+        <w:t xml:space="preserve">. For the purposes of assessing group differences in discrimination, only the coefficients including the band variable are of interest. The baseline effect of band represents the slope coefficient for the constant training - original order condition, this effect was significant</w:t>
       </w:r>
       <w:r>
         <w:t xml:space="preserve"> </w:t>
@@ -12162,7 +12162,7 @@
         </w:r>
       </w:hyperlink>
       <w:r>
-        <w:t xml:space="preserve">, where the steepness of the best fitting line for the varied-reversed condition is noticably steeper than the other conditions.</w:t>
+        <w:t xml:space="preserve">, where the steepness of the best fitting line for the varied-reversed condition is noticeably steeper than the other conditions.</w:t>
       </w:r>
     </w:p>
     <w:tbl>
@@ -12237,7 +12237,7 @@
               <w:pStyle w:val="ImageCaption"/>
             </w:pPr>
             <w:r>
-              <w:t xml:space="preserve">Figure 24: e3 testing x velocities. Translucent bands with dash lines indicate the correct range for each velocity band.</w:t>
+              <w:t xml:space="preserve">Figure 24: Experiment 3. Empirical distribution of velocities produced in the testing stage. Translucent bands with dash lines indicate the correct range for each velocity band.</w:t>
             </w:r>
           </w:p>
           <w:bookmarkEnd w:id="181"/>
@@ -12343,7 +12343,7 @@
         <w:pStyle w:val="FirstParagraph"/>
       </w:pPr>
       <w:r>
-        <w:t xml:space="preserve">In Experiment 3, we investigated the effects of training condition (constant vs. varied) and band type (training vs. extrapolation) on participants’ accuracy and discrimination during the testing phase. Unlike the previous experiments, participants received ordinal feedback during the training phase. Additionally, Experiment 3 included both the original order condition from Experiment 1 and the reverse order condition from Experiment 2. The results revealed no significant main effects of training condition on testing accuracy, nor was there a significant difference between groups in band discrimination. However, we observed a significant three-way interaction for the discrimination analysis, indicating that the varied condition showed a steeper slope coefficient on the reverse order bands compared to the constant condition. This result suggests that varied training enhanced participants’ ability to discriminate between velocity bands, but only when the band order was reversed during testing.</w:t>
+        <w:t xml:space="preserve">In Experiment 3, we investigated the effects of training condition (constant vs. varied) and band type (training vs. extrapolation) on participants’ accuracy and discrimination during the testing phase. Unlike the previous experiments, participants received only ordinal, not continuous valued, feedback during the training phase. Additionally, Experiment 3 included both the original order condition from Experiment 1 and the reverse order condition from Experiment 2. The results revealed no significant main effects of training condition on testing accuracy, nor was there a significant difference between groups in band discrimination. However, we observed a significant three-way interaction for the discrimination analysis, indicating that the varied condition showed a steeper slope coefficient on the reverse order bands compared to the constant condition. This result suggests that varied training enhanced participants’ ability to discriminate between velocity bands, but only when the band order was reversed during testing.</w:t>
       </w:r>
     </w:p>
     <w:bookmarkEnd w:id="187"/>
@@ -12429,7 +12429,7 @@
               <w:pStyle w:val="ImageCaption"/>
             </w:pPr>
             <w:r>
-              <w:t xml:space="preserve">Figure 26: The Associative Learning Model (ALM). The diagram illustrates the basic structure of the ALM model as used in the present work. Input nodes are activated as a function of their similarity to the lower-boundary of the target band. The generalization parameter,</w:t>
+              <w:t xml:space="preserve">Figure 26: The Associative Learning Model (ALM). The diagram illustrates the basic structure of the ALM model used in the present work. Input nodes are activated as a function of their similarity to the lower-boundary of the target band. The generalization parameter,</w:t>
             </w:r>
             <w:r>
               <w:t xml:space="preserve"> </w:t>
@@ -12440,7 +12440,7 @@
               </m:r>
             </m:oMath>
             <w:r>
-              <w:t xml:space="preserve">, determines the degree to which nearby input nodes are activated. The output nodes are activated as a function of the weighted sum of the input nodes - weights are updated via the delta rule.</w:t>
+              <w:t xml:space="preserve">, determines the degree to which nearby input nodes are activated. The output nodes are activated as a function of the weighted sum of the input nodes. During training, when feedback is provided, network weights connecting the input layer to the output layer are updated via the delta rule.</w:t>
             </w:r>
           </w:p>
           <w:bookmarkEnd w:id="192"/>
@@ -15123,7 +15123,7 @@
         <w:t xml:space="preserve"> </w:t>
       </w:r>
       <w:r>
-        <w:t xml:space="preserve">Mcdaniel et al. (2009)</w:t>
+        <w:t xml:space="preserve">McDaniel et al. (2009)</w:t>
       </w:r>
       <w:r>
         <w:t xml:space="preserve">, wherein we examine the performance of each model after being fit to various subsets of the data. Each model was fit to the data with three separate procedures: 1) fit to maximize predictions of the testing data, 2) fit to maximize predictions of both the training and testing data, 3) fit to maximize predictions of the just the training data. We refer to this fitting manipulations as</w:t>
@@ -15163,7 +15163,7 @@
         </m:r>
       </m:oMath>
       <w:r>
-        <w:t xml:space="preserve">) parameters. Parameter estimation was performed using approximate bayesian computation (ABC), which we describe in detail below.</w:t>
+        <w:t xml:space="preserve">) parameters. Parameter estimation was performed using approximate Bayesian computation (ABC), which we describe in detail below.</w:t>
       </w:r>
     </w:p>
     <w:tbl>
@@ -15490,7 +15490,7 @@
               </m:sSup>
             </m:oMath>
             <w:r>
-              <w:t xml:space="preserve">. 6) Repeat until desired number of posterior samples are obtained.</w:t>
+              <w:t xml:space="preserve">. 6) Repeat until the desired number of posterior samples are obtained.</w:t>
             </w:r>
           </w:p>
           <w:p>
@@ -16857,7 +16857,7 @@
               <w:t xml:space="preserve"> </w:t>
             </w:r>
             <w:r>
-              <w:t xml:space="preserve">was set to the overall standard deviation of each individuals velocity values. Thus, sampled parameter values that generated simulated data within a standard deviation of the observed data were accepted, while worse performing parameters were rejected. After every 300 samples the tolerance was allowed to increase only if the current acceptance rate of the algorithm was less than 1%. In such cases, the tolerance was shifted towards the average discrepancy of the 5 best samples obtained thus far. To ensure the acceptance rate did not become overly permissive,</w:t>
+              <w:t xml:space="preserve">was set to the overall standard deviation of each individual’s velocity values. Thus, sampled parameter values that generated simulated data within a standard deviation of the observed data were accepted, while worse performing parameters were rejected. After every 300 samples the tolerance was allowed to increase only if the current acceptance rate of the algorithm was less than 1%. In such cases, the tolerance was shifted towards the average discrepancy of the 5 best samples obtained thus far. To ensure the acceptance rate did not become overly permissive,</w:t>
             </w:r>
             <w:r>
               <w:t xml:space="preserve"> </w:t>
@@ -16928,7 +16928,7 @@
               <w:pStyle w:val="ImageCaption"/>
             </w:pPr>
             <w:r>
-              <w:t xml:space="preserve">Table 16: Models errors predicting empirical data from Experiment 1 - aggregated over the full posterior distribution for each participant. Note that Fit Method refers to the subset of the data that the model was trained on, while Task Stage refers to the subset of the data that the model was evaluated on.</w:t>
+              <w:t xml:space="preserve">Table 16: Model errors predicting empirical data from Experiment 1 - aggregated over the full posterior distribution for each participant. Note that Fit Method refers to the subset of the data that the model was trained on, while Task Stage refers to the subset of the data that the model was evaluated on.</w:t>
             </w:r>
           </w:p>
           <w:tbl xmlns:w="http://schemas.openxmlformats.org/wordprocessingml/2006/main" xmlns:wp="http://schemas.openxmlformats.org/drawingml/2006/wordprocessingDrawing" xmlns:r="http://schemas.openxmlformats.org/officeDocument/2006/relationships" xmlns:w14="http://schemas.microsoft.com/office/word/2010/wordml">
@@ -18467,7 +18467,7 @@
         </w:r>
       </w:hyperlink>
       <w:r>
-        <w:t xml:space="preserve">) also show an unsurprising pattern across fitting methods - with models fit only to the test data showing the best performance, followed by models fit to both training and test data, and with models fit only to the training data showing the worst performance (note that y axes are scaled different between plots). Although EXAM tends to perform better for both Constant and Varied participants (see also</w:t>
+        <w:t xml:space="preserve">) show an unsurprising pattern across fitting methods - with models fit only to the test data showing the best performance, followed by models fit to both training and test data, and with models fit only to the training data showing the worst performance (note that Y-axes are scaled different between plots). Although EXAM tends to perform better for both Constant and Varied participants (see also</w:t>
       </w:r>
       <w:r>
         <w:t xml:space="preserve"> </w:t>
@@ -18661,7 +18661,7 @@
         <w:pStyle w:val="BodyText"/>
       </w:pPr>
       <w:r>
-        <w:t xml:space="preserve">To quantitatively assess whether the differences in performance between models, we fit a Bayesian regression predicting the errors of the posterior predictions of each models as a function of the Model (ALM vs. EXAM) and training condition (Constant vs. Varied).</w:t>
+        <w:t xml:space="preserve">To quantitatively assess the differences in performance between models, we fit a Bayesian regression model predicting the errors of the posterior predictions of each models as a function of the Model (ALM vs. EXAM) and training condition (Constant vs. Varied).</w:t>
       </w:r>
     </w:p>
     <w:p>
@@ -18691,7 +18691,7 @@
         <w:t xml:space="preserve"> </w:t>
       </w:r>
       <w:r>
-        <w:t xml:space="preserve">= 60.42, 95% CrI [36.17, 83.85], pd = 100%), indicating that the advantage of EXAM over ALM was significantly greater for the constant group. To assess whether EXAM predicts constant performance significantly better for Constant than for Varied subjects, we calculated the difference in model error between the Constant and Varied conditions specifically for EXAM. The results indicated that the model error for EXAM was significantly lower in the Constant condition compared to the Varied condition, with a mean difference of -22.88 (95% CrI [-46.02, -0.97], pd = 0.98).</w:t>
+        <w:t xml:space="preserve">= 60.42, 95% CrI [36.17, 83.85], pd = 100%), indicating that the advantage of EXAM over ALM was significantly greater for the constant group. To assess whether EXAM predicts performance significantly better for Constant than for Varied subjects, we calculated the difference in model error between the Constant and Varied conditions specifically for EXAM. The results indicated that the model error for EXAM was significantly lower in the Constant condition compared to the Varied condition, with a mean difference of -22.88 (95% CrI [-46.02, -0.97], pd = 0.98).</w:t>
       </w:r>
     </w:p>
     <w:tbl>
@@ -20708,7 +20708,7 @@
               <w:pStyle w:val="ImageCaption"/>
             </w:pPr>
             <w:r>
-              <w:t xml:space="preserve">Table 18: Results of Bayesian Regression models predicting model error as a function of Model (ALM vs. EXAM), Condition (Constant vs. Varied), and the interaction between Model and Condition. The values represent the estimate coefficient for each term, with 95% credible intervals in brackets. The intercept reflects the baseline of ALM and Constant. The other estimates indicate deviations from the baseline for the EXAM mode and varied condition. Lower values indicate better model fit.</w:t>
+              <w:t xml:space="preserve">Table 18: Results of Bayesian Regression models predicting model error as a function of Model (ALM vs. EXAM), Condition (Constant vs. Varied), and the interaction between Model and Condition. The values represent the estimated coefficient for each term, with 95% credible intervals in brackets. The intercept reflects the baseline of ALM and Constant. The other estimates indicate deviations from the baseline for the EXAM mode and varied condition. Lower values indicate better model fit.</w:t>
             </w:r>
           </w:p>
           <w:tbl xmlns:w="http://schemas.openxmlformats.org/wordprocessingml/2006/main" xmlns:wp="http://schemas.openxmlformats.org/drawingml/2006/wordprocessingDrawing" xmlns:r="http://schemas.openxmlformats.org/officeDocument/2006/relationships" xmlns:w14="http://schemas.microsoft.com/office/word/2010/wordml">
@@ -23480,7 +23480,7 @@
         <w:t xml:space="preserve"> </w:t>
       </w:r>
       <w:r>
-        <w:t xml:space="preserve">Data from Experiments 2 and 3 were fit to ALM and EXAM in the same manner as Experiment1 . For brevity, we only plot and discuss the results of the</w:t>
+        <w:t xml:space="preserve">Data from Experiments 2 and 3 were fit to ALM and EXAM in the same manner as Experiment 1. For brevity, we only plot and discuss the results of the</w:t>
       </w:r>
       <w:r>
         <w:t xml:space="preserve"> </w:t>
@@ -23662,7 +23662,7 @@
               <w:pStyle w:val="ImageCaption"/>
             </w:pPr>
             <w:r>
-              <w:t xml:space="preserve">Figure 32: Conditional effects of Model (ALM vs EXAM) and Condition (Constant vs. Varied) on Model Error for Experiment 2 and 3 data. Experiment 3 also includes a control for the order of training vs. testing bands (original order vs. reverse order).</w:t>
+              <w:t xml:space="preserve">Figure 32: Conditional effects of Model (ALM vs EXAM) and Condition (Constant vs. Varied) on Model Error for Experiments 2 and 3 data. Experiment 3 also includes a condition for the order of training vs. testing bands (original order vs. reverse order).</w:t>
             </w:r>
           </w:p>
           <w:bookmarkEnd w:id="224"/>
@@ -23717,7 +23717,7 @@
         <w:pStyle w:val="BodyText"/>
       </w:pPr>
       <w:r>
-        <w:t xml:space="preserve">The superior performance of EXAM, especially for the constant training groups, may initially seem counterintuitive. One might assume that exposure to multiple, varied examples would be necessary to extract an abstract rule. However, EXAM is not a conventional rule-based model; it does not require the explicit abstraction of a rule. Instead, rule-based responses emerge during the retrieval process. The constant groups’ formation of a single, accurate input-output association, combined with the usefulness of the zero point, may have been sufficient for EXAM to capture their performance. A potential concern is that the assumption of participants utilizing the zero point essentially transforms the extrapolation problem into an interpolation problem. However, this concern is mitigated by the consistency of the results across both the original and reversed order conditions (the testing extrapolation bands fall in between the constant training band and the 0 point in experiment 1, but not in experiment 2).</w:t>
+        <w:t xml:space="preserve">The superior performance of EXAM, especially for the constant training groups, may initially seem counterintuitive. One might assume that exposure to multiple, varied examples would be necessary to extract an abstract rule. However, EXAM is not a conventional rule-based model; it does not require the explicit abstraction of a rule. Instead, rule-based responses emerge during the retrieval process. The constant groups’ formation of a single, accurate input-output association, combined with the usefulness of the zero point, seem to have been sufficient for EXAM to capture their performance. A potential concern is that the assumption of participants utilizing the zero point essentially transforms the extrapolation problem into an interpolation problem. However, this concern is mitigated by the consistency of the results across both the original and reversed order conditions (the testing extrapolation bands fall in between the constant training band and the 0 point in experiment 1, but not in experiment 2).</w:t>
       </w:r>
     </w:p>
     <w:p>
@@ -23736,7 +23736,7 @@
         </w:r>
       </w:hyperlink>
       <w:r>
-        <w:t xml:space="preserve">). For example participant 68 exhibits a strong a strong non-monotonicity in the highest velocity band, a pattern which ALM can mimic, but which EXAM cannot capture, given it’s to enforce a simple linear relationship between target velocity and response. Participant 70 (lower right corner of</w:t>
+        <w:t xml:space="preserve">). For example participant 68 exhibits a strong non-monotonicity in the highest velocity band, a pattern which ALM can mimic, but which EXAM cannot capture, given that it enforces a simple linear relationship between target velocity and response. Participant 70 (lower right corner of</w:t>
       </w:r>
       <w:r>
         <w:t xml:space="preserve"> </w:t>
@@ -23768,7 +23768,7 @@
         <w:t xml:space="preserve"> </w:t>
       </w:r>
       <w:r>
-        <w:t xml:space="preserve">The present work compared models based on their ability to predict the observed data, without employing conventional model fit indices such as the Akaike Information Criterion (AIC) or the Bayesian Information Criterion (BIC). These indices, which penalize models based on their number of free parameters, would have been of limited utility in this case, as both ALM and EXAM have two free parameters. However, despite having the same number of free parameters, EXAM could still be considered the more complex model, as it incorporates all the components of ALM plus an additional mechanism for rule-based responding. A more comprehensive model comparison approach might involve performing cross-validation with a held-out subset of the data</w:t>
+        <w:t xml:space="preserve">The present work compared models based on their ability to predict the observed data, without employing conventional model fit indices such as the Akaike Information Criterion (AIC) or the Bayesian Information Criterion (BIC). These indices, which penalize models based on their number of free parameters, would have been of limited utility in the current case, as both ALM and EXAM have two free parameters. However, despite having the same number of free parameters, EXAM could still be considered the more complex model, as it incorporates all the components of ALM plus an additional mechanism for rule-based responding. A more comprehensive model comparison approach might involve performing cross-validation with a held-out subset of the data</w:t>
       </w:r>
       <w:r>
         <w:t xml:space="preserve"> </w:t>
@@ -23789,7 +23789,7 @@
         <w:t xml:space="preserve">(Dome &amp; Wills, 2023)</w:t>
       </w:r>
       <w:r>
-        <w:t xml:space="preserve">.</w:t>
+        <w:t xml:space="preserve">, under the assumption that more constrained models are more impressive when they do adequately fit a given pattern of results.</w:t>
       </w:r>
     </w:p>
     <w:p>
@@ -24166,7 +24166,7 @@
         <w:t xml:space="preserve"> </w:t>
       </w:r>
       <w:r>
-        <w:t xml:space="preserve">(Busemeyer et al., 1997; DeLosh et al., 1997; Kalish, 2013; Mcdaniel et al., 2009)</w:t>
+        <w:t xml:space="preserve">(Busemeyer et al., 1997; DeLosh et al., 1997; Kalish, 2013; McDaniel et al., 2009)</w:t>
       </w:r>
       <w:r>
         <w:t xml:space="preserve">. It thus remains an open question as to whether the influence of training variability might interact with various components of the to-be-learned function.</w:t>
@@ -24245,7 +24245,7 @@
         <w:t xml:space="preserve"> </w:t>
       </w:r>
       <w:r>
-        <w:t xml:space="preserve">(Brown &amp; Lacroix, 2017; DeLosh et al., 1997; Kane &amp; Broomell, 2020; H. Kelley &amp; Busemeyer, 2008; Kwantes et al., 2012; Mcdaniel et al., 2009; Von Helversen &amp; Rieskamp, 2010)</w:t>
+        <w:t xml:space="preserve">(Brown &amp; Lacroix, 2017; DeLosh et al., 1997; Kane &amp; Broomell, 2020; H. Kelley &amp; Busemeyer, 2008; Kwantes et al., 2012; McDaniel et al., 2009; Von Helversen &amp; Rieskamp, 2010)</w:t>
       </w:r>
       <w:r>
         <w:t xml:space="preserve">. The present work presents the first application of these models to to the study of training variability in a visuomotor function learning task. We fit both models to individual participant data, using a form of simulation-based Bayesian parameter estimation that allowed us to generate and compare the full posterior predictive distributions of each model. EXAM provided the best overall account of the testing data, and the advantage of EXAM over ALM was significantly greater for the constant group. Notably, EXAM captured the constant groups’ ability to extrapolate linearly to novel velocity bands, despite receiving training from only a single input-output pair. This finding suggests that EXAM’s linear extrapolation mechanism, combined with the assumption of prior knowledge about the origin point (0, 0), was sufficient to account for the constant groups’ accurate extrapolation performance. Such findings may offer a preliminary suggestion that experience with a more variable set of training examples may be detrimental to performance in simple extrapolation tasks.</w:t>
@@ -30811,7 +30811,7 @@
         <w:pStyle w:val="Bibliography"/>
       </w:pPr>
       <w:r>
-        <w:t xml:space="preserve">Mcdaniel, M. A., Dimperio, E., Griego, J. A., &amp; Busemeyer, J. R. (2009). Predicting transfer performance:</w:t>
+        <w:t xml:space="preserve">McDaniel, M. A., Dimperio, E., Jacqueline A. Griego, &amp; Busemeyer, J. R. (2009). Predicting transfer performance:</w:t>
       </w:r>
       <w:r>
         <w:t xml:space="preserve"> </w:t>

</xml_diff>

<commit_message>
render after Project 2 discussion edits
</commit_message>
<xml_diff>
--- a/Manuscript/output/TG_Full_Dissertation.docx
+++ b/Manuscript/output/TG_Full_Dissertation.docx
@@ -24020,7 +24020,7 @@
         <w:pStyle w:val="BodyText"/>
       </w:pPr>
       <w:r>
-        <w:t xml:space="preserve">Our findings also diverge from the two previous studies to cleanly manipulate the variability of training items in a function learning task</w:t>
+        <w:t xml:space="preserve">Our findings also diverge from the two previous studies that cleanly manipulated the variability of training items in a function learning task</w:t>
       </w:r>
       <w:r>
         <w:t xml:space="preserve"> </w:t>
@@ -24065,7 +24065,7 @@
         <w:t xml:space="preserve"> </w:t>
       </w:r>
       <w:r>
-        <w:t xml:space="preserve">trained participants with either 8, 20, or 50 unique items (all receiving the same total number of training trials). These larger sets of unique items, combined with the fact that participants achieved near ceiling level performance by the end of training - may have made it more difficult to observe any between-group differences of training variation in their study.</w:t>
+        <w:t xml:space="preserve">trained participants with either 8, 20, or 50 unique items (all receiving the same total number of training trials). These larger sets of unique items, combined with the fact that participants achieved near ceiling level performance by the end of training, may have made it more difficult to observe any between-group differences of training variation in their study.</w:t>
       </w:r>
       <w:r>
         <w:t xml:space="preserve"> </w:t>
@@ -24095,7 +24095,7 @@
         <w:t xml:space="preserve"> </w:t>
       </w:r>
       <w:r>
-        <w:t xml:space="preserve">of the input shape. This entirely arbitrary mapping also would have preculded any sense of a</w:t>
+        <w:t xml:space="preserve">of the input shape. This entirely arbitrary mapping also would have precluded any sensible</w:t>
       </w:r>
       <w:r>
         <w:t xml:space="preserve"> </w:t>
@@ -24148,13 +24148,13 @@
         <w:t xml:space="preserve"> </w:t>
       </w:r>
       <w:r>
-        <w:t xml:space="preserve">First, although the constant training group never had experience from a velocity band closer to the extrapolation bands than the varied group, they always had a three times more trials with the nearest velocity band. Such a difference may be an unavoidable consequence of varied vs. constant design which match the total number of training trials between the two groups. However in order to more carefully tease apart the influence of variability from the influence of frequency/repetition effects, future research could explore alternative designs that maintain the variability manipulation while equating the amount of training on the nearest examples across conditions, such as by increasing the total number of trials for the varied group.</w:t>
-      </w:r>
-      <w:r>
-        <w:t xml:space="preserve"> </w:t>
-      </w:r>
-      <w:r>
-        <w:t xml:space="preserve">Another limitation is that the testing stage did not include any interpolation items, i.e. the participants tested only from the training bands they experienced during training, or from extrapolation bands. The absence of interpolation testing makes it more difficult to distinguish between the effects of training variability on extrapolation specifically, as opposed to generalization more broadly. Of course, the nature of the constant training condition makes interpolation testing impossible to implement, however future studies might compare a training regimes that each include at least 2 distinct items, but still differ in total amount of variability experienced, which would then allow groups to be compared in terms of both interpolation and extrapolation testing.</w:t>
+        <w:t xml:space="preserve">First, although the constant training group never had experience from a velocity band closer to the extrapolation bands than the varied group, they always had a three times more trials with the nearest velocity band. Such a difference may be an unavoidable consequence of a varied vs. constant design which matches the total number of training trials between the two groups. However, in order to more carefully tease apart the influence of variability from the influence of frequency/repetition effects, future research could explore alternative designs that maintain the variability manipulation while equating the amount of training on the nearest examples across conditions, such as by increasing the total number of trials for the varied group.</w:t>
+      </w:r>
+      <w:r>
+        <w:t xml:space="preserve"> </w:t>
+      </w:r>
+      <w:r>
+        <w:t xml:space="preserve">Another limitation is that the testing stage did not include any interpolation items, i.e. the participants were tested only from the training bands they experienced during training, or from extrapolation bands. The absence of interpolation testing makes it more difficult to distinguish between the effects of training variability on extrapolation specifically, as opposed to generalization more broadly. Of course, the nature of the constant training condition makes interpolation testing impossible to implement, however future studies might compare training regimes that each include at least 2 distinct items, but still differ in the total amount of variability experienced, which would then allow groups to be compared in terms of both interpolation and extrapolation testing.</w:t>
       </w:r>
       <w:r>
         <w:t xml:space="preserve"> </w:t>

</xml_diff>

<commit_message>
update after word spellcheck fixes
</commit_message>
<xml_diff>
--- a/Manuscript/output/TG_Full_Dissertation.docx
+++ b/Manuscript/output/TG_Full_Dissertation.docx
@@ -304,7 +304,7 @@
         <w:t xml:space="preserve"> </w:t>
       </w:r>
       <w:r>
-        <w:t xml:space="preserve">literature, the pattern wherein the varied group outperfroms the constant group even from the constants group’s home turf has not been consistently replicated. One recent study attempted a near replication of the Kerr &amp; Booth study</w:t>
+        <w:t xml:space="preserve">literature, the pattern wherein the varied group outperforms the constant group even from the constants group’s home turf has not been consistently replicated. One recent study attempted a near replication of the Kerr &amp; Booth study</w:t>
       </w:r>
       <w:r>
         <w:t xml:space="preserve"> </w:t>
@@ -321,7 +321,7 @@
         <w:pStyle w:val="BodyText"/>
       </w:pPr>
       <w:r>
-        <w:t xml:space="preserve">Pitting varied against constant practice against each other on the home turf of the constant group provides a compelling argument for the benefits of varied training, as well as an interesting challenge for theoretical accounts that posit generalization to occur as some function of distance. However, despite its appeal this particular contrast is relatively uncommon in the literature. It is unclear whether this may be cause for concern over publication bias, or just researchers feeling the design is too risky. A far more common design is to have separate constant groups that each train exclusively from each of the conditions that the varied group encounters</w:t>
+        <w:t xml:space="preserve">Pitting varied against constant practice against each other on the home turf of the constant group provides a compelling argument for the benefits of varied training, as well as an interesting challenge for theoretical accounts that posit generalization to occur as some function of distance. However, despite its appeal this contrast is relatively uncommon in the literature. It is unclear whether this may be cause for concern over publication bias, or just researchers feeling the design is too risky. A far more common design is to have separate constant groups that each train exclusively from each of the conditions that the varied group encounters</w:t>
       </w:r>
       <w:r>
         <w:t xml:space="preserve"> </w:t>
@@ -377,7 +377,7 @@
         <w:t xml:space="preserve"> </w:t>
       </w:r>
       <w:r>
-        <w:t xml:space="preserve">trained participants to solve anagrams of 40 different words ranging in length from 5 to 11 letters, with an anagram of each word repeated 3 times throughout training, for a total of 120 training trials. Although subjects in all conditions were exposed to the same 40 unique words (i.e. the solution to an anagram), participants in the varied group saw 3 different arrangements for each solution-word, such as DOLOF, FOLOD, and OOFLD for the solution word FLOOD, whereas constant subjects would train on three repetitions of LDOOF (spread evenly across training). Two different constant groups were used. Both constant groups trained with three repetitions of the same word scramble, but for constant group A, the testing phase consisted of the identical letter arrangement to that seen during training (e.g., LDOOF), whereas for constant group B, the testing phase consisted of a arrangement they had not seen during training, thus presenting them with a testing situation similar situation to the varied group. At the testing stage, the varied group outperformed both constant groups, a particularly impressive result, given that constant group A had three prior exposures to the word arrangement (i.e. the particular permutation of letters) which the varied group had not explicitly seen. However varied subjects in this study did not exhibit the typical decrement in the training phase typical of other varied manipulations in the literature, and actually achieved higher levels of anagram solving accuracy by the end of training than either of the constant groups – solving two more anagrams on average than the constant group. This might suggest that for tasks of this nature where the learner can simply get stuck with a particular word scramble, repeated exposure to the identical scramble might be less helpful towards finding the solution than being given a different arrangement of the same letters. This contention is supported by the fact that constant group A, who was tested on the identical arrangement as they experienced during training, performed no better at testing than did constant group B, who had trained on a different arrangement of the same word solution – further suggesting that there may not have been a strong identity advantage in this task.</w:t>
+        <w:t xml:space="preserve">trained participants to solve anagrams of 40 different words ranging in length from 5 to 11 letters, with an anagram of each word repeated 3 times throughout training, for a total of 120 training trials. Although subjects in all conditions were exposed to the same 40 unique words (i.e. the solution to an anagram), participants in the varied group saw 3 different arrangements for each solution-word, such as DOLOF, FOLOD, and OOFLD for the solution word FLOOD, whereas constant subjects would train on three repetitions of LDOOF (spread evenly across training). Two different constant groups were used. Both constant groups trained with three repetitions of the same word scramble, but for constant group A, the testing phase consisted of the identical letter arrangement to that seen during training (e.g., LDOOF), whereas for constant group B, the testing phase consisted of an arrangement they had not seen during training, thus presenting them with a testing situation similar situation to the varied group. At the testing stage, the varied group outperformed both constant groups, a particularly impressive result, given that constant group A had three prior exposures to the word arrangement (i.e. the particular permutation of letters) which the varied group had not explicitly seen. However varied subjects in this study did not exhibit the typical decrement in the training phase typical of other varied manipulations in the literature, and achieved higher levels of anagram solving accuracy by the end of training than either of the constant groups – solving two more anagrams on average than the constant group. This might suggest that for tasks of this nature where the learner can simply get stuck with a particular word scramble, repeated exposure to the identical scramble might be less helpful towards finding the solution than being given a different arrangement of the same letters. This contention is supported by the fact that constant group A, who was tested on the identical arrangement as they experienced during training, performed no better at testing than did constant group B, who had trained on a different arrangement of the same word solution – further suggesting that there may not have been a strong identity advantage in this task.</w:t>
       </w:r>
     </w:p>
     <w:p>
@@ -450,7 +450,7 @@
         <w:t xml:space="preserve"> </w:t>
       </w:r>
       <w:r>
-        <w:t xml:space="preserve">study did not present low-varied and high-varied participants with an equal number of training rathers, but instead had participants remain in the training stage of the experiment until they reached a criterion level of performance. This train-until-criterion procedure led to the high-variability condition participants tending to complete a larger number of training trials before switching to the testing stage. More recent work</w:t>
+        <w:t xml:space="preserve">study did not present low-varied and high-varied participants with an equal number of training trials, but instead had participants remain in the training stage of the experiment until they reached a criterion level of performance. This train-until-criterion procedure led to the high-variability condition participants tending to complete a larger number of training trials before switching to the testing stage. More recent work</w:t>
       </w:r>
       <w:r>
         <w:t xml:space="preserve"> </w:t>
@@ -459,7 +459,10 @@
         <w:t xml:space="preserve">(Hu &amp; Nosofsky, 2024)</w:t>
       </w:r>
       <w:r>
-        <w:t xml:space="preserve">, also used dot pattern categories, but matched the number of training trials across conditions. Under this procedure, higher-variability participants tended to reach lower levels of performance by the end of the training stage. The results in the testing phase were the opposite of</w:t>
+        <w:t xml:space="preserve"> </w:t>
+      </w:r>
+      <w:r>
+        <w:t xml:space="preserve">also used dot pattern categories, but matched the number of training trials across conditions. Under this procedure, higher-variability participants tended to reach lower levels of performance by the end of the training stage. The results in the testing phase were the opposite of</w:t>
       </w:r>
       <w:r>
         <w:t xml:space="preserve"> </w:t>
@@ -500,7 +503,7 @@
         <w:pStyle w:val="BodyText"/>
       </w:pPr>
       <w:r>
-        <w:t xml:space="preserve">Recent studies have also begun utilizing more complex or realistic sitmuli when assessing the influence of variability on category learning.</w:t>
+        <w:t xml:space="preserve">Recent studies have also begun utilizing more complex or realistic stimuli when assessing the influence of variability on category learning.</w:t>
       </w:r>
       <w:r>
         <w:t xml:space="preserve"> </w:t>
@@ -512,7 +515,7 @@
         <w:t xml:space="preserve"> </w:t>
       </w:r>
       <w:r>
-        <w:t xml:space="preserve">conducted one such study. In a within-participants design, participants were trained on bird categories with either high repetitions of a few exemplars, or few repetitions of many exemplars. Across four different experiments, which were conducted to address an unrelated question on metacognitive judgements, the researchers consistently found that participants generalized better to novel species following training with more unique exemplars (i.e. higher variability), while high repetition training produced significantly better performance categorizing the specific species they had trained on. A variability advantage was also found in the relatively complex domain of rock categorization</w:t>
+        <w:t xml:space="preserve">conducted one such study. In a within-participants design, participants were trained on bird categories with either many repetitions of a few exemplars, or with few repetitions of many exemplars. Across four different experiments, which were conducted to address an unrelated question on metacognitive judgements, the researchers consistently found that participants generalized better to novel species following training with more unique exemplars (i.e. higher variability), while high repetition training produced significantly better performance categorizing the specific species they had trained on. A variability advantage was also found in the relatively complex domain of rock categorization</w:t>
       </w:r>
       <w:r>
         <w:t xml:space="preserve"> </w:t>
@@ -632,7 +635,7 @@
         <w:t xml:space="preserve"> </w:t>
       </w:r>
       <w:r>
-        <w:t xml:space="preserve">to account for their results, manipulating whether a response-bias or similarity-scaling parameter was fit separately between variability conditions. No improvement in model fit was found by allowing the response-bias parameter to differ between groups, however the model performance did improve significantly when the similarity scaling parameter was fit separately. The best fitting similarity-scaling parameters were such that the high-variability group was less sensitive to the distances between stimuli, resulting in greater similarity values between their training items and testing items. This model accounted for both the extended generalization gradients of the varied participants, and also for their poorer performance in a recognition condition.</w:t>
+        <w:t xml:space="preserve">to account for their results, manipulating whether a response-bias or similarity-scaling parameter was fit separately between variability conditions. No improvement in model fit was found by allowing the response-bias parameter to differ between groups, however the model performance did improve significantly when the similarity scaling parameter was fit separately. The best fitting similarity-scaling parameters were such that the high-variability group was less sensitive to the distances between stimuli, resulting in greater similarity values between their training items and testing items. This model accounted for both the extended generalization gradients of the varied participants, and for their poorer performance in a recognition condition.</w:t>
       </w:r>
     </w:p>
     <w:p>
@@ -713,7 +716,7 @@
         <w:t xml:space="preserve"> </w:t>
       </w:r>
       <w:r>
-        <w:t xml:space="preserve">trained participants on example problems involving the concept of sampling with replacement (SWR). Training consisted of examples that were either highly similar in their semantic context (e.g., all involving people selecting objects) or in which the surface features were varied between examples (e.g., people choosing objects AND objects selected in a sequence). The experimenters also surveyed how much prior knowledge each participant had with SWR. They found that whether variation was beneficial depended on the prior knowledge of the participants – such that participants with some prior knowledge benefited from varied training, whereas participants with minimal prior knowledge performed better after training with similar examples. The authors hypothesized that in order to benefit from varied examples, participants must be able to detect the structure common to the diverse examples, and that participants with prior knowledge are more likely to be sensitive to such structure, and thus to benefit from varied training. To test this hypothesis more directly, the authors conducted a 2nd experiment, wherein they controlled prior knowledge by exposing some subjects to a short graphical or verbal pre-training lesson, designed to increase sensitivity to the training examples. Consistent with their hypothesis, participants exposed to the structural sensitivity pre-training benefited more from varied training than the controls participants who benefited more from training with similar examples. Interactions between prior experience and the influence of varied training have also been observed in sensorimotor learning</w:t>
+        <w:t xml:space="preserve">trained participants on example problems involving the concept of sampling with replacement (SWR). Training consisted of examples that were either highly similar in their semantic context (e.g., all involving people selecting objects) or in which the surface features were varied between examples (e.g., people choosing objects AND objects selected in a sequence). The experimenters also surveyed how much prior knowledge each participant had with SWR. They found that whether variation was beneficial depended on the prior knowledge of the participants – such that participants with some prior knowledge benefited from varied training, whereas participants with minimal prior knowledge performed better after training with similar examples. The authors hypothesized that to benefit from varied examples, participants must be able to detect the structure common to the diverse examples, and that participants with prior knowledge are more likely to be sensitive to such structure, and thus to benefit from varied training. To test this hypothesis more directly, the authors conducted a 2nd experiment, wherein they controlled prior knowledge by exposing some subjects to a short graphical or verbal pre-training lesson, designed to increase sensitivity to the training examples. Consistent with their hypothesis, participants exposed to the structural sensitivity pre-training benefited more from varied training than the controls participants who benefited more from training with similar examples. Interactions between prior experience and the influence of varied training have also been observed in sensorimotor learning</w:t>
       </w:r>
       <w:r>
         <w:t xml:space="preserve"> </w:t>
@@ -734,7 +737,7 @@
         <w:t xml:space="preserve"> </w:t>
       </w:r>
       <w:r>
-        <w:t xml:space="preserve">recruited participants who self-reported either extensive, or very little experience with athletic activities, and then trained participants on a coincident timing task under with either a single constant training velocity, with one of several varied training procedures. Unsurprisingly, athlete participants had superior performance during training, regardless of condition, and training performance was superior for all subjects in the constant group. Of greater interest is the pattern of testing results from novel transfer conditions. Among the athlete-participants, transfer performance was best for those who received variable training. Non-athletes showed the opposite pattern, with superior performance for those who had constant training.</w:t>
+        <w:t xml:space="preserve">recruited participants who self-reported either extensive, or very little experience with athletic activities, and then trained participants on a coincident timing task with either a single constant training velocity, or with one of several varied training procedures. Unsurprisingly, athlete participants had superior performance during training, regardless of condition, and training performance was superior for all subjects in the constant group. Of greater interest is the pattern of testing results from novel transfer conditions. Among the athlete-participants, transfer performance was best for those who received variable training. Non-athletes showed the opposite pattern, with superior performance for those who had constant training.</w:t>
       </w:r>
     </w:p>
     <w:bookmarkEnd w:id="22"/>
@@ -752,7 +755,7 @@
         <w:pStyle w:val="FirstParagraph"/>
       </w:pPr>
       <w:r>
-        <w:t xml:space="preserve">A number of theoretical frameworks have been proposed to conceptually explain the effects of varied training on learning and generalization. Schema theory (described in more detail above), posts that varied practice leads to the formation of more flexible motor schemas, which then facilitate generalization</w:t>
+        <w:t xml:space="preserve">Several theoretical frameworks have been proposed to conceptually explain the effects of varied training on learning and generalization. Schema theory (described in more detail above), posts that varied practice leads to the formation of more flexible motor schemas, which then facilitate generalization</w:t>
       </w:r>
       <w:r>
         <w:t xml:space="preserve"> </w:t>
@@ -820,7 +823,7 @@
         <w:t xml:space="preserve">(DeLosh et al., 1997)</w:t>
       </w:r>
       <w:r>
-        <w:t xml:space="preserve">. A primary goal of the current dissertation is to to address this gap by adapting and applying modeling approaches from these other domains to investigate the effects of training variability in visuomotor skill learning and function learning tasks.</w:t>
+        <w:t xml:space="preserve">. A primary goal of the current dissertation is to address this gap by adapting and applying modeling approaches from these other domains to investigate the effects of training variability in visuomotor skill learning and function learning tasks.</w:t>
       </w:r>
     </w:p>
     <w:bookmarkEnd w:id="23"/>
@@ -926,7 +929,7 @@
         <w:t xml:space="preserve"> </w:t>
       </w:r>
       <w:r>
-        <w:t xml:space="preserve">(described above) also put forward an influential argument concerning the nature of the mental representations acquired during learning - namely that learners tend to abstract a prototype, or aggregate representation of the dot pattern categories, rather than encoding each individual stimuli. Recall that participants are trained on only on distortions of the category prototypes (e.g., low, medium or high distortions), never encountering the exact prototypes during the training stage. Then, in the testing phase, participants are tested with the prototype patterns, their old training items, and novel low, medium and high distortions. The authors found that participants had the highest testing accuracy for the previously unseen prototype patterns, followed by the old training items, and then the novel low, medium and high distortions. The authors interpreted this pattern as evidence that participants had acquired prototype representation of the category, as opposed to storing each individual training instance, and that generalization was based on the similarity of the testing items to the learned prototype representations.</w:t>
+        <w:t xml:space="preserve">(described above) also put forward an influential argument concerning the nature of the mental representations acquired during learning - namely that learners tend to abstract a prototype, or aggregate representation of the dot pattern categories, rather than encoding each individual stimulus. Recall that participants are trained on only on distortions of the category prototypes (e.g., low, medium or high distortions), never encountering the exact prototypes during the training stage. Then, in the testing phase, participants are tested with the prototype patterns, their old training items, and novel low, medium and high distortions. The authors found that participants had the highest testing accuracy for the previously unseen prototype patterns, followed by the old training items, and then the novel low, medium and high distortions. The authors interpreted this pattern as evidence that participants had acquired prototype representation of the category, as opposed to storing each individual training instance, and that generalization was based on the similarity of the testing items to the learned prototype representations.</w:t>
       </w:r>
       <w:r>
         <w:t xml:space="preserve"> </w:t>
@@ -959,7 +962,7 @@
         <w:t xml:space="preserve">Schmidt (1975)</w:t>
       </w:r>
       <w:r>
-        <w:t xml:space="preserve">, which in turn influenced decades of research on the potential benefits of varied training in motor skill learning. However a number of the core assumptions utilized by</w:t>
+        <w:t xml:space="preserve">, which in turn influenced decades of research on the potential benefits of varied training in motor skill learning. However, a number of the core assumptions utilized by</w:t>
       </w:r>
       <w:r>
         <w:t xml:space="preserve"> </w:t>
@@ -1004,7 +1007,7 @@
         <w:t xml:space="preserve"> </w:t>
       </w:r>
       <w:r>
-        <w:t xml:space="preserve">study, but also had participants provide similarity judgements of the dot pattern stimuli after completing the training phase. A multidimensional scaling analysis of the similarity judgements revelead that the psychological representations of the prototype stimuli were not located in the middle of the training stimuli, but were instead extreme points in the psychological space. The authors also demonstrated the generalization patterns of</w:t>
+        <w:t xml:space="preserve">study, but also had participants provide similarity judgements of the dot pattern stimuli after completing the training phase. A multidimensional scaling analysis of the similarity judgements revealed that the psychological representations of the prototype stimuli were not located in the middle of the training stimuli, but were instead extreme points in the psychological space. The authors also demonstrated the generalization patterns of</w:t>
       </w:r>
       <w:r>
         <w:t xml:space="preserve"> </w:t>
@@ -1252,7 +1255,7 @@
         <w:pStyle w:val="BodyText"/>
       </w:pPr>
       <w:r>
-        <w:t xml:space="preserve">The present work examines whether the commonly observed benefits of varied training can be accounted for by a theoretrically motivated measure of the similarity between training throws and the testing solution space. We first attempt to replicate previous work finding an advantage of varied training over constant training in a projectile launching task. We then examine the extent to which this advantage can be explained by an instance-based similarity model.</w:t>
+        <w:t xml:space="preserve">The present work examines whether the commonly observed benefits of varied training can be accounted for by a theoretically motivated measure of the similarity between training throws and the testing solution space. We first attempt to replicate previous work finding an advantage of varied training over constant training in a projectile launching task. We then examine the extent to which this advantage can be explained by an instance-based similarity model.</w:t>
       </w:r>
     </w:p>
     <w:bookmarkEnd w:id="32"/>
@@ -1289,7 +1292,7 @@
         <w:pStyle w:val="FirstParagraph"/>
       </w:pPr>
       <w:r>
-        <w:t xml:space="preserve">To obtain an independent estimate of effect size, we identified previous investigations which included between-subjects contrasts of varied and constant conditions following training on an accuracy based projectile launching task</w:t>
+        <w:t xml:space="preserve">To obtain an independent estimate of effect size, we identified previous investigations which included between-subjects contrasts of varied and constant conditions following training on an accuracy-based projectile launching task</w:t>
       </w:r>
       <w:r>
         <w:t xml:space="preserve"> </w:t>
@@ -2128,7 +2131,7 @@
         <w:pStyle w:val="FirstParagraph"/>
       </w:pPr>
       <w:r>
-        <w:t xml:space="preserve">In Experiment 1, we found that varied training resulted in superior testing performance than constant training, from both a position novel to both groups, and from the position at which the constant group was trained, which was novel to the varied condition. The superiority of varied training over constant training even at the constant training position is of particular note, given that testing at this position should have been highly similar for participants in the constant condition. It should also be noted, though, that testing at the constant trained position is not exactly identical to training from that position, given that the context of testing is different in several ways from that of training, such as the testing trials from the different positions being intermixed, as well as a simple change in context as a function of time. Such contextual differences will be further considered in the General Discussion.</w:t>
+        <w:t xml:space="preserve">In Experiment 1, we found that varied training resulted in superior testing performance than constant training, from both a position novel to both groups, and from the position at which the constant group was trained, which was novel to the varied condition. The superiority of varied training over constant training even at the constant training position is of particular note, given that testing at this position should have been highly similar for participants in the constant condition. It should also be noted, though, that testing at the constant trained position is not identical to training from that position, given that the context of testing is different in several ways from that of training, such as the testing trials from the different positions being intermixed, as well as a simple change in context as a function of time. Such contextual differences will be further considered in the General Discussion.</w:t>
       </w:r>
     </w:p>
     <w:p>
@@ -2522,7 +2525,7 @@
               <w:pStyle w:val="ImageCaption"/>
             </w:pPr>
             <w:r>
-              <w:t xml:space="preserve">Figure 5: Training performance for the six constant conditions, and the varied condition, binned into three stages. On the left side, the six constant groups are averaged together, as are the two training positions for the varied group. On the right side, the six constant groups are shown separately, with each set of bars representing the beginning, middle, and end of training for a single constant group that trained from the position indicated on the x-axis. Figure 5b also shows training performance separately for both of the throwing locations trained by the varied group. Error bars indicate standard error of the mean.</w:t>
+              <w:t xml:space="preserve">Figure 5: Training performance for the six constant conditions, and the varied condition, binned into three stages. On the left side, the six constant groups are averaged together, as are the two training positions for the varied group. On the right side, the six constant groups are shown separately, with each set of bars representing the beginning, middle, and end of training for a single constant group that trained from the position indicated on the x-axis. Figure 5b also shows training performance separately for both throwing locations trained by the varied group. Error bars indicate standard error of the mean.</w:t>
             </w:r>
           </w:p>
           <w:bookmarkEnd w:id="66"/>
@@ -3428,7 +3431,7 @@
         <w:t xml:space="preserve"> </w:t>
       </w:r>
       <w:r>
-        <w:t xml:space="preserve">displays the particular subset of comparisons utilized for this analysis. Again, we standardized performance within each position before performing the analyses on the aggregated data. In this case, the effect of condition did not reach statistical significance F(1,149)=3.14, p=.079,</w:t>
+        <w:t xml:space="preserve">displays the subset of comparisons utilized for this analysis. Again, we standardized performance within each position before performing the analyses on the aggregated data. In this case, the effect of condition did not reach statistical significance F(1,149)=3.14, p=.079,</w:t>
       </w:r>
       <w:r>
         <w:t xml:space="preserve"> </w:t>
@@ -3835,7 +3838,7 @@
         <w:t xml:space="preserve">(Soderstrom &amp; Bjork, 2015)</w:t>
       </w:r>
       <w:r>
-        <w:t xml:space="preserve">. However our finding of no difference in training performance between constant and varied groups has been observed in previous work</w:t>
+        <w:t xml:space="preserve">. However, our finding of no difference in training performance between constant and varied groups has been observed in previous work</w:t>
       </w:r>
       <w:r>
         <w:t xml:space="preserve"> </w:t>
@@ -4721,7 +4724,7 @@
         <w:pStyle w:val="BodyText"/>
       </w:pPr>
       <w:r>
-        <w:t xml:space="preserve">Finally, we sought to confirm that similarity values generated from the adjusted Similarity2c model had more predictive power than those generated from the original Similarity1c model. Using the BIC function in R, we compared BIC values between linear model 1 (BIC=14604.00) and linear model 3 (BIC = 14587.64). The lower BIC value of model 3 suggests a modest advantage for predicting performance using a similarity measure computed with two c values over similarity computed with a single c value. When fit with separate c values, the best fitting c parameters for the model consistently optimized such that the c value for the varied group (c=.00008) was smaller in magnitude than the c value for the constant group(c= .00011). Recall that similarity decreases as a Gaussian function of distance (equation 1 above), and a smaller value of c will result in a more gradual drop-off in similarity as the distance between training throws and testing solutions increases.</w:t>
+        <w:t xml:space="preserve">Finally, we sought to confirm that similarity values generated from the adjusted Similarity2c model had more predictive power than those generated from the original Similarity1c model. Using the BIC function in R, we compared BIC values between linear model 1 (BIC=14604.00) and linear model 3 (BIC = 14587.64). The lower BIC value of model 3 suggests a modest advantage for predicting performance using a similarity measure computed with two c values over similarity computed with a single c value. When fit with separate c values, the best fitting c parameters for the model consistently optimized such that the c value for the varied group (c=.00008) was smaller in magnitude than the c value for the constant group (c= .00011). Recall that similarity decreases as a Gaussian function of distance (equation 1 above), and a smaller value of c will result in a more gradual drop-off in similarity as the distance between training throws and testing solutions increases.</w:t>
       </w:r>
     </w:p>
     <w:p>
@@ -5672,7 +5675,7 @@
         <w:pStyle w:val="BodyText"/>
       </w:pPr>
       <w:r>
-        <w:t xml:space="preserve">The authors also introduced two new function-learning models. The Associative Learning Model (ALM) and the extrapolation-association model (EXAM). ALM is a two layer connectionist model adapted from the ALCOVE model in the category learning literature</w:t>
+        <w:t xml:space="preserve">The authors also introduced two new function-learning models. The Associative Learning Model (ALM) and the extrapolation-association model (EXAM). ALM is a two-layer connectionist model adapted from the ALCOVE model in the category learning literature</w:t>
       </w:r>
       <w:r>
         <w:t xml:space="preserve"> </w:t>
@@ -5800,7 +5803,7 @@
               <w:pStyle w:val="ImageCaption"/>
             </w:pPr>
             <w:r>
-              <w:t xml:space="preserve">Figure 10: The generalization patterns of human particpiants observed in DeLosh et al. (1997) (reproduced from Figure 3 in their manuscript). Dots represent the average responses of human participants, and solid lines represent the true functions. The dashed vertical lines indicate the lower and upper bounds of the trained examples. Stimulii that fall within the dashed lines are interpolations of the training examples, while those that fall outside the dashed lines are extrapolations.</w:t>
+              <w:t xml:space="preserve">Figure 10: The generalization patterns of human participants observed in DeLosh et al. (1997) (reproduced from Figure 3 in their manuscript). Dots represent the average responses of human participants, and solid lines represent the true functions. The dashed vertical lines indicate the lower and upper bounds of the trained examples. Stimulii that fall within the dashed lines are interpolations of the training examples, while those that fall outside the dashed lines are extrapolations.</w:t>
             </w:r>
           </w:p>
           <w:bookmarkEnd w:id="100"/>
@@ -5912,13 +5915,13 @@
           <w:i/>
           <w:iCs/>
         </w:rPr>
-        <w:t xml:space="preserve">Participants</w:t>
-      </w:r>
-      <w:r>
-        <w:t xml:space="preserve"> </w:t>
-      </w:r>
-      <w:r>
-        <w:t xml:space="preserve">A total of 156 participants were recruited from Indiana University Introductory Psychology Courses. Participants were randomly assigned to one of two training conditions: varied training or constant training.</w:t>
+        <w:t xml:space="preserve">Participants.</w:t>
+      </w:r>
+      <w:r>
+        <w:t xml:space="preserve"> </w:t>
+      </w:r>
+      <w:r>
+        <w:t xml:space="preserve">A total of 183 participants were initially recruited from Indiana University Introductory Psychology Courses. Of these, 27 participants were excluded from further analysis due to meeting the exclusion criteria, resulting in a final sample of 156 participants. The exclusion criteria was defined as performance worse (i.e., larger deviations) than the condition average in either the training or testing stage of the experiment. The remaining participants were randomly assigned to one of two training conditions: varied training or constant training.</w:t>
       </w:r>
     </w:p>
     <w:p>
@@ -5954,7 +5957,7 @@
         <w:t xml:space="preserve"> </w:t>
       </w:r>
       <w:r>
-        <w:t xml:space="preserve">(HTW) visuomotor extrapolation task task was programmed in JavaScript, making use of the</w:t>
+        <w:t xml:space="preserve">(HTW) visuomotor extrapolation task was programmed in JavaScript, making use of the</w:t>
       </w:r>
       <w:r>
         <w:t xml:space="preserve"> </w:t>
@@ -6677,7 +6680,7 @@
               <w:t xml:space="preserve">Experiment 1 - End of training performance</w:t>
             </w:r>
             <w:r>
-              <w:t xml:space="preserve">. Comparing final training block accuracy in the band common to both groups. The Intercept represents the average of the baseline condition (constant training), and the conditVaried coefficient reflects the difference between the constant and varied groups. A larger positive estimates indicates a greater deviation (lower accuracy) for the varied group. CrI values indicate 95% credible intervals. pd is the probability of direction (the % of the posterior on the same side of 0 as the coefficient estimate).</w:t>
+              <w:t xml:space="preserve">. Comparing final training block accuracy in the band common to both groups. The Intercept represents the average of the baseline condition (constant training), and the conditVaried coefficient reflects the difference between the constant and varied groups. A larger positive estimate indicates a greater deviation (lower accuracy) for the varied group. CrI values indicate 95% credible intervals. pd is the probability of direction (the % of the posterior on the same side of 0 as the coefficient estimate).</w:t>
             </w:r>
           </w:p>
           <w:tbl>
@@ -6991,7 +6994,7 @@
               <w:t xml:space="preserve">Experiment 1 testing accuracy</w:t>
             </w:r>
             <w:r>
-              <w:t xml:space="preserve">. Main effects of condition and band type (training vs. extrapolation bands), and the interaction between the two factors. The Intercept represents the baseline condition (constant training &amp; trained bands). Larger coefficients indicate larger deviations from the baselines - and a positive interaction coefficient indicates disproporionate deviation for the varied condition on the extrapolation bands. CrI values indicate 95% credible intervals. pd is the probability of direction (the % of the posterior on the same side of 0 as the coefficient estimate).</w:t>
+              <w:t xml:space="preserve">. Main effects of condition and band type (training vs. extrapolation bands), and the interaction between the two factors. The Intercept represents the baseline condition (constant training &amp; trained bands). Larger coefficients indicate larger deviations from the baselines - and a positive interaction coefficient indicates disproportionate deviation for the varied condition on the extrapolation bands. CrI values indicate 95% credible intervals. pd is the probability of direction (the % of the posterior on the same side of 0 as the coefficient estimate).</w:t>
             </w:r>
           </w:p>
           <w:tbl>
@@ -8155,7 +8158,7 @@
               <w:pStyle w:val="ImageCaption"/>
             </w:pPr>
             <w:r>
-              <w:t xml:space="preserve">Figure 16: Experiment 1 Discrimination. A) Conditional effect of training condition and Band. Ribbons indicate 95% HDI. The steepness of the lines serves as an indicator of how well participants discriminated between velocity bands. B) The distribution of slope coefficients for each condition. Larger slopes indicates better discrimination between target bands. C) Individual participant slopes. Error bars represent 95% HDI.</w:t>
+              <w:t xml:space="preserve">Figure 16: Experiment 1 Discrimination. A) Conditional effect of training condition and Band. Ribbons indicate 95% HDI. The steepness of the lines serves as an indicator of how well participants discriminated between velocity bands. B) The distribution of slope coefficients for each condition. Larger slopes indicate better discrimination between target bands. C) Individual participant slopes. Error bars represent 95% HDI.</w:t>
             </w:r>
           </w:p>
           <w:bookmarkEnd w:id="135"/>
@@ -8222,7 +8225,7 @@
         <w:pStyle w:val="FirstParagraph"/>
       </w:pPr>
       <w:r>
-        <w:t xml:space="preserve">The task and procedure of Experiment 2 was identical to Experiment 1, with the exception that the training and testing bands were reversed (see</w:t>
+        <w:t xml:space="preserve">Initially, 131 participants were recruited. After applying the same exclusion procedure as in Experiment 1, 21 participants were excluded, resulting in a final sample of 110 participants who completed the experiment (Varied: 55, Constant: 55). The task and procedure of Experiment 2 was identical to Experiment 1, with the exception that the training and testing bands were reversed (see</w:t>
       </w:r>
       <w:r>
         <w:t xml:space="preserve"> </w:t>
@@ -8236,7 +8239,7 @@
         </w:r>
       </w:hyperlink>
       <w:r>
-        <w:t xml:space="preserve">). The Varied group trained on bands 100-300, 350-550, 600-800, and the constant group trained on band 600-800. Both groups were tested from all six bands. A total of 110 participants completed the experiment (Varied: 55, Constant: 55).</w:t>
+        <w:t xml:space="preserve">). The Varied group trained on bands 100-300, 350-550, 600-800, and the constant group trained on band 600-800. Both groups were tested from all six bands.</w:t>
       </w:r>
     </w:p>
     <w:tbl>
@@ -9912,7 +9915,7 @@
               <w:pStyle w:val="ImageCaption"/>
             </w:pPr>
             <w:r>
-              <w:t xml:space="preserve">Figure 21: Experiment 2 Discrimination. A) Conditional effect of training condition and Band. Ribbons indicate 95% HDI. The steepness of the lines serves as an indicator of how well participants discriminated between velocity bands. B) The distribution of slope coefficients for each condition. Larger slopes indicates better discrimination. C) Individual participant slopes. Error bars represent 95% HDI.</w:t>
+              <w:t xml:space="preserve">Figure 21: Experiment 2 Discrimination. A) Conditional effect of training condition and Band. Ribbons indicate 95% HDI. The steepness of the lines serves as an indicator of how well participants discriminated between velocity bands. B) The distribution of slope coefficients for each condition. Larger slopes indicate better discrimination. C) Individual participant slopes. Error bars represent 95% HDI.</w:t>
             </w:r>
           </w:p>
           <w:bookmarkEnd w:id="162"/>
@@ -9934,7 +9937,7 @@
         <w:pStyle w:val="FirstParagraph"/>
       </w:pPr>
       <w:r>
-        <w:t xml:space="preserve">Experiment 2 extended the findings of Experiment 1 by examining the effects of training variability on extrapolation performance in a visuomotor function learning task, but with reversed training and testing bands. Similar to Experiment 1, the Varied group exhibited poorer performance during training and testing. However unlike experiment 1, the Varied and Constant groups did not show a significant difference in their discrimination between bands.</w:t>
+        <w:t xml:space="preserve">Experiment 2 extended the findings of Experiment 1 by examining the effects of training variability on extrapolation performance in a visuomotor function learning task, but with reversed training and testing bands. Similar to Experiment 1, the Varied group exhibited poorer performance during training and testing. However, unlike experiment 1, the Varied and Constant groups did not show a significant difference in their discrimination between bands.</w:t>
       </w:r>
     </w:p>
     <w:bookmarkEnd w:id="164"/>
@@ -12321,7 +12324,7 @@
               <w:pStyle w:val="ImageCaption"/>
             </w:pPr>
             <w:r>
-              <w:t xml:space="preserve">Figure 25: Experiment 3 Discrimination. A) Conditional effect of training condition and Band. Ribbons indicate 95% HDI. The steepness of the lines serves as an indicator of how well participants discriminated between velocity bands. B) The distribution of slope coefficients for each condition. Larger slopes indicates better discrimination. C) Individual participant slopes. Error bars represent 95% HDI.</w:t>
+              <w:t xml:space="preserve">Figure 25: Experiment 3 Discrimination. A) Conditional effect of training condition and Band. Ribbons indicate 95% HDI. The steepness of the lines serves as an indicator of how well participants discriminated between velocity bands. B) The distribution of slope coefficients for each condition. Larger slopes indicate better discrimination. C) Individual participant slopes. Error bars represent 95% HDI.</w:t>
             </w:r>
           </w:p>
           <w:bookmarkEnd w:id="185"/>
@@ -18661,7 +18664,7 @@
         <w:pStyle w:val="BodyText"/>
       </w:pPr>
       <w:r>
-        <w:t xml:space="preserve">To quantitatively assess the differences in performance between models, we fit a Bayesian regression model predicting the errors of the posterior predictions of each models as a function of the Model (ALM vs. EXAM) and training condition (Constant vs. Varied).</w:t>
+        <w:t xml:space="preserve">To quantitatively assess the differences in performance between models, we fit a Bayesian regression model predicting the errors of the posterior predictions of each model as a function of the Model (ALM vs. EXAM) and training condition (Constant vs. Varied).</w:t>
       </w:r>
     </w:p>
     <w:p>
@@ -24050,10 +24053,7 @@
         <w:t xml:space="preserve">DeLosh et al. (1997)</w:t>
       </w:r>
       <w:r>
-        <w:t xml:space="preserve"> </w:t>
-      </w:r>
-      <w:r>
-        <w:t xml:space="preserve">, our participants exhibited above chance extrapolation/discrimination of novel items, however they observed no difference between any of their three training conditions. A noteworthy difference difference between our studies is that</w:t>
+        <w:t xml:space="preserve">, our participants exhibited above chance extrapolation/discrimination of novel items, however they observed no difference between any of their three training conditions. A noteworthy difference between our studies is that</w:t>
       </w:r>
       <w:r>
         <w:t xml:space="preserve"> </w:t>
@@ -24148,7 +24148,7 @@
         <w:t xml:space="preserve"> </w:t>
       </w:r>
       <w:r>
-        <w:t xml:space="preserve">First, although the constant training group never had experience from a velocity band closer to the extrapolation bands than the varied group, they always had a three times more trials with the nearest velocity band. Such a difference may be an unavoidable consequence of a varied vs. constant design which matches the total number of training trials between the two groups. However, in order to more carefully tease apart the influence of variability from the influence of frequency/repetition effects, future research could explore alternative designs that maintain the variability manipulation while equating the amount of training on the nearest examples across conditions, such as by increasing the total number of trials for the varied group.</w:t>
+        <w:t xml:space="preserve">First, although the constant training group never had experience from a velocity band closer to the extrapolation bands than the varied group, they always had three times more trials with the nearest velocity band. Such a difference may be an unavoidable consequence of a varied vs. constant design which matches the total number of training trials between the two groups. However, in order to more carefully tease apart the influence of variability from the influence of frequency/repetition effects, future research could explore alternative designs that maintain the variability manipulation while equating the amount of training on the nearest examples across conditions, such as by increasing the total number of trials for the varied group.</w:t>
       </w:r>
       <w:r>
         <w:t xml:space="preserve"> </w:t>
@@ -24299,7 +24299,7 @@
         <w:pStyle w:val="BodyText"/>
       </w:pPr>
       <w:r>
-        <w:t xml:space="preserve">The HTT and HTW tasks also differed in terms of general task complexity. The HTT task was designed to mimic projectile launching tasks commonly employed in visuomotor learning studies, and the parabolic trajectories necessary to strike the target in HTT were sensitive to both the x and y dimensions of the projectiles velocity (and to a lesser extent, the position within the launching box at which the ball was released). Conversely the HTW task was influenced to a greater extent by the tasks commonly utilized in the function learning literature, wherein the correct output respones are determined by a single input dimension. In HTW,the relationship between feedback and optimal behavioral adjustment is also almost perfectly smooth, if participants produce a throw that is 100 units too hard, they’ll be told that they were 100 units away from the target band. Whereas in HTT, the presence of the barrier in introduces irregularities in the task space. Even throws close to the solution space might result in failure, creating a less predictable learning environment.</w:t>
+        <w:t xml:space="preserve">The HTT and HTW tasks also differed in terms of general task complexity. The HTT task was designed to mimic projectile launching tasks commonly employed in visuomotor learning studies, and the parabolic trajectories necessary to strike the target in HTT were sensitive to both the x and y dimensions of the projectiles velocity (and to a lesser extent, the position within the launching box at which the ball was released). Conversely the HTW task was influenced to a greater extent by the tasks commonly utilized in the function learning literature, wherein the correct output responses are determined by a single input dimension. In HTW, the relationship between feedback and optimal behavioral adjustment is also almost perfectly smooth, if participants produce a throw that is 100 units too hard, they’ll be told that they were 100 units away from the target band. Whereas in HTT, the presence of the barrier in introduces irregularities in the task space. Even throws close to the solution space might result in failure, creating a less predictable learning environment.</w:t>
       </w:r>
     </w:p>
     <w:tbl>
@@ -24733,7 +24733,7 @@
         <w:pStyle w:val="FirstParagraph"/>
       </w:pPr>
       <w:r>
-        <w:t xml:space="preserve">In summary, this dissertation provides a comprehensive examination of the effects of training variability on learning and generalization in visuomotor and function learning tasks. The contrasting results obtained from the Hit The Target (HTT) and Hit The Wall (HTW) tasks underscore the complexity inherent to the longstanding pedagogical and scientific goal of identifying training manipulations that consistently benefit learning and generalization. Moreover, through the development and application of computational models, we provide novel theoretical accounts for both the beneficial and detrimental effects of training variability observed in our experiments. These findings highlight the importance of considering task characteristics when designing experiments intended to assess the influence of training interventions, and demonstrate the value of combining empirical and computational modeling approaches to uncover the cognitive mechanisms that support learning and generalization. Future research should continue to investigate the complex interplay between task demands, training manipulations, and individual differences, with the ultimate goal of optimizing educational and training outcomes across a wide range of domains.</w:t>
+        <w:t xml:space="preserve">In summary, this dissertation provides a comprehensive examination of the effects of training variability on learning and generalization in visuomotor and function learning tasks. The contrasting results obtained from the Hit The Target (HTT) and Hit The Wall (HTW) tasks underscore the complexity inherent to the longstanding pedagogical and scientific goal of identifying training manipulations that consistently benefit learning and generalization. Moreover, through the development and application of computational models, we provide novel theoretical accounts for both the beneficial and detrimental effects of training variability observed in our experiments. These findings highlight the importance of considering task characteristics when designing experiments intended to assess the influence of training interventions, and demonstrate the value of combining empirical and computational modeling approaches to uncover the cognitive mechanisms that support learning and generalization. Future research should continue to investigate the complex interplay between task demands, training manipulations, and individual differences, with the goal of optimizing educational and training outcomes across a wide range of domains.</w:t>
       </w:r>
     </w:p>
     <w:p>

</xml_diff>

<commit_message>
re-render with more revision updates
</commit_message>
<xml_diff>
--- a/Manuscript/output/TG_Full_Dissertation.docx
+++ b/Manuscript/output/TG_Full_Dissertation.docx
@@ -4721,31 +4721,7 @@
         <w:t xml:space="preserve">(Nosofsky &amp; Johansen, 2000; Sakamoto et al., 2006)</w:t>
       </w:r>
       <w:r>
-        <w:t xml:space="preserve">. If one’s training experience is relatively variable, as with the variable training condition, then one might infer that future test situations will also be variable, in which case a low value of c will allow better generalization because generalization will drop off slowly with training-to-testing distance. Conversely, if one’s training experience has little variability, as found in the constant training conditions, then one might adopt a high value of c so that generalization falls off rapidly away from the trained positions.</w:t>
-      </w:r>
-    </w:p>
-    <w:p>
-      <w:pPr>
-        <w:pStyle w:val="BodyText"/>
-      </w:pPr>
-      <w:r>
-        <w:t xml:space="preserve">To address this possibility, we compared the original instance-based model of similarity fit against a modified model which separately fits the generalization parameter, c, to varied and constant participants. To perform this parameter fitting, we used the optim function in R, and fit the model to find the c value(s) that maximized the correlation between similarity and testing performance.</w:t>
-      </w:r>
-    </w:p>
-    <w:p>
-      <w:pPr>
-        <w:pStyle w:val="BodyText"/>
-      </w:pPr>
-      <w:r>
-        <w:t xml:space="preserve">Both models generate distinct similarity values between training and testing locations. Much like the analyses in Experiment 2, these similarity values are regressed against testing performance in models of the form shown below. As was the case previously, testing performance is defined as the mean absolute distance from the center of the target (with a separate score for each participant, from each position).</w:t>
-      </w:r>
-    </w:p>
-    <w:p>
-      <w:pPr>
-        <w:pStyle w:val="BodyText"/>
-      </w:pPr>
-      <w:r>
-        <w:t xml:space="preserve">Linear models 1 and 3 both show that similarity is a significant predictor of testing performance (p&lt;.01). Of greater interest is the difference between linear model 2, in which similarity is computed from a single c value fit from all participants (Similarity1c), with linear model 4, which fits the</w:t>
+        <w:t xml:space="preserve">. If one’s training experience is relatively variable, as with the variable training condition, then one might infer that future test situations will also be variable, in which case a low value of c will allow better generalization because generalization will drop off slowly with training-to-testing distance. Conversely, if one’s training experience has little variability, as found in the constant training conditions, then one might adopt a high value of</w:t>
       </w:r>
       <w:r>
         <w:t xml:space="preserve"> </w:t>
@@ -4759,7 +4735,7 @@
         <w:t xml:space="preserve"> </w:t>
       </w:r>
       <w:r>
-        <w:t xml:space="preserve">parameter separately between groups (Similarity2c). In linear model 2, the effect of training group remains significant when controlling for Similarity1c (p&lt;.01), with the varied group still performing significantly better. However, in linear model 4 the addition of the Similarity2c predictor results in the effect of training group becoming nonsignificant (p=.40), suggesting that the effect of varied vs. constant training is accounted for by the Similarity2c predictor. Next, to further establish a difference between the models, we performed nested model comparisons using ANOVA, to see if the addition of the training group parameter led to a significant improvement in model performance. In the first comparison, ANOVA(Linear Model 1, Linear Model 2), the addition of the training group predictor significantly improved the performance of the model (F=22.07, p&lt;.01). However, in the second model comparison, ANOVA (Linear model 3, Linear Model 4) found no improvement in model performance with the addition of the training group predictor (F=1.61, p=.20).</w:t>
+        <w:t xml:space="preserve">so that generalization falls off rapidly away from the trained positions.</w:t>
       </w:r>
     </w:p>
     <w:p>
@@ -4767,7 +4743,7 @@
         <w:pStyle w:val="BodyText"/>
       </w:pPr>
       <w:r>
-        <w:t xml:space="preserve">Finally, we sought to confirm that similarity values generated from the adjusted Similarity2c model had more predictive power than those generated from the original Similarity1c model. Using the BIC function in R, we compared BIC values between linear model 1 (BIC=14604.00) and linear model 3 (BIC = 14587.64). The lower BIC value of model 3 suggests a modest advantage for predicting performance using a similarity measure computed with two c values over similarity computed with a single c value. When fit with separate c values, the best fitting</w:t>
+        <w:t xml:space="preserve">To address this possibility, we compared the original instance-based model of similarity fit against a modified model which separately fits the generalization parameter,</w:t>
       </w:r>
       <w:r>
         <w:t xml:space="preserve"> </w:t>
@@ -4778,54 +4754,7 @@
         </m:r>
       </m:oMath>
       <w:r>
-        <w:t xml:space="preserve"> </w:t>
-      </w:r>
-      <w:r>
-        <w:t xml:space="preserve">parameters for the model consistently optimized such that the c value for the varied group (c=.00008) was smaller in magnitude than the c value for the constant group (c= .00011). Recall that similarity decreases as a Gaussian function of distance (equation 1 above), and a smaller value of c will result in a more gradual drop-off in similarity as the distance between training throws and testing solutions increases.</w:t>
-      </w:r>
-    </w:p>
-    <w:p>
-      <w:pPr>
-        <w:pStyle w:val="BodyText"/>
-      </w:pPr>
-      <w:r>
-        <w:t xml:space="preserve">In summary, our modeling suggests that an instance-based model which assumes equivalent generalization gradients between constant and varied trained participants is unable to account for the extent of benefits of varied over constant training observed at testing. The evidence for this in the comparative model fits is that when a varied/constant dummy-coded variable for condition is explicitly added to the model, the variable adds a significant contribution to the prediction of test performance, with the variable condition yielding better performance than the constant conditions. However, if the instance-based generalization model is modified to assume that the training groups can differ in the steepness of their generalization gradient, by incorporating a separate generalization parameter for each group, then the instance-based model can account for our experimental results without explicitly taking training group into account. Henceforth this model will be referred to as the Instance-based Generalization with Adaptive Similarity (IGAS) model.</w:t>
-      </w:r>
-    </w:p>
-    <w:bookmarkEnd w:id="87"/>
-    <w:bookmarkEnd w:id="88"/>
-    <w:bookmarkStart w:id="95" w:name="project-1-general-discussion"/>
-    <w:p>
-      <w:pPr>
-        <w:pStyle w:val="Heading2"/>
-      </w:pPr>
-      <w:r>
-        <w:t xml:space="preserve">Project 1 General Discussion</w:t>
-      </w:r>
-    </w:p>
-    <w:p>
-      <w:pPr>
-        <w:pStyle w:val="FirstParagraph"/>
-      </w:pPr>
-      <w:r>
-        <w:t xml:space="preserve">Across two experiments, we found evidence in support of the benefits of variability hypothesis in a simple, computerized projectile throwing task. Generalization was observed in both constant and varied participants, in that both groups tended to perform better at novel positions in the testing phase than did participants who started with those positions in the training phase. However, varied trained participants consistently performed better than constant trained participants, in terms of both the testing phase in general, and in a comparison that only included untrained positions. We also found some evidence for the less commonly observed pattern wherein varied-trained participants outperform constant-trained participants even from conditions identical to the constant group training</w:t>
-      </w:r>
-      <w:r>
-        <w:t xml:space="preserve"> </w:t>
-      </w:r>
-      <w:r>
-        <w:t xml:space="preserve">(Goode et al., 2008; Green et al., 1995; Kerr &amp; Booth, 1978)</w:t>
-      </w:r>
-      <w:r>
-        <w:t xml:space="preserve">. In Experiment 1 varied participants performed significantly better on this identity comparison. In Experiment 2, the comparison was not significant initially, but became significant after controlling for the similarity measure that incorporates only a single value for the steepness of similarity-based generalization (c). Furthermore, we showed that the general pattern of results from Experiment 2 could be parsimoniously accommodated by an instance-based similarity model, but only with the assumption that constant and varied participants generalize their training experience to different degrees.</w:t>
-      </w:r>
-    </w:p>
-    <w:p>
-      <w:pPr>
-        <w:pStyle w:val="BodyText"/>
-      </w:pPr>
-      <w:r>
-        <w:t xml:space="preserve">Our results thus suggest that the benefits of variation cannot be explained by the varied-trained participants simply covering a broader range of the task space. Rather, the modeling suggests that varied participants also learn to adaptively tune their generalization function such that throwing locations generalize more broadly to one another than they do in the constant condition. A learning system could end up adopting a higher c value in the constant than variable training conditions by monitoring the trial-by-trial variability of the training items. The</w:t>
+        <w:t xml:space="preserve">, to varied and constant participants. To perform this parameter fitting, we used the optim function in R, and fit the model to find the</w:t>
       </w:r>
       <w:r>
         <w:t xml:space="preserve"> </w:t>
@@ -4839,7 +4768,262 @@
         <w:t xml:space="preserve"> </w:t>
       </w:r>
       <w:r>
-        <w:t xml:space="preserve">parameter would be adapted downwards when adjacent training items are dissimilar to each other and adapted upwards when adjacent training items are the same. In this fashion, contextually appropriate c values could be empirically learned. This learning procedure would capture the insight that if a situation has a high amount variability, then the learner should be predisposed toward thinking that subsequent test items will also show considerable variability, in which case generalization gradients should be broad, as is achieved by low values for c.</w:t>
+        <w:t xml:space="preserve">value(s) that maximized the correlation between similarity and testing performance.</w:t>
+      </w:r>
+    </w:p>
+    <w:p>
+      <w:pPr>
+        <w:pStyle w:val="BodyText"/>
+      </w:pPr>
+      <w:r>
+        <w:t xml:space="preserve">Both models generate distinct similarity values between training and testing locations. Much like the analyses in Experiment 2, these similarity values are regressed against testing performance in models of the form shown below. As was the case previously, testing performance is defined as the mean absolute distance from the center of the target (with a separate score for each participant, from each position).</w:t>
+      </w:r>
+    </w:p>
+    <w:p>
+      <w:pPr>
+        <w:pStyle w:val="BodyText"/>
+      </w:pPr>
+      <w:r>
+        <w:t xml:space="preserve">Linear models 1 and 3 both show that similarity is a significant predictor of testing performance (p&lt;.01). Of greater interest is the difference between linear model 2, in which similarity is computed from a single</w:t>
+      </w:r>
+      <w:r>
+        <w:t xml:space="preserve"> </w:t>
+      </w:r>
+      <m:oMath>
+        <m:r>
+          <m:t>c</m:t>
+        </m:r>
+      </m:oMath>
+      <w:r>
+        <w:t xml:space="preserve"> </w:t>
+      </w:r>
+      <w:r>
+        <w:t xml:space="preserve">value fit from all participants (Similarity1c), with linear model 4, which fits the</w:t>
+      </w:r>
+      <w:r>
+        <w:t xml:space="preserve"> </w:t>
+      </w:r>
+      <m:oMath>
+        <m:r>
+          <m:t>c</m:t>
+        </m:r>
+      </m:oMath>
+      <w:r>
+        <w:t xml:space="preserve"> </w:t>
+      </w:r>
+      <w:r>
+        <w:t xml:space="preserve">parameter separately between groups (Similarity2c). In linear model 2, the effect of training group remains significant when controlling for Similarity1c (p&lt;.01), with the varied group still performing significantly better. However, in linear model 4 the addition of the Similarity2c predictor results in the effect of training group becoming nonsignificant (p=.40), suggesting that the effect of varied vs. constant training is accounted for by the Similarity2c predictor. Next, to further establish a difference between the models, we performed nested model comparisons using ANOVA, to see if the addition of the training group parameter led to a significant improvement in model performance. In the first comparison, ANOVA(Linear Model 1, Linear Model 2), the addition of the training group predictor significantly improved the performance of the model (F=22.07, p&lt;.01). However, in the second model comparison, ANOVA (Linear model 3, Linear Model 4) found no improvement in model performance with the addition of the training group predictor (F=1.61, p=.20).</w:t>
+      </w:r>
+    </w:p>
+    <w:p>
+      <w:pPr>
+        <w:pStyle w:val="BodyText"/>
+      </w:pPr>
+      <w:r>
+        <w:t xml:space="preserve">Finally, we sought to confirm that similarity values generated from the adjusted Similarity2c model had more predictive power than those generated from the original Similarity1c model. Using the BIC function in R, we compared BIC values between linear model 1 (BIC=14604.00) and linear model 3 (BIC = 14587.64). The lower BIC value of model 3 suggests a modest advantage for predicting performance using a similarity measure computed with two</w:t>
+      </w:r>
+      <w:r>
+        <w:t xml:space="preserve"> </w:t>
+      </w:r>
+      <m:oMath>
+        <m:r>
+          <m:t>c</m:t>
+        </m:r>
+      </m:oMath>
+      <w:r>
+        <w:t xml:space="preserve"> </w:t>
+      </w:r>
+      <w:r>
+        <w:t xml:space="preserve">values over similarity computed with a single</w:t>
+      </w:r>
+      <w:r>
+        <w:t xml:space="preserve"> </w:t>
+      </w:r>
+      <m:oMath>
+        <m:r>
+          <m:t>c</m:t>
+        </m:r>
+      </m:oMath>
+      <w:r>
+        <w:t xml:space="preserve"> </w:t>
+      </w:r>
+      <w:r>
+        <w:t xml:space="preserve">value. When fit with separate</w:t>
+      </w:r>
+      <w:r>
+        <w:t xml:space="preserve"> </w:t>
+      </w:r>
+      <m:oMath>
+        <m:r>
+          <m:t>c</m:t>
+        </m:r>
+      </m:oMath>
+      <w:r>
+        <w:t xml:space="preserve"> </w:t>
+      </w:r>
+      <w:r>
+        <w:t xml:space="preserve">values, the best fitting</w:t>
+      </w:r>
+      <w:r>
+        <w:t xml:space="preserve"> </w:t>
+      </w:r>
+      <m:oMath>
+        <m:r>
+          <m:t>c</m:t>
+        </m:r>
+      </m:oMath>
+      <w:r>
+        <w:t xml:space="preserve"> </w:t>
+      </w:r>
+      <w:r>
+        <w:t xml:space="preserve">parameters for the model consistently optimized such that the</w:t>
+      </w:r>
+      <w:r>
+        <w:t xml:space="preserve"> </w:t>
+      </w:r>
+      <m:oMath>
+        <m:r>
+          <m:t>c</m:t>
+        </m:r>
+      </m:oMath>
+      <w:r>
+        <w:t xml:space="preserve"> </w:t>
+      </w:r>
+      <w:r>
+        <w:t xml:space="preserve">value for the varied group (c=.00008) was smaller in magnitude than the</w:t>
+      </w:r>
+      <w:r>
+        <w:t xml:space="preserve"> </w:t>
+      </w:r>
+      <m:oMath>
+        <m:r>
+          <m:t>c</m:t>
+        </m:r>
+      </m:oMath>
+      <w:r>
+        <w:t xml:space="preserve"> </w:t>
+      </w:r>
+      <w:r>
+        <w:t xml:space="preserve">value for the constant group (c= .00011). Recall that similarity decreases as a Gaussian function of distance (equation 1 above), and a smaller value of</w:t>
+      </w:r>
+      <w:r>
+        <w:t xml:space="preserve"> </w:t>
+      </w:r>
+      <m:oMath>
+        <m:r>
+          <m:t>c</m:t>
+        </m:r>
+      </m:oMath>
+      <w:r>
+        <w:t xml:space="preserve"> </w:t>
+      </w:r>
+      <w:r>
+        <w:t xml:space="preserve">will result in a more gradual drop-off in similarity as the distance between training throws and testing solutions increases.</w:t>
+      </w:r>
+    </w:p>
+    <w:p>
+      <w:pPr>
+        <w:pStyle w:val="BodyText"/>
+      </w:pPr>
+      <w:r>
+        <w:t xml:space="preserve">In summary, our modeling suggests that an instance-based model which assumes equivalent generalization gradients between constant and varied trained participants is unable to account for the extent of benefits of varied over constant training observed at testing. The evidence for this in the comparative model fits is that when a varied/constant dummy-coded variable for condition is explicitly added to the model, the variable adds a significant contribution to the prediction of test performance, with the variable condition yielding better performance than the constant conditions. However, if the instance-based generalization model is modified to assume that the training groups can differ in the steepness of their generalization gradient, by incorporating a separate generalization parameter for each group, then the instance-based model can account for our experimental results without explicitly taking training group into account. Henceforth this model will be referred to as the Instance-based Generalization with Adaptive Similarity (IGAS) model.</w:t>
+      </w:r>
+    </w:p>
+    <w:bookmarkEnd w:id="87"/>
+    <w:bookmarkEnd w:id="88"/>
+    <w:bookmarkStart w:id="95" w:name="project-1-general-discussion"/>
+    <w:p>
+      <w:pPr>
+        <w:pStyle w:val="Heading2"/>
+      </w:pPr>
+      <w:r>
+        <w:t xml:space="preserve">Project 1 General Discussion</w:t>
+      </w:r>
+    </w:p>
+    <w:p>
+      <w:pPr>
+        <w:pStyle w:val="FirstParagraph"/>
+      </w:pPr>
+      <w:r>
+        <w:t xml:space="preserve">Across two experiments, we found evidence in support of the benefits of variability hypothesis in a simple, computerized projectile throwing task. Generalization was observed in both constant and varied participants, in that both groups tended to perform better at novel positions in the testing phase than did participants who started with those positions in the training phase. However, varied trained participants consistently performed better than constant trained participants, in terms of both the testing phase in general, and in a comparison that only included untrained positions. We also found some evidence for the less commonly observed pattern wherein varied-trained participants outperform constant-trained participants even from conditions identical to the constant group training</w:t>
+      </w:r>
+      <w:r>
+        <w:t xml:space="preserve"> </w:t>
+      </w:r>
+      <w:r>
+        <w:t xml:space="preserve">(Goode et al., 2008; Green et al., 1995; Kerr &amp; Booth, 1978)</w:t>
+      </w:r>
+      <w:r>
+        <w:t xml:space="preserve">. In Experiment 1 varied participants performed significantly better on this identity comparison. In Experiment 2, the comparison was not significant initially, but became significant after controlling for the similarity measure that incorporates only a single value for the steepness of similarity-based generalization (</w:t>
+      </w:r>
+      <m:oMath>
+        <m:r>
+          <m:t>c</m:t>
+        </m:r>
+      </m:oMath>
+      <w:r>
+        <w:t xml:space="preserve">). Furthermore, we showed that the general pattern of results from Experiment 2 could be parsimoniously accommodated by an instance-based similarity model, but only with the assumption that constant and varied participants generalize their training experience to different degrees.</w:t>
+      </w:r>
+    </w:p>
+    <w:p>
+      <w:pPr>
+        <w:pStyle w:val="BodyText"/>
+      </w:pPr>
+      <w:r>
+        <w:t xml:space="preserve">Our results thus suggest that the benefits of variation cannot be explained by the varied-trained participants simply covering a broader range of the task space. Rather, the modeling suggests that varied participants also learn to adaptively tune their generalization function such that throwing locations generalize more broadly to one another than they do in the constant condition. A learning system could end up adopting a higher</w:t>
+      </w:r>
+      <w:r>
+        <w:t xml:space="preserve"> </w:t>
+      </w:r>
+      <m:oMath>
+        <m:r>
+          <m:t>c</m:t>
+        </m:r>
+      </m:oMath>
+      <w:r>
+        <w:t xml:space="preserve"> </w:t>
+      </w:r>
+      <w:r>
+        <w:t xml:space="preserve">value in the constant than variable training conditions by monitoring the trial-by-trial variability of the training items. The</w:t>
+      </w:r>
+      <w:r>
+        <w:t xml:space="preserve"> </w:t>
+      </w:r>
+      <m:oMath>
+        <m:r>
+          <m:t>c</m:t>
+        </m:r>
+      </m:oMath>
+      <w:r>
+        <w:t xml:space="preserve"> </w:t>
+      </w:r>
+      <w:r>
+        <w:t xml:space="preserve">parameter would be adapted downwards when adjacent training items are dissimilar to each other and adapted upwards when adjacent training items are the same. In this fashion, contextually appropriate</w:t>
+      </w:r>
+      <w:r>
+        <w:t xml:space="preserve"> </w:t>
+      </w:r>
+      <m:oMath>
+        <m:r>
+          <m:t>c</m:t>
+        </m:r>
+      </m:oMath>
+      <w:r>
+        <w:t xml:space="preserve"> </w:t>
+      </w:r>
+      <w:r>
+        <w:t xml:space="preserve">values could be empirically learned. This learning procedure would capture the insight that if a situation has a high amount variability, then the learner should be predisposed toward thinking that subsequent test items will also show considerable variability, in which case generalization gradients should be broad, as is achieved by low values for</w:t>
+      </w:r>
+      <w:r>
+        <w:t xml:space="preserve"> </w:t>
+      </w:r>
+      <m:oMath>
+        <m:r>
+          <m:t>c</m:t>
+        </m:r>
+      </m:oMath>
+      <w:r>
+        <w:t xml:space="preserve">.</w:t>
       </w:r>
       <w:r>
         <w:t xml:space="preserve"> </w:t>

</xml_diff>

<commit_message>
re-render after a few minor revision text fixes
</commit_message>
<xml_diff>
--- a/Manuscript/output/TG_Full_Dissertation.docx
+++ b/Manuscript/output/TG_Full_Dissertation.docx
@@ -857,10 +857,7 @@
         <w:pStyle w:val="BodyText"/>
       </w:pPr>
       <w:r>
-        <w:t xml:space="preserve">Project 2 will focus on the domain of function learning and in particular the issue of extrapolation. Function learning research examines how people acquire and generalize knowledge about continuous input-output relationships, and the factors influencing extrapolation to novel inputs following an initial learning phase. The domain of function learning has yielded influential computational models like the Associative Learning Model (ALM) and the Extrapolation-Association Model (EXAM)</w:t>
-      </w:r>
-      <w:r>
-        <w:t xml:space="preserve"> </w:t>
+        <w:t xml:space="preserve">Project 2 will focus on the domain of function learning and in particular the issue of extrapolation. Function learning research examines how people acquire and generalize knowledge about continuous input-output relationships, and the factors influencing extrapolation to novel inputs following an initial learning phase. The domain of function learning has yielded influential computational models, including the Associative Learning Model (ALM) and the Extrapolation-Association Model (EXAM)</w:t>
       </w:r>
       <w:r>
         <w:t xml:space="preserve">(Busemeyer et al., 1997)</w:t>
@@ -10267,7 +10264,7 @@
         <w:t xml:space="preserve">”</w:t>
       </w:r>
       <w:r>
-        <w:t xml:space="preserve">, or a teacher providing letter grades rather than numeric scores. Although ordinal feedback provides less detailed information per trial, prior research has shown that less detailed feedback isn’t necessarily detrimental to learning. For example,</w:t>
+        <w:t xml:space="preserve">, or a teacher providing letter grades rather than numeric scores. Although ordinal feedback provides less detailed information per trial, prior research has shown that less detailed feedback is not necessarily detrimental to learning. For example,</w:t>
       </w:r>
       <w:r>
         <w:t xml:space="preserve"> </w:t>
@@ -10279,7 +10276,7 @@
         <w:t xml:space="preserve"> </w:t>
       </w:r>
       <w:r>
-        <w:t xml:space="preserve">manipulated whether participants received categorical (correct or incorrect) vs. numerical feedback (reward points ranging from 50-100). They found that the categorical condition produced superior learning, which they explained as arising from larger prediction errors. Although we do not make specific predictions about the ordinal condition in our study, it serves as a manipulation that might influence the learning process.</w:t>
+        <w:t xml:space="preserve">manipulated whether participants received categorical (correct or incorrect) vs. numerical feedback (reward points ranging from 50-100). They found that the categorical condition produced superior learning, which they explained as arising from larger prediction errors. While we do not make specific predictions about the ordinal condition, this manipulation allows us to explore how different types of feedback might interact with training variability to influence learning and generalization.</w:t>
       </w:r>
     </w:p>
     <w:bookmarkStart w:id="166" w:name="methods-procedure-1"/>
@@ -25112,7 +25109,7 @@
         <w:pStyle w:val="BodyText"/>
       </w:pPr>
       <w:r>
-        <w:t xml:space="preserve">It is important to note that while both projects utilize computational models, direct comparisons are complicated by the distinct purposes and structures of the models employed in each project. The IGAS model of Project 1 serves as a descriptive measurement model, capturing the similarity between training throws and testing conditions. In contrast, the ALM and EXAM models of Project 2 are full process models, capable of generating exact predictions for both learning and testing stages. The difference is also reflected in the interpretion of the generalization parameter (</w:t>
+        <w:t xml:space="preserve">It is important to note that while both projects utilize computational models, direct comparisons are complicated by the distinct purposes and structures of the models used in each project. The IGAS model of Project 1 serves as a descriptive measurement model, capturing the similarity between training throws and testing conditions. In contrast, the ALM and EXAM models of Project 2 are full process models, capable of generating exact predictions for both learning and testing stages. The difference is also reflected in the interpretion of the generalization parameter (</w:t>
       </w:r>
       <m:oMath>
         <m:r>

</xml_diff>

<commit_message>
unnecessary tweaks to html pre-sections
</commit_message>
<xml_diff>
--- a/Manuscript/output/TG_Full_Dissertation.docx
+++ b/Manuscript/output/TG_Full_Dissertation.docx
@@ -78,115 +78,13 @@
         <w:pStyle w:val="BodyText"/>
       </w:pPr>
       <w:r>
-        <w:t xml:space="preserve">Researchers and educators have long been interested in how the variability of training examples experienced</w:t>
-      </w:r>
-      <w:r>
-        <w:t xml:space="preserve"> </w:t>
-      </w:r>
-      <w:r>
-        <w:t xml:space="preserve">during learning influences subsequent generalization. However, previous studies have reported both beneficial</w:t>
-      </w:r>
-      <w:r>
-        <w:t xml:space="preserve"> </w:t>
-      </w:r>
-      <w:r>
-        <w:t xml:space="preserve">and detrimental effects, leaving the nature of this relationship unclear. Furthermore, a formal computational</w:t>
-      </w:r>
-      <w:r>
-        <w:t xml:space="preserve"> </w:t>
-      </w:r>
-      <w:r>
-        <w:t xml:space="preserve">modeling approach to account for the effects of training variability has been largely lacking within the domain of</w:t>
-      </w:r>
-      <w:r>
-        <w:t xml:space="preserve"> </w:t>
-      </w:r>
-      <w:r>
-        <w:t xml:space="preserve">visuomotor skill learning. The current work presents two projects which shed light on this issue, each consisting of</w:t>
-      </w:r>
-      <w:r>
-        <w:t xml:space="preserve"> </w:t>
-      </w:r>
-      <w:r>
-        <w:t xml:space="preserve">several experiments which compare varied training (i.e., multiple training items) in comparison to constant</w:t>
-      </w:r>
-      <w:r>
-        <w:t xml:space="preserve"> </w:t>
-      </w:r>
-      <w:r>
-        <w:t xml:space="preserve">training (training with a single item).</w:t>
-      </w:r>
-      <w:r>
-        <w:t xml:space="preserve"> </w:t>
-      </w:r>
-      <w:r>
-        <w:t xml:space="preserve">The empirical results, much like those of the broader literature, provide evidence both for and against a benefit of</w:t>
-      </w:r>
-      <w:r>
-        <w:t xml:space="preserve"> </w:t>
-      </w:r>
-      <w:r>
-        <w:t xml:space="preserve">variable training in visuomotor skill learning, highlighting the complex interplay between training conditions and</w:t>
-      </w:r>
-      <w:r>
-        <w:t xml:space="preserve"> </w:t>
-      </w:r>
-      <w:r>
-        <w:t xml:space="preserve">generalization performance. To provide a theoretical account of these findings, this dissertation employs both</w:t>
-      </w:r>
-      <w:r>
-        <w:t xml:space="preserve"> </w:t>
-      </w:r>
-      <w:r>
-        <w:t xml:space="preserve">instance-based and connectionist computational modeling approaches. The instance-based modeling approach</w:t>
-      </w:r>
-      <w:r>
-        <w:t xml:space="preserve"> </w:t>
-      </w:r>
-      <w:r>
-        <w:t xml:space="preserve">introduced in project 1 provides a theoretically justifiable method of quantifying/controlling for similarity</w:t>
-      </w:r>
-      <w:r>
-        <w:t xml:space="preserve"> </w:t>
-      </w:r>
-      <w:r>
-        <w:t xml:space="preserve">between training and testing conditions, while also demonstrating that varied training may induce broader</w:t>
-      </w:r>
-      <w:r>
-        <w:t xml:space="preserve"> </w:t>
-      </w:r>
-      <w:r>
-        <w:t xml:space="preserve">generalization in the similarity function relating training and test items. In project 2, the Extrapolation-</w:t>
-      </w:r>
-      <w:r>
-        <w:t xml:space="preserve"> </w:t>
-      </w:r>
-      <w:r>
-        <w:t xml:space="preserve">Association Model (EXAM) provided the best account of the testing data across all experiments, capturing the</w:t>
-      </w:r>
-      <w:r>
-        <w:t xml:space="preserve"> </w:t>
-      </w:r>
-      <w:r>
-        <w:t xml:space="preserve">constant groups’ ability to extrapolate linearly to novel regions despite limited training experience, while also</w:t>
-      </w:r>
-      <w:r>
-        <w:t xml:space="preserve"> </w:t>
-      </w:r>
-      <w:r>
-        <w:t xml:space="preserve">revealing potential detriments of varied training for simple extrapolation tasks.</w:t>
-      </w:r>
-      <w:r>
-        <w:t xml:space="preserve"> </w:t>
-      </w:r>
-      <w:r>
-        <w:t xml:space="preserve">By integrating empirical findings with computational modeling approaches, this dissertation sheds light on the</w:t>
-      </w:r>
-      <w:r>
-        <w:t xml:space="preserve"> </w:t>
-      </w:r>
-      <w:r>
-        <w:t xml:space="preserve">complex relationship between training variability and generalization performance.</w:t>
+        <w:t xml:space="preserve">The impact of training variability on generalization has been a long-standing topic in the study of human learning, with conflicting evidence about its potential benefits. This dissertation addresses these ambiguities by examining the effects of varied versus constant training in visuomotor skill learning through a combination of experimental and computational modeling approaches. Across two projects, we systematically compare varied training (multiple items) to constant training (single item) in a projectile-throwing task. Empirical findings reveal both positive and negative impacts of variability, highlighting the complex interplay between training conditions and generalization performance. To provide a theoretical account of these findings, this dissertation employs both instance-based and connectionist computational modeling approaches. The instance-based modeling approach introduced in project 1 provides a theoretically justifiable method of quantifying/controlling for similarity between training and testing conditions, while also demonstrating that varied training may induce broader generalization in the similarity function relating training and test items. In project 2, the Extrapolation-Association Model (EXAM) provided the best account of the testing data across all experiments, capturing the</w:t>
+      </w:r>
+      <w:r>
+        <w:t xml:space="preserve"> </w:t>
+      </w:r>
+      <w:r>
+        <w:t xml:space="preserve">constant groups’ ability to extrapolate to novel regions despite limited training experience, while also revealing potential detriments of varied training for simple extrapolation tasks. These results challenge simplistic notions about the universality of variability benefits in training and emphasize the need for tailored approaches that consider both the structure of the task environment and the prior knowledge of the learners.</w:t>
       </w:r>
     </w:p>
     <w:p>

</xml_diff>

<commit_message>
final render with submitted version
</commit_message>
<xml_diff>
--- a/Manuscript/output/TG_Full_Dissertation.docx
+++ b/Manuscript/output/TG_Full_Dissertation.docx
@@ -33,7 +33,7 @@
         <w:pStyle w:val="BodyText"/>
       </w:pPr>
       <w:r>
-        <w:t xml:space="preserve">First, I owe immense appreciation to my advisor, Rob Goldstone, for his clear thinking and unwavering support, patiently guiding me throughout my dissertation journey. His demonstration of how a single scientist can contribute meaningful work across several distinct areas has been truly awe-inspiring.</w:t>
+        <w:t xml:space="preserve">First, I owe immense appreciation to my advisor, Rob Goldstone, for his clear thinking and unwavering support, patiently guiding me throughout my dissertation journey. His demonstration of how a single scientist can contribute meaningful work across several distinct areas has been nothing short of inspiring. I also extend my heartfelt thanks to Rob Nosofsky, who always asked sharp questions that challenged my thinking, and to Peter Todd, whose encouragement and enthusiasm played an especially important role during the final stages of my work.</w:t>
       </w:r>
     </w:p>
     <w:p>
@@ -41,7 +41,7 @@
         <w:pStyle w:val="BodyText"/>
       </w:pPr>
       <w:r>
-        <w:t xml:space="preserve">I also extend my heartfelt thanks to Rob Nosofsky, who always asked sharp questions that challenged my thinking and encouraged model-based approaches, and to Peter Todd, whose encouragement and enthusiasm played an especially important role during the final stages of my work.</w:t>
+        <w:t xml:space="preserve">My journey into the study of the mind began at the Learning and Transfer Lab at the University of Wisconsin-Madison, where I am forever indebted to Dr. Shawn Green. He gave me my first research job despite my total lack of experience, and through his guidance, I discovered my passion for research. It was my time in his lab that made it clear to me that pursuing a career in psychological research was what I wanted to do. I also want to thank Aaron Cochrane for investing significant time in answering my many research questions, introducing me to R, and patiently humoring my naïve inquiries into statistics.</w:t>
       </w:r>
     </w:p>
     <w:p>
@@ -49,7 +49,7 @@
         <w:pStyle w:val="BodyText"/>
       </w:pPr>
       <w:r>
-        <w:t xml:space="preserve">My journey into the study of the mind began at the Learning and Transfer Lab at the University of Wisconsin-Madison, where I am forever indebted to Dr. Shawn Green. He gave me my first research job despite my total lack of experience, and through his guidance, I discovered my passion for research. It was my time in his lab that made it clear to me that pursuing a career in psychological research was what I wanted to do. I also want to thank Aaron Cochrane for investing significant time in answering my many questions, introducing me to R, and humoring my naïve inquiries into advanced data analysis and statistics.</w:t>
+        <w:t xml:space="preserve">The camaraderie, friendship, and intellectual stimulation I received from my friends at Indiana University have been vital to my graduate school experience. I am especially grateful to Johnathan Avery for introducing me to bouldering, which became my main source of exercise, and for our many fun and thought-provoking conversations. I also want to thank Eleanor Schille-Hudson, Mahi Luthra, Dan Levitas, Sam Nordli, Brad Rogers, Marina Dubova, Eeshan Hasan, and many others from the Geolab, Cognitive Science program, and Psychology department for their support, which made the long hours of work much more enjoyable.</w:t>
       </w:r>
     </w:p>
     <w:p>
@@ -57,7 +57,7 @@
         <w:pStyle w:val="BodyText"/>
       </w:pPr>
       <w:r>
-        <w:t xml:space="preserve">The camaraderie, friendship, and intellectual stimulation I received from my friends at Indiana University have been vital to my graduate school experience. I am particularly grateful to Johnathan Avery, who introduced me to bouldering and joined me in bouncing unexpected ideas around in our fun conversations. I also want to thank Eleanor Schille-Hudson, Mahi Luthra, Dan Levitas, Sam Nordli, Brad Rogers, Marina Dubova, Eeshan Hasan, and many others from the Geolab and Psychology department. Their support made long hours in front of the computer screen more enjoyable and productive.</w:t>
+        <w:t xml:space="preserve">I owe much to my teachers at Pardeeville High School for laying the foundation of my education and to the professors at UW-Madison and Indiana University, who continued to foster and build upon that foundation. Their dedication helped to instill in me a love of learning and a drive to pursue knowledge that has lasted throughout my academic journey.</w:t>
       </w:r>
     </w:p>
     <w:p>
@@ -65,7 +65,12 @@
         <w:pStyle w:val="BodyText"/>
       </w:pPr>
       <w:r>
-        <w:t xml:space="preserve">I owe much to my teachers at Pardeeville High School for laying the foundation of my education and to the professors at UW-Madison and Indiana University, who continued to foster and build upon that foundation. Their dedication helped to instill in me a love of learning and a drive to pursue knowledge that has lasted throughout my academic journey.</w:t>
+        <w:t xml:space="preserve">Finally, I would also like to extend my heartfelt thanks to my family. My parents, Mary and Jim Gorman, have been unwavering pillars of support. My brother, Joseph Gorman, played a crucial role in the final stages of my dissertation. By hosting me for one of the final months of my work, he provided a novel and structured working environment that helped me overcome some of the most challenging hurdles. The support of my family has been instrumental in making this journey possible, and I am forever grateful for their love and encouragement.</w:t>
+      </w:r>
+    </w:p>
+    <w:p>
+      <w:r>
+        <w:br w:type="page"/>
       </w:r>
     </w:p>
     <w:p>
@@ -73,20 +78,7 @@
         <w:pStyle w:val="BodyText"/>
       </w:pPr>
       <w:r>
-        <w:t xml:space="preserve">I would also like to extend my heartfelt thanks to my family. My parents, Mary and Jim Gorman, have been my unwavering pillars of support. My brother, Joseph Gorman, played a pivotal role in helping me through the final stages of my dissertation by providing a supportive environment and the encouragement I needed. Their collective support has made this journey not only possible but meaningful, and I will always be deeply grateful for it.</w:t>
-      </w:r>
-    </w:p>
-    <w:p>
-      <w:r>
-        <w:br w:type="page"/>
-      </w:r>
-    </w:p>
-    <w:p>
-      <w:pPr>
-        <w:pStyle w:val="BodyText"/>
-      </w:pPr>
-      <w:r>
-        <w:t xml:space="preserve">The impact of training variability on generalization has been a long-standing topic in the study of human learning, with conflicting evidence about its potential benefits. This dissertation addresses these ambiguities by examining the effects of varied versus constant training in visuomotor skill learning through a combination of experimental and computational modeling approaches. Across two projects, we systematically compare varied training (multiple items) to constant training (single item) in a projectile-throwing task. Empirical findings reveal both positive and negative impacts of variability, highlighting the complex interplay between training conditions and generalization performance. To provide a theoretical account of these findings, this dissertation employs both instance-based and connectionist computational modeling approaches. The instance-based modeling approach introduced in project 1 provides a theoretically justifiable method of quantifying/controlling for similarity between training and testing conditions, while also demonstrating that varied training may induce broader generalization in the similarity function relating training and test items. In project 2, the Extrapolation-Association Model (EXAM) provided the best account of the testing data across all experiments, capturing the</w:t>
+        <w:t xml:space="preserve">The impact of training variability on generalization has been a long-standing topic in the study of human learning, with conflicting evidence about its potential benefits. This dissertation addresses these ambiguities by examining the effects of varied versus constant training in visuomotor skill learning through a combination of experimental and computational modeling approaches. Across two projects, we systematically compare varied training (multiple items) to constant training (single item) in a projectile-throwing task. Empirical findings reveal both positive and negative impacts of variability, highlighting the complex interplay between training conditions and generalization performance. To provide a theoretical account of these findings, this dissertation employs both instance-based and connectionist computational modeling approaches. The instance-based modeling approach introduced in Project 1 provides a theoretically justifiable method of quantifying and controlling for similarity between training and testing conditions, while also demonstrating that varied training may induce broader generalization in the similarity function relating training and test items. In Project 2, the Extrapolation-Association Model (EXAM) provided the best account of the testing data across all experiments, capturing the</w:t>
       </w:r>
       <w:r>
         <w:t xml:space="preserve"> </w:t>

</xml_diff>

<commit_message>
re-render after all ugs revision changes again
</commit_message>
<xml_diff>
--- a/Manuscript/output/TG_Full_Dissertation.docx
+++ b/Manuscript/output/TG_Full_Dissertation.docx
@@ -162,7 +162,7 @@
         <w:pStyle w:val="Subtitle"/>
       </w:pPr>
       <w:r>
-        <w:t xml:space="preserve">© 2024</w:t>
+        <w:t xml:space="preserve">Copyright © 2024</w:t>
       </w:r>
     </w:p>
     <w:p>
@@ -5722,7 +5722,7 @@
     <w:bookmarkEnd w:id="78"/>
     <w:bookmarkEnd w:id="79"/>
     <w:bookmarkEnd w:id="80"/>
-    <w:bookmarkStart w:id="157" w:name="project-2"/>
+    <w:bookmarkStart w:id="160" w:name="project-2"/>
     <w:p>
       <w:pPr>
         <w:pStyle w:val="Heading1"/>
@@ -12129,7 +12129,7 @@
     </w:p>
     <w:bookmarkEnd w:id="135"/>
     <w:bookmarkEnd w:id="136"/>
-    <w:bookmarkStart w:id="155" w:name="computational-model-1"/>
+    <w:bookmarkStart w:id="158" w:name="computational-model-1"/>
     <w:p>
       <w:pPr>
         <w:pStyle w:val="Heading2"/>
@@ -16595,7 +16595,7 @@
       </w:r>
     </w:p>
     <w:bookmarkEnd w:id="142"/>
-    <w:bookmarkStart w:id="154" w:name="modelling-results"/>
+    <w:bookmarkStart w:id="157" w:name="modelling-results"/>
     <w:p>
       <w:pPr>
         <w:pStyle w:val="Heading3"/>
@@ -17901,12 +17901,54 @@
       <w:tr>
         <w:tc>
           <w:tcPr/>
-          <w:bookmarkStart w:id="145" w:name="fig-htw-resid-pred"/>
+          <w:bookmarkStart w:id="148" w:name="fig-htw-resid-pred"/>
           <w:p>
             <w:pPr>
               <w:pStyle w:val="Compact"/>
               <w:jc w:val="center"/>
             </w:pPr>
+            <w:r>
+              <w:drawing>
+                <wp:inline>
+                  <wp:extent cx="5334000" cy="6546272"/>
+                  <wp:effectExtent b="0" l="0" r="0" t="0"/>
+                  <wp:docPr descr="" title="" id="146" name="Picture"/>
+                  <a:graphic>
+                    <a:graphicData uri="http://schemas.openxmlformats.org/drawingml/2006/picture">
+                      <pic:pic>
+                        <pic:nvPicPr>
+                          <pic:cNvPr descr="manuscript_files/figure-docx/fig-htw-resid-pred-1.png" id="147" name="Picture"/>
+                          <pic:cNvPicPr>
+                            <a:picLocks noChangeArrowheads="1" noChangeAspect="1"/>
+                          </pic:cNvPicPr>
+                        </pic:nvPicPr>
+                        <pic:blipFill>
+                          <a:blip r:embed="rId145"/>
+                          <a:stretch>
+                            <a:fillRect/>
+                          </a:stretch>
+                        </pic:blipFill>
+                        <pic:spPr bwMode="auto">
+                          <a:xfrm>
+                            <a:off x="0" y="0"/>
+                            <a:ext cx="5334000" cy="6546272"/>
+                          </a:xfrm>
+                          <a:prstGeom prst="rect">
+                            <a:avLst/>
+                          </a:prstGeom>
+                          <a:noFill/>
+                          <a:ln w="9525">
+                            <a:noFill/>
+                            <a:headEnd/>
+                            <a:tailEnd/>
+                          </a:ln>
+                        </pic:spPr>
+                      </pic:pic>
+                    </a:graphicData>
+                  </a:graphic>
+                </wp:inline>
+              </w:drawing>
+            </w:r>
           </w:p>
           <w:p>
             <w:pPr>
@@ -17921,7 +17963,7 @@
               <w:t xml:space="preserve">Figure 29: Model residuals for each combination of training condition, fit method, and model. Residuals reflect the difference between observed and predicted values. Lower values indicate better model fit. Note that y-axes are scaled differently between facets. A) Residuals predicting each block of the training data. B) Residuals predicting each band during the testing stage. Bolded bars indicate bands that were trained, non-bold bars indicate extrapolation bands.</w:t>
             </w:r>
           </w:p>
-          <w:bookmarkEnd w:id="145"/>
+          <w:bookmarkEnd w:id="148"/>
         </w:tc>
       </w:tr>
     </w:tbl>
@@ -18129,7 +18171,7 @@
       <w:tr>
         <w:tc>
           <w:tcPr/>
-          <w:bookmarkStart w:id="146" w:name="fig-cm-vx-pat"/>
+          <w:bookmarkStart w:id="149" w:name="fig-cm-vx-pat"/>
           <w:p>
             <w:pPr>
               <w:pStyle w:val="Compact"/>
@@ -18149,7 +18191,7 @@
               <w:t xml:space="preserve">Figure 30: Empirical data and Model predictions for mean velocity across target bands. Fitting methods (Test Only, Test &amp; Train, Train Only) - are separated across rows, and Training Condition (Constant vs. Varied) are separated by columns. Each facet contains the predictions of ALM and EXAM, alongside the observed data.</w:t>
             </w:r>
           </w:p>
-          <w:bookmarkEnd w:id="146"/>
+          <w:bookmarkEnd w:id="149"/>
         </w:tc>
       </w:tr>
     </w:tbl>
@@ -18166,7 +18208,7 @@
       <w:tr>
         <w:tc>
           <w:tcPr/>
-          <w:bookmarkStart w:id="147" w:name="fig-ee-e1"/>
+          <w:bookmarkStart w:id="150" w:name="fig-ee-e1"/>
           <w:p>
             <w:pPr>
               <w:pStyle w:val="Compact"/>
@@ -18186,7 +18228,7 @@
               <w:t xml:space="preserve">Figure 31: A-C) Conditional effects of Model (ALM vs EXAM) and Condition (Constant vs. Varied). Lower values on the y axis indicate better model fit. D) Specific contrasts of model performance comparing 1) EXAM fits between constant and varied training; 2) ALM vs. EXAM for the varied group; 3) ALM fits between constant and varied. Negative error differences indicate that the term on the left side (e.g., EXAM Constant) tended to have smaller model residuals.</w:t>
             </w:r>
           </w:p>
-          <w:bookmarkEnd w:id="147"/>
+          <w:bookmarkEnd w:id="150"/>
         </w:tc>
       </w:tr>
     </w:tbl>
@@ -18241,7 +18283,7 @@
       <w:tr>
         <w:tc>
           <w:tcPr/>
-          <w:bookmarkStart w:id="148" w:name="tbl-htw-modelError-e23"/>
+          <w:bookmarkStart w:id="151" w:name="tbl-htw-modelError-e23"/>
           <w:p>
             <w:pPr>
               <w:jc w:val="center"/>
@@ -20130,7 +20172,7 @@
               </w:tc>
             </w:tr>
           </w:tbl>
-          <w:bookmarkEnd w:id="148"/>
+          <w:bookmarkEnd w:id="151"/>
         </w:tc>
       </w:tr>
     </w:tbl>
@@ -20147,7 +20189,7 @@
       <w:tr>
         <w:tc>
           <w:tcPr/>
-          <w:bookmarkStart w:id="149" w:name="fig-cm-vx-pat-e2-e3"/>
+          <w:bookmarkStart w:id="152" w:name="fig-cm-vx-pat-e2-e3"/>
           <w:p>
             <w:pPr>
               <w:pStyle w:val="Compact"/>
@@ -20167,7 +20209,7 @@
               <w:t xml:space="preserve">Figure 32: Empirical data and Model predictions from Experiment 2 and 3 for the testing stage. Observed data is shown on the right. Bolded bars indicate bands that were trained, non-bold bars indicate extrapolation bands.</w:t>
             </w:r>
           </w:p>
-          <w:bookmarkEnd w:id="149"/>
+          <w:bookmarkEnd w:id="152"/>
         </w:tc>
       </w:tr>
     </w:tbl>
@@ -20189,7 +20231,7 @@
       <w:tr>
         <w:tc>
           <w:tcPr/>
-          <w:bookmarkStart w:id="150" w:name="tbl-htw-ee-e23"/>
+          <w:bookmarkStart w:id="153" w:name="tbl-htw-ee-e23"/>
           <w:p>
             <w:pPr>
               <w:jc w:val="center"/>
@@ -22953,7 +22995,7 @@
               </w:tc>
             </w:tr>
           </w:tbl>
-          <w:bookmarkEnd w:id="150"/>
+          <w:bookmarkEnd w:id="153"/>
         </w:tc>
       </w:tr>
     </w:tbl>
@@ -23089,7 +23131,7 @@
       <w:tr>
         <w:tc>
           <w:tcPr/>
-          <w:bookmarkStart w:id="151" w:name="fig-e2_e3_ae"/>
+          <w:bookmarkStart w:id="154" w:name="fig-e2_e3_ae"/>
           <w:p>
             <w:pPr>
               <w:pStyle w:val="Compact"/>
@@ -23109,7 +23151,7 @@
               <w:t xml:space="preserve">Figure 33: Conditional effects of Model (ALM vs EXAM) and Condition (Constant vs. Varied) on Model Error for Experiments 2 and 3 data. Experiment 3 also includes a condition for the order of training vs. testing bands (original order vs. reverse order).</w:t>
             </w:r>
           </w:p>
-          <w:bookmarkEnd w:id="151"/>
+          <w:bookmarkEnd w:id="154"/>
         </w:tc>
       </w:tr>
     </w:tbl>
@@ -23254,7 +23296,7 @@
       <w:tr>
         <w:tc>
           <w:tcPr/>
-          <w:bookmarkStart w:id="152" w:name="fig-htw-best-model"/>
+          <w:bookmarkStart w:id="155" w:name="fig-htw-best-model"/>
           <w:p>
             <w:pPr>
               <w:pStyle w:val="Compact"/>
@@ -23274,7 +23316,7 @@
               <w:t xml:space="preserve">Figure 34: Difference in model errors for each participant, with models fit to both train and test data. Positive values favor EXAM, while negative values favor ALM.</w:t>
             </w:r>
           </w:p>
-          <w:bookmarkEnd w:id="152"/>
+          <w:bookmarkEnd w:id="155"/>
         </w:tc>
       </w:tr>
     </w:tbl>
@@ -23291,7 +23333,7 @@
       <w:tr>
         <w:tc>
           <w:tcPr/>
-          <w:bookmarkStart w:id="153" w:name="fig-htw-indv-pred"/>
+          <w:bookmarkStart w:id="156" w:name="fig-htw-indv-pred"/>
           <w:p>
             <w:pPr>
               <w:pStyle w:val="Compact"/>
@@ -23311,13 +23353,13 @@
               <w:t xml:space="preserve">Figure 35: Model predictions alongside observed data for a subset of individual participants. A) 3 constant and 3 varied participants fit to both the test and training data. B) 3 constant and 3 varied subjects fit to only the trainign data. Bolded bars indicate bands that were trained, non-bold bars indicate extrapolation bands.</w:t>
             </w:r>
           </w:p>
-          <w:bookmarkEnd w:id="153"/>
+          <w:bookmarkEnd w:id="156"/>
         </w:tc>
       </w:tr>
     </w:tbl>
-    <w:bookmarkEnd w:id="154"/>
-    <w:bookmarkEnd w:id="155"/>
-    <w:bookmarkStart w:id="156" w:name="project-2-discussion"/>
+    <w:bookmarkEnd w:id="157"/>
+    <w:bookmarkEnd w:id="158"/>
+    <w:bookmarkStart w:id="159" w:name="project-2-discussion"/>
     <w:p>
       <w:pPr>
         <w:pStyle w:val="Heading2"/>
@@ -23560,9 +23602,9 @@
         <w:t xml:space="preserve">. It thus remains an open question as to whether the influence of training variability might interact with various components of the to-be-learned function.</w:t>
       </w:r>
     </w:p>
-    <w:bookmarkEnd w:id="156"/>
-    <w:bookmarkEnd w:id="157"/>
-    <w:bookmarkStart w:id="162" w:name="general-discussion"/>
+    <w:bookmarkEnd w:id="159"/>
+    <w:bookmarkEnd w:id="160"/>
+    <w:bookmarkStart w:id="165" w:name="general-discussion"/>
     <w:p>
       <w:pPr>
         <w:pStyle w:val="Heading1"/>
@@ -23579,7 +23621,7 @@
         <w:t xml:space="preserve">To facilitate ease of comparison between the two projects and their respective tasks, we’ll now refer to project 1 as Hit The Target (HTT) and project 2 as Hit The Wall (HTW).</w:t>
       </w:r>
     </w:p>
-    <w:bookmarkStart w:id="158" w:name="empirical-and-modeling-summary"/>
+    <w:bookmarkStart w:id="161" w:name="empirical-and-modeling-summary"/>
     <w:p>
       <w:pPr>
         <w:pStyle w:val="Heading2"/>
@@ -23633,8 +23675,8 @@
         <w:t xml:space="preserve">. The present work presents the first application of these models to the study of training variability in a visuomotor function learning task. We fit both models to individual participant data, using a form of simulation-based Bayesian parameter estimation that allowed us to generate and compare the full posterior predictive distributions of each model. EXAM provided the best overall account of the testing data, and the advantage of EXAM over ALM was significantly greater for the constant group. Notably, EXAM captured the constant groups’ ability to extrapolate linearly to novel velocity bands, despite receiving training from only a single input-output pair. This finding suggests that EXAM’s linear extrapolation mechanism, combined with the assumption of prior knowledge about the origin point (0, 0), was sufficient to account for the constant groups’ accurate extrapolation performance. Such findings may offer a preliminary suggestion that experience with a more variable set of training examples may be detrimental to performance in simple extrapolation tasks.</w:t>
       </w:r>
     </w:p>
-    <w:bookmarkEnd w:id="158"/>
-    <w:bookmarkStart w:id="160" w:name="differences-between-the-two-projects"/>
+    <w:bookmarkEnd w:id="161"/>
+    <w:bookmarkStart w:id="163" w:name="differences-between-the-two-projects"/>
     <w:p>
       <w:pPr>
         <w:pStyle w:val="Heading2"/>
@@ -23697,7 +23739,7 @@
       <w:tr>
         <w:tc>
           <w:tcPr/>
-          <w:bookmarkStart w:id="159" w:name="tbl-task-diff"/>
+          <w:bookmarkStart w:id="162" w:name="tbl-task-diff"/>
           <w:p>
             <w:pPr>
               <w:jc w:val="center"/>
@@ -24069,7 +24111,7 @@
               </w:tc>
             </w:tr>
           </w:tbl>
-          <w:bookmarkEnd w:id="159"/>
+          <w:bookmarkEnd w:id="162"/>
           <w:p/>
         </w:tc>
       </w:tr>
@@ -24126,8 +24168,8 @@
         <w:t xml:space="preserve">Future work could explore extending ALM and EXAM, which have traditionally been applied to one-dimensional function learning tasks, to more complex motor tasks such as HTT. The neural network structure of ALM could be adapted to handle 2D input by utilizing a 2D grid of input nodes, allowing the model to learn mappings between 2D throwing velocities and desired outcomes. This would allow the model to process the more complex spatial information inherent in tasks like HTT. Furthermore, the output layers of ALM/EXAM could be expanded to express more complex motor outputs in addition to velocity, such as the locations of grabbing and releasing the projectile or other parameters defining the unique trajectories produced. In addition to allowing the models to be applied to more complex tasks, these modifications could enable researchers to investigate how perceptual similarity (i.e., the similarity of stimuli) and motoric similarity (i.e., the similarity of behavioral actions) may separately and jointly influence learning and generalization.</w:t>
       </w:r>
     </w:p>
-    <w:bookmarkEnd w:id="160"/>
-    <w:bookmarkStart w:id="161" w:name="conclusion-1"/>
+    <w:bookmarkEnd w:id="163"/>
+    <w:bookmarkStart w:id="164" w:name="conclusion-1"/>
     <w:p>
       <w:pPr>
         <w:pStyle w:val="Heading2"/>
@@ -24155,9 +24197,9 @@
         <w:br/>
       </w:r>
     </w:p>
-    <w:bookmarkEnd w:id="161"/>
-    <w:bookmarkEnd w:id="162"/>
-    <w:bookmarkStart w:id="164" w:name="appendix"/>
+    <w:bookmarkEnd w:id="164"/>
+    <w:bookmarkEnd w:id="165"/>
+    <w:bookmarkStart w:id="167" w:name="appendix"/>
     <w:p>
       <w:pPr>
         <w:pStyle w:val="Heading1"/>
@@ -24170,7 +24212,7 @@
       <w:pPr>
         <w:pStyle w:val="FirstParagraph"/>
       </w:pPr>
-      <w:hyperlink r:id="rId163">
+      <w:hyperlink r:id="rId166">
         <w:r>
           <w:rPr>
             <w:rStyle w:val="Hyperlink"/>
@@ -24185,8 +24227,8 @@
         <w:t xml:space="preserve">available at https://tegorman13.github.io/Dissertation/Sections/Appendix/Full_Appendix.html</w:t>
       </w:r>
     </w:p>
-    <w:bookmarkEnd w:id="164"/>
-    <w:bookmarkStart w:id="507" w:name="references"/>
+    <w:bookmarkEnd w:id="167"/>
+    <w:bookmarkStart w:id="510" w:name="references"/>
     <w:p>
       <w:pPr>
         <w:pStyle w:val="Heading1"/>
@@ -24195,8 +24237,8 @@
         <w:t xml:space="preserve">References</w:t>
       </w:r>
     </w:p>
-    <w:bookmarkStart w:id="506" w:name="refs"/>
-    <w:bookmarkStart w:id="165" w:name="ref-ahaConceptLearningFlexible1992"/>
+    <w:bookmarkStart w:id="509" w:name="refs"/>
+    <w:bookmarkStart w:id="168" w:name="ref-ahaConceptLearningFlexible1992"/>
     <w:p>
       <w:pPr>
         <w:pStyle w:val="Bibliography"/>
@@ -24309,8 +24351,8 @@
         <w:t xml:space="preserve">, 534–539.</w:t>
       </w:r>
     </w:p>
-    <w:bookmarkEnd w:id="165"/>
-    <w:bookmarkStart w:id="167" w:name="Xf1ddf9b4f5716cd7af3c394b29ce926ac7d6678"/>
+    <w:bookmarkEnd w:id="168"/>
+    <w:bookmarkStart w:id="170" w:name="Xf1ddf9b4f5716cd7af3c394b29ce926ac7d6678"/>
     <w:p>
       <w:pPr>
         <w:pStyle w:val="Bibliography"/>
@@ -24404,7 +24446,7 @@
       <w:r>
         <w:t xml:space="preserve"> </w:t>
       </w:r>
-      <w:hyperlink r:id="rId166">
+      <w:hyperlink r:id="rId169">
         <w:r>
           <w:rPr>
             <w:rStyle w:val="Hyperlink"/>
@@ -24413,8 +24455,8 @@
         </w:r>
       </w:hyperlink>
     </w:p>
-    <w:bookmarkEnd w:id="167"/>
-    <w:bookmarkStart w:id="169" w:name="ref-bernikerEffectsTrainingBreadth2014"/>
+    <w:bookmarkEnd w:id="170"/>
+    <w:bookmarkStart w:id="172" w:name="ref-bernikerEffectsTrainingBreadth2014"/>
     <w:p>
       <w:pPr>
         <w:pStyle w:val="Bibliography"/>
@@ -24451,7 +24493,7 @@
       <w:r>
         <w:t xml:space="preserve"> </w:t>
       </w:r>
-      <w:hyperlink r:id="rId168">
+      <w:hyperlink r:id="rId171">
         <w:r>
           <w:rPr>
             <w:rStyle w:val="Hyperlink"/>
@@ -24460,8 +24502,8 @@
         </w:r>
       </w:hyperlink>
     </w:p>
-    <w:bookmarkEnd w:id="169"/>
-    <w:bookmarkStart w:id="170" w:name="ref-bjorkMakingThingsHard2011"/>
+    <w:bookmarkEnd w:id="172"/>
+    <w:bookmarkStart w:id="173" w:name="ref-bjorkMakingThingsHard2011"/>
     <w:p>
       <w:pPr>
         <w:pStyle w:val="Bibliography"/>
@@ -24508,8 +24550,8 @@
         <w:t xml:space="preserve">, 59–68.</w:t>
       </w:r>
     </w:p>
-    <w:bookmarkEnd w:id="170"/>
-    <w:bookmarkStart w:id="172" w:name="Xa44c513e8b953936c2872f16be938b25afbc6c8"/>
+    <w:bookmarkEnd w:id="173"/>
+    <w:bookmarkStart w:id="175" w:name="Xa44c513e8b953936c2872f16be938b25afbc6c8"/>
     <w:p>
       <w:pPr>
         <w:pStyle w:val="Bibliography"/>
@@ -24567,7 +24609,7 @@
       <w:r>
         <w:t xml:space="preserve"> </w:t>
       </w:r>
-      <w:hyperlink r:id="rId171">
+      <w:hyperlink r:id="rId174">
         <w:r>
           <w:rPr>
             <w:rStyle w:val="Hyperlink"/>
@@ -24576,8 +24618,8 @@
         </w:r>
       </w:hyperlink>
     </w:p>
-    <w:bookmarkEnd w:id="172"/>
-    <w:bookmarkStart w:id="174" w:name="ref-bowmanTrainingSetCoherence2020"/>
+    <w:bookmarkEnd w:id="175"/>
+    <w:bookmarkStart w:id="177" w:name="ref-bowmanTrainingSetCoherence2020"/>
     <w:p>
       <w:pPr>
         <w:pStyle w:val="Bibliography"/>
@@ -24614,7 +24656,7 @@
       <w:r>
         <w:t xml:space="preserve"> </w:t>
       </w:r>
-      <w:hyperlink r:id="rId173">
+      <w:hyperlink r:id="rId176">
         <w:r>
           <w:rPr>
             <w:rStyle w:val="Hyperlink"/>
@@ -24623,8 +24665,8 @@
         </w:r>
       </w:hyperlink>
     </w:p>
-    <w:bookmarkEnd w:id="174"/>
-    <w:bookmarkStart w:id="176" w:name="ref-braithwaiteEffectsVariationPrior2015"/>
+    <w:bookmarkEnd w:id="177"/>
+    <w:bookmarkStart w:id="179" w:name="ref-braithwaiteEffectsVariationPrior2015"/>
     <w:p>
       <w:pPr>
         <w:pStyle w:val="Bibliography"/>
@@ -24694,7 +24736,7 @@
       <w:r>
         <w:t xml:space="preserve"> </w:t>
       </w:r>
-      <w:hyperlink r:id="rId175">
+      <w:hyperlink r:id="rId178">
         <w:r>
           <w:rPr>
             <w:rStyle w:val="Hyperlink"/>
@@ -24703,8 +24745,8 @@
         </w:r>
       </w:hyperlink>
     </w:p>
-    <w:bookmarkEnd w:id="176"/>
-    <w:bookmarkStart w:id="178" w:name="ref-braunMotorTaskVariation2009"/>
+    <w:bookmarkEnd w:id="179"/>
+    <w:bookmarkStart w:id="181" w:name="ref-braunMotorTaskVariation2009"/>
     <w:p>
       <w:pPr>
         <w:pStyle w:val="Bibliography"/>
@@ -24750,7 +24792,7 @@
       <w:r>
         <w:t xml:space="preserve"> </w:t>
       </w:r>
-      <w:hyperlink r:id="rId177">
+      <w:hyperlink r:id="rId180">
         <w:r>
           <w:rPr>
             <w:rStyle w:val="Hyperlink"/>
@@ -24759,8 +24801,8 @@
         </w:r>
       </w:hyperlink>
     </w:p>
-    <w:bookmarkEnd w:id="178"/>
-    <w:bookmarkStart w:id="180" w:name="ref-brehmerHypothesesRelationsScaled1974"/>
+    <w:bookmarkEnd w:id="181"/>
+    <w:bookmarkStart w:id="183" w:name="ref-brehmerHypothesesRelationsScaled1974"/>
     <w:p>
       <w:pPr>
         <w:pStyle w:val="Bibliography"/>
@@ -24797,7 +24839,7 @@
       <w:r>
         <w:t xml:space="preserve"> </w:t>
       </w:r>
-      <w:hyperlink r:id="rId179">
+      <w:hyperlink r:id="rId182">
         <w:r>
           <w:rPr>
             <w:rStyle w:val="Hyperlink"/>
@@ -24806,8 +24848,8 @@
         </w:r>
       </w:hyperlink>
     </w:p>
-    <w:bookmarkEnd w:id="180"/>
-    <w:bookmarkStart w:id="182" w:name="ref-brekelmansDoesHighVariability2022"/>
+    <w:bookmarkEnd w:id="183"/>
+    <w:bookmarkStart w:id="185" w:name="ref-brekelmansDoesHighVariability2022"/>
     <w:p>
       <w:pPr>
         <w:pStyle w:val="Bibliography"/>
@@ -24856,7 +24898,7 @@
       <w:r>
         <w:t xml:space="preserve"> </w:t>
       </w:r>
-      <w:hyperlink r:id="rId181">
+      <w:hyperlink r:id="rId184">
         <w:r>
           <w:rPr>
             <w:rStyle w:val="Hyperlink"/>
@@ -24865,8 +24907,8 @@
         </w:r>
       </w:hyperlink>
     </w:p>
-    <w:bookmarkEnd w:id="182"/>
-    <w:bookmarkStart w:id="184" w:name="ref-breslinConstantVariablePractice2012"/>
+    <w:bookmarkEnd w:id="185"/>
+    <w:bookmarkStart w:id="187" w:name="ref-breslinConstantVariablePractice2012"/>
     <w:p>
       <w:pPr>
         <w:pStyle w:val="Bibliography"/>
@@ -24915,7 +24957,7 @@
       <w:r>
         <w:t xml:space="preserve"> </w:t>
       </w:r>
-      <w:hyperlink r:id="rId183">
+      <w:hyperlink r:id="rId186">
         <w:r>
           <w:rPr>
             <w:rStyle w:val="Hyperlink"/>
@@ -24924,8 +24966,8 @@
         </w:r>
       </w:hyperlink>
     </w:p>
-    <w:bookmarkEnd w:id="184"/>
-    <w:bookmarkStart w:id="186" w:name="ref-briscoeConceptualComplexityBias2011"/>
+    <w:bookmarkEnd w:id="187"/>
+    <w:bookmarkStart w:id="189" w:name="ref-briscoeConceptualComplexityBias2011"/>
     <w:p>
       <w:pPr>
         <w:pStyle w:val="Bibliography"/>
@@ -24962,7 +25004,7 @@
       <w:r>
         <w:t xml:space="preserve"> </w:t>
       </w:r>
-      <w:hyperlink r:id="rId185">
+      <w:hyperlink r:id="rId188">
         <w:r>
           <w:rPr>
             <w:rStyle w:val="Hyperlink"/>
@@ -24971,8 +25013,8 @@
         </w:r>
       </w:hyperlink>
     </w:p>
-    <w:bookmarkEnd w:id="186"/>
-    <w:bookmarkStart w:id="188" w:name="X64e6ec0eda14471ca594e076e6260d2d5ea1ff1"/>
+    <w:bookmarkEnd w:id="189"/>
+    <w:bookmarkStart w:id="191" w:name="X64e6ec0eda14471ca594e076e6260d2d5ea1ff1"/>
     <w:p>
       <w:pPr>
         <w:pStyle w:val="Bibliography"/>
@@ -25035,7 +25077,7 @@
       <w:r>
         <w:t xml:space="preserve"> </w:t>
       </w:r>
-      <w:hyperlink r:id="rId187">
+      <w:hyperlink r:id="rId190">
         <w:r>
           <w:rPr>
             <w:rStyle w:val="Hyperlink"/>
@@ -25044,8 +25086,8 @@
         </w:r>
       </w:hyperlink>
     </w:p>
-    <w:bookmarkEnd w:id="188"/>
-    <w:bookmarkStart w:id="190" w:name="ref-brunsteinPreparingNoveltyDiverse2011"/>
+    <w:bookmarkEnd w:id="191"/>
+    <w:bookmarkStart w:id="193" w:name="ref-brunsteinPreparingNoveltyDiverse2011"/>
     <w:p>
       <w:pPr>
         <w:pStyle w:val="Bibliography"/>
@@ -25082,7 +25124,7 @@
       <w:r>
         <w:t xml:space="preserve"> </w:t>
       </w:r>
-      <w:hyperlink r:id="rId189">
+      <w:hyperlink r:id="rId192">
         <w:r>
           <w:rPr>
             <w:rStyle w:val="Hyperlink"/>
@@ -25091,8 +25133,8 @@
         </w:r>
       </w:hyperlink>
     </w:p>
-    <w:bookmarkEnd w:id="190"/>
-    <w:bookmarkStart w:id="192" w:name="ref-burknerBrmsPackageBayesian2017"/>
+    <w:bookmarkEnd w:id="193"/>
+    <w:bookmarkStart w:id="195" w:name="ref-burknerBrmsPackageBayesian2017"/>
     <w:p>
       <w:pPr>
         <w:pStyle w:val="Bibliography"/>
@@ -25150,7 +25192,7 @@
       <w:r>
         <w:t xml:space="preserve"> </w:t>
       </w:r>
-      <w:hyperlink r:id="rId191">
+      <w:hyperlink r:id="rId194">
         <w:r>
           <w:rPr>
             <w:rStyle w:val="Hyperlink"/>
@@ -25159,8 +25201,8 @@
         </w:r>
       </w:hyperlink>
     </w:p>
-    <w:bookmarkEnd w:id="192"/>
-    <w:bookmarkStart w:id="194" w:name="X663de8971d6f8fa1747ab74624123669a6952ee"/>
+    <w:bookmarkEnd w:id="195"/>
+    <w:bookmarkStart w:id="197" w:name="X663de8971d6f8fa1747ab74624123669a6952ee"/>
     <w:p>
       <w:pPr>
         <w:pStyle w:val="Bibliography"/>
@@ -25227,7 +25269,7 @@
       <w:r>
         <w:t xml:space="preserve"> </w:t>
       </w:r>
-      <w:hyperlink r:id="rId193">
+      <w:hyperlink r:id="rId196">
         <w:r>
           <w:rPr>
             <w:rStyle w:val="Hyperlink"/>
@@ -25236,8 +25278,8 @@
         </w:r>
       </w:hyperlink>
     </w:p>
-    <w:bookmarkEnd w:id="194"/>
-    <w:bookmarkStart w:id="195" w:name="Xcd3e26f984de6501753473df561682068cafe60"/>
+    <w:bookmarkEnd w:id="197"/>
+    <w:bookmarkStart w:id="198" w:name="Xcd3e26f984de6501753473df561682068cafe60"/>
     <w:p>
       <w:pPr>
         <w:pStyle w:val="Bibliography"/>
@@ -25361,8 +25403,8 @@
         <w:t xml:space="preserve">(pp. 405–437). Psychology Press.</w:t>
       </w:r>
     </w:p>
-    <w:bookmarkEnd w:id="195"/>
-    <w:bookmarkStart w:id="197" w:name="Xb2b0daf1e6781bc060b3e141b44cb8a1f070890"/>
+    <w:bookmarkEnd w:id="198"/>
+    <w:bookmarkStart w:id="200" w:name="Xb2b0daf1e6781bc060b3e141b44cb8a1f070890"/>
     <w:p>
       <w:pPr>
         <w:pStyle w:val="Bibliography"/>
@@ -25441,7 +25483,7 @@
       <w:r>
         <w:t xml:space="preserve"> </w:t>
       </w:r>
-      <w:hyperlink r:id="rId196">
+      <w:hyperlink r:id="rId199">
         <w:r>
           <w:rPr>
             <w:rStyle w:val="Hyperlink"/>
@@ -25450,8 +25492,8 @@
         </w:r>
       </w:hyperlink>
     </w:p>
-    <w:bookmarkEnd w:id="197"/>
-    <w:bookmarkStart w:id="199" w:name="Xb08d1d2c70db9470b6217bc6c358d6ea58e7916"/>
+    <w:bookmarkEnd w:id="200"/>
+    <w:bookmarkStart w:id="202" w:name="Xb08d1d2c70db9470b6217bc6c358d6ea58e7916"/>
     <w:p>
       <w:pPr>
         <w:pStyle w:val="Bibliography"/>
@@ -25545,7 +25587,7 @@
       <w:r>
         <w:t xml:space="preserve"> </w:t>
       </w:r>
-      <w:hyperlink r:id="rId198">
+      <w:hyperlink r:id="rId201">
         <w:r>
           <w:rPr>
             <w:rStyle w:val="Hyperlink"/>
@@ -25554,8 +25596,8 @@
         </w:r>
       </w:hyperlink>
     </w:p>
-    <w:bookmarkEnd w:id="199"/>
-    <w:bookmarkStart w:id="201" w:name="ref-censorCommonMechanismsHuman2012"/>
+    <w:bookmarkEnd w:id="202"/>
+    <w:bookmarkStart w:id="204" w:name="ref-censorCommonMechanismsHuman2012"/>
     <w:p>
       <w:pPr>
         <w:pStyle w:val="Bibliography"/>
@@ -25592,7 +25634,7 @@
       <w:r>
         <w:t xml:space="preserve"> </w:t>
       </w:r>
-      <w:hyperlink r:id="rId200">
+      <w:hyperlink r:id="rId203">
         <w:r>
           <w:rPr>
             <w:rStyle w:val="Hyperlink"/>
@@ -25601,8 +25643,8 @@
         </w:r>
       </w:hyperlink>
     </w:p>
-    <w:bookmarkEnd w:id="201"/>
-    <w:bookmarkStart w:id="203" w:name="ref-chamberlinNoteSchemaExemplar1992"/>
+    <w:bookmarkEnd w:id="204"/>
+    <w:bookmarkStart w:id="206" w:name="ref-chamberlinNoteSchemaExemplar1992"/>
     <w:p>
       <w:pPr>
         <w:pStyle w:val="Bibliography"/>
@@ -25696,7 +25738,7 @@
       <w:r>
         <w:t xml:space="preserve"> </w:t>
       </w:r>
-      <w:hyperlink r:id="rId202">
+      <w:hyperlink r:id="rId205">
         <w:r>
           <w:rPr>
             <w:rStyle w:val="Hyperlink"/>
@@ -25705,8 +25747,8 @@
         </w:r>
       </w:hyperlink>
     </w:p>
-    <w:bookmarkEnd w:id="203"/>
-    <w:bookmarkStart w:id="205" w:name="Xf9eccc804582a986ca8ab5910d68eb67ab46735"/>
+    <w:bookmarkEnd w:id="206"/>
+    <w:bookmarkStart w:id="208" w:name="Xf9eccc804582a986ca8ab5910d68eb67ab46735"/>
     <w:p>
       <w:pPr>
         <w:pStyle w:val="Bibliography"/>
@@ -25785,7 +25827,7 @@
       <w:r>
         <w:t xml:space="preserve"> </w:t>
       </w:r>
-      <w:hyperlink r:id="rId204">
+      <w:hyperlink r:id="rId207">
         <w:r>
           <w:rPr>
             <w:rStyle w:val="Hyperlink"/>
@@ -25794,8 +25836,8 @@
         </w:r>
       </w:hyperlink>
     </w:p>
-    <w:bookmarkEnd w:id="205"/>
-    <w:bookmarkStart w:id="207" w:name="ref-chuaPracticeVariabilityPromotes2019"/>
+    <w:bookmarkEnd w:id="208"/>
+    <w:bookmarkStart w:id="210" w:name="ref-chuaPracticeVariabilityPromotes2019"/>
     <w:p>
       <w:pPr>
         <w:pStyle w:val="Bibliography"/>
@@ -25832,7 +25874,7 @@
       <w:r>
         <w:t xml:space="preserve"> </w:t>
       </w:r>
-      <w:hyperlink r:id="rId206">
+      <w:hyperlink r:id="rId209">
         <w:r>
           <w:rPr>
             <w:rStyle w:val="Hyperlink"/>
@@ -25841,8 +25883,8 @@
         </w:r>
       </w:hyperlink>
     </w:p>
-    <w:bookmarkEnd w:id="207"/>
-    <w:bookmarkStart w:id="209" w:name="ref-ciccioneCanHumansPerform2021"/>
+    <w:bookmarkEnd w:id="210"/>
+    <w:bookmarkStart w:id="212" w:name="ref-ciccioneCanHumansPerform2021"/>
     <w:p>
       <w:pPr>
         <w:pStyle w:val="Bibliography"/>
@@ -25891,7 +25933,7 @@
       <w:r>
         <w:t xml:space="preserve"> </w:t>
       </w:r>
-      <w:hyperlink r:id="rId208">
+      <w:hyperlink r:id="rId211">
         <w:r>
           <w:rPr>
             <w:rStyle w:val="Hyperlink"/>
@@ -25900,8 +25942,8 @@
         </w:r>
       </w:hyperlink>
     </w:p>
-    <w:bookmarkEnd w:id="209"/>
-    <w:bookmarkStart w:id="211" w:name="Xb98d66b52f42a4fa5578a747eac67bd27c8590c"/>
+    <w:bookmarkEnd w:id="212"/>
+    <w:bookmarkStart w:id="214" w:name="Xb98d66b52f42a4fa5578a747eac67bd27c8590c"/>
     <w:p>
       <w:pPr>
         <w:pStyle w:val="Bibliography"/>
@@ -25959,7 +26001,7 @@
       <w:r>
         <w:t xml:space="preserve"> </w:t>
       </w:r>
-      <w:hyperlink r:id="rId210">
+      <w:hyperlink r:id="rId213">
         <w:r>
           <w:rPr>
             <w:rStyle w:val="Hyperlink"/>
@@ -25968,8 +26010,8 @@
         </w:r>
       </w:hyperlink>
     </w:p>
-    <w:bookmarkEnd w:id="211"/>
-    <w:bookmarkStart w:id="213" w:name="ref-cohenCategoryVariabilityExemplar2001"/>
+    <w:bookmarkEnd w:id="214"/>
+    <w:bookmarkStart w:id="216" w:name="ref-cohenCategoryVariabilityExemplar2001"/>
     <w:p>
       <w:pPr>
         <w:pStyle w:val="Bibliography"/>
@@ -26006,7 +26048,7 @@
       <w:r>
         <w:t xml:space="preserve"> </w:t>
       </w:r>
-      <w:hyperlink r:id="rId212">
+      <w:hyperlink r:id="rId215">
         <w:r>
           <w:rPr>
             <w:rStyle w:val="Hyperlink"/>
@@ -26015,8 +26057,8 @@
         </w:r>
       </w:hyperlink>
     </w:p>
-    <w:bookmarkEnd w:id="213"/>
-    <w:bookmarkStart w:id="215" w:name="ref-cohenWhereGraspsAre2004"/>
+    <w:bookmarkEnd w:id="216"/>
+    <w:bookmarkStart w:id="218" w:name="ref-cohenWhereGraspsAre2004"/>
     <w:p>
       <w:pPr>
         <w:pStyle w:val="Bibliography"/>
@@ -26053,7 +26095,7 @@
       <w:r>
         <w:t xml:space="preserve"> </w:t>
       </w:r>
-      <w:hyperlink r:id="rId214">
+      <w:hyperlink r:id="rId217">
         <w:r>
           <w:rPr>
             <w:rStyle w:val="Hyperlink"/>
@@ -26062,8 +26104,8 @@
         </w:r>
       </w:hyperlink>
     </w:p>
-    <w:bookmarkEnd w:id="215"/>
-    <w:bookmarkStart w:id="217" w:name="X580e9323d5c76a0059a788cb1216f92f099786a"/>
+    <w:bookmarkEnd w:id="218"/>
+    <w:bookmarkStart w:id="220" w:name="X580e9323d5c76a0059a788cb1216f92f099786a"/>
     <w:p>
       <w:pPr>
         <w:pStyle w:val="Bibliography"/>
@@ -26100,7 +26142,7 @@
       <w:r>
         <w:t xml:space="preserve"> </w:t>
       </w:r>
-      <w:hyperlink r:id="rId216">
+      <w:hyperlink r:id="rId219">
         <w:r>
           <w:rPr>
             <w:rStyle w:val="Hyperlink"/>
@@ -26109,8 +26151,8 @@
         </w:r>
       </w:hyperlink>
     </w:p>
-    <w:bookmarkEnd w:id="217"/>
-    <w:bookmarkStart w:id="219" w:name="Xe094a604fd6edcac7c52c0c0714bd8ec909eefe"/>
+    <w:bookmarkEnd w:id="220"/>
+    <w:bookmarkStart w:id="222" w:name="Xe094a604fd6edcac7c52c0c0714bd8ec909eefe"/>
     <w:p>
       <w:pPr>
         <w:pStyle w:val="Bibliography"/>
@@ -26147,7 +26189,7 @@
       <w:r>
         <w:t xml:space="preserve"> </w:t>
       </w:r>
-      <w:hyperlink r:id="rId218">
+      <w:hyperlink r:id="rId221">
         <w:r>
           <w:rPr>
             <w:rStyle w:val="Hyperlink"/>
@@ -26156,8 +26198,8 @@
         </w:r>
       </w:hyperlink>
     </w:p>
-    <w:bookmarkEnd w:id="219"/>
-    <w:bookmarkStart w:id="221" w:name="Xd76bbde764616c71490d78902c2fe767dbf6cf7"/>
+    <w:bookmarkEnd w:id="222"/>
+    <w:bookmarkStart w:id="224" w:name="Xd76bbde764616c71490d78902c2fe767dbf6cf7"/>
     <w:p>
       <w:pPr>
         <w:pStyle w:val="Bibliography"/>
@@ -26194,7 +26236,7 @@
       <w:r>
         <w:t xml:space="preserve"> </w:t>
       </w:r>
-      <w:hyperlink r:id="rId220">
+      <w:hyperlink r:id="rId223">
         <w:r>
           <w:rPr>
             <w:rStyle w:val="Hyperlink"/>
@@ -26203,8 +26245,8 @@
         </w:r>
       </w:hyperlink>
     </w:p>
-    <w:bookmarkEnd w:id="221"/>
-    <w:bookmarkStart w:id="223" w:name="Xc238d332495d5cd1e8e6854b9a008d57c3788f8"/>
+    <w:bookmarkEnd w:id="224"/>
+    <w:bookmarkStart w:id="226" w:name="Xc238d332495d5cd1e8e6854b9a008d57c3788f8"/>
     <w:p>
       <w:pPr>
         <w:pStyle w:val="Bibliography"/>
@@ -26253,7 +26295,7 @@
       <w:r>
         <w:t xml:space="preserve"> </w:t>
       </w:r>
-      <w:hyperlink r:id="rId222">
+      <w:hyperlink r:id="rId225">
         <w:r>
           <w:rPr>
             <w:rStyle w:val="Hyperlink"/>
@@ -26262,8 +26304,8 @@
         </w:r>
       </w:hyperlink>
     </w:p>
-    <w:bookmarkEnd w:id="223"/>
-    <w:bookmarkStart w:id="225" w:name="X8cd316671c2239200e1a5afe6d9559d59ba5123"/>
+    <w:bookmarkEnd w:id="226"/>
+    <w:bookmarkStart w:id="228" w:name="X8cd316671c2239200e1a5afe6d9559d59ba5123"/>
     <w:p>
       <w:pPr>
         <w:pStyle w:val="Bibliography"/>
@@ -26333,7 +26375,7 @@
       <w:r>
         <w:t xml:space="preserve"> </w:t>
       </w:r>
-      <w:hyperlink r:id="rId224">
+      <w:hyperlink r:id="rId227">
         <w:r>
           <w:rPr>
             <w:rStyle w:val="Hyperlink"/>
@@ -26342,8 +26384,8 @@
         </w:r>
       </w:hyperlink>
     </w:p>
-    <w:bookmarkEnd w:id="225"/>
-    <w:bookmarkStart w:id="227" w:name="ref-deleeuwJsPsychJavaScriptLibrary2015"/>
+    <w:bookmarkEnd w:id="228"/>
+    <w:bookmarkStart w:id="230" w:name="ref-deleeuwJsPsychJavaScriptLibrary2015"/>
     <w:p>
       <w:pPr>
         <w:pStyle w:val="Bibliography"/>
@@ -26413,7 +26455,7 @@
       <w:r>
         <w:t xml:space="preserve"> </w:t>
       </w:r>
-      <w:hyperlink r:id="rId226">
+      <w:hyperlink r:id="rId229">
         <w:r>
           <w:rPr>
             <w:rStyle w:val="Hyperlink"/>
@@ -26422,8 +26464,8 @@
         </w:r>
       </w:hyperlink>
     </w:p>
-    <w:bookmarkEnd w:id="227"/>
-    <w:bookmarkStart w:id="229" w:name="X982d247e319d4147684807c41a82baf6eae6932"/>
+    <w:bookmarkEnd w:id="230"/>
+    <w:bookmarkStart w:id="232" w:name="X982d247e319d4147684807c41a82baf6eae6932"/>
     <w:p>
       <w:pPr>
         <w:pStyle w:val="Bibliography"/>
@@ -26505,7 +26547,7 @@
       <w:r>
         <w:t xml:space="preserve"> </w:t>
       </w:r>
-      <w:hyperlink r:id="rId228">
+      <w:hyperlink r:id="rId231">
         <w:r>
           <w:rPr>
             <w:rStyle w:val="Hyperlink"/>
@@ -26514,8 +26556,8 @@
         </w:r>
       </w:hyperlink>
     </w:p>
-    <w:bookmarkEnd w:id="229"/>
-    <w:bookmarkStart w:id="231" w:name="ref-deloshExtrapolationSineQua1997"/>
+    <w:bookmarkEnd w:id="232"/>
+    <w:bookmarkStart w:id="234" w:name="ref-deloshExtrapolationSineQua1997"/>
     <w:p>
       <w:pPr>
         <w:pStyle w:val="Bibliography"/>
@@ -26585,7 +26627,7 @@
       <w:r>
         <w:t xml:space="preserve"> </w:t>
       </w:r>
-      <w:hyperlink r:id="rId230">
+      <w:hyperlink r:id="rId233">
         <w:r>
           <w:rPr>
             <w:rStyle w:val="Hyperlink"/>
@@ -26594,8 +26636,8 @@
         </w:r>
       </w:hyperlink>
     </w:p>
-    <w:bookmarkEnd w:id="231"/>
-    <w:bookmarkStart w:id="233" w:name="ref-domeGdistanceComparisonModel2023"/>
+    <w:bookmarkEnd w:id="234"/>
+    <w:bookmarkStart w:id="236" w:name="ref-domeGdistanceComparisonModel2023"/>
     <w:p>
       <w:pPr>
         <w:pStyle w:val="Bibliography"/>
@@ -26650,7 +26692,7 @@
       <w:r>
         <w:t xml:space="preserve"> </w:t>
       </w:r>
-      <w:hyperlink r:id="rId232">
+      <w:hyperlink r:id="rId235">
         <w:r>
           <w:rPr>
             <w:rStyle w:val="Hyperlink"/>
@@ -26659,8 +26701,8 @@
         </w:r>
       </w:hyperlink>
     </w:p>
-    <w:bookmarkEnd w:id="233"/>
-    <w:bookmarkStart w:id="235" w:name="X8e5e58dc24613c81439c10013a84a7393173ce9"/>
+    <w:bookmarkEnd w:id="236"/>
+    <w:bookmarkStart w:id="238" w:name="X8e5e58dc24613c81439c10013a84a7393173ce9"/>
     <w:p>
       <w:pPr>
         <w:pStyle w:val="Bibliography"/>
@@ -26706,7 +26748,7 @@
       <w:r>
         <w:t xml:space="preserve"> </w:t>
       </w:r>
-      <w:hyperlink r:id="rId234">
+      <w:hyperlink r:id="rId237">
         <w:r>
           <w:rPr>
             <w:rStyle w:val="Hyperlink"/>
@@ -26715,8 +26757,8 @@
         </w:r>
       </w:hyperlink>
     </w:p>
-    <w:bookmarkEnd w:id="235"/>
-    <w:bookmarkStart w:id="237" w:name="X69ab5b8cf7754feb74b917c4efbc54356a88e59"/>
+    <w:bookmarkEnd w:id="238"/>
+    <w:bookmarkStart w:id="240" w:name="X69ab5b8cf7754feb74b917c4efbc54356a88e59"/>
     <w:p>
       <w:pPr>
         <w:pStyle w:val="Bibliography"/>
@@ -26753,7 +26795,7 @@
       <w:r>
         <w:t xml:space="preserve"> </w:t>
       </w:r>
-      <w:hyperlink r:id="rId236">
+      <w:hyperlink r:id="rId239">
         <w:r>
           <w:rPr>
             <w:rStyle w:val="Hyperlink"/>
@@ -26762,8 +26804,8 @@
         </w:r>
       </w:hyperlink>
     </w:p>
-    <w:bookmarkEnd w:id="237"/>
-    <w:bookmarkStart w:id="238" w:name="ref-estesClassificationCognition1994"/>
+    <w:bookmarkEnd w:id="240"/>
+    <w:bookmarkStart w:id="241" w:name="ref-estesClassificationCognition1994"/>
     <w:p>
       <w:pPr>
         <w:pStyle w:val="Bibliography"/>
@@ -26799,8 +26841,8 @@
         <w:t xml:space="preserve">. Oxford University Press.</w:t>
       </w:r>
     </w:p>
-    <w:bookmarkEnd w:id="238"/>
-    <w:bookmarkStart w:id="240" w:name="ref-fanStimulusDiversityIncreases2022"/>
+    <w:bookmarkEnd w:id="241"/>
+    <w:bookmarkStart w:id="243" w:name="ref-fanStimulusDiversityIncreases2022"/>
     <w:p>
       <w:pPr>
         <w:pStyle w:val="Bibliography"/>
@@ -26837,7 +26879,7 @@
       <w:r>
         <w:t xml:space="preserve"> </w:t>
       </w:r>
-      <w:hyperlink r:id="rId239">
+      <w:hyperlink r:id="rId242">
         <w:r>
           <w:rPr>
             <w:rStyle w:val="Hyperlink"/>
@@ -26846,8 +26888,8 @@
         </w:r>
       </w:hyperlink>
     </w:p>
-    <w:bookmarkEnd w:id="240"/>
-    <w:bookmarkStart w:id="242" w:name="Xb45317e18cbbcbacee2f01a654f7379bdb6340f"/>
+    <w:bookmarkEnd w:id="243"/>
+    <w:bookmarkStart w:id="245" w:name="Xb45317e18cbbcbacee2f01a654f7379bdb6340f"/>
     <w:p>
       <w:pPr>
         <w:pStyle w:val="Bibliography"/>
@@ -26951,7 +26993,7 @@
       <w:r>
         <w:t xml:space="preserve"> </w:t>
       </w:r>
-      <w:hyperlink r:id="rId241">
+      <w:hyperlink r:id="rId244">
         <w:r>
           <w:rPr>
             <w:rStyle w:val="Hyperlink"/>
@@ -26960,8 +27002,8 @@
         </w:r>
       </w:hyperlink>
     </w:p>
-    <w:bookmarkEnd w:id="242"/>
-    <w:bookmarkStart w:id="244" w:name="ref-faulStatisticalPowerAnalyses2009"/>
+    <w:bookmarkEnd w:id="245"/>
+    <w:bookmarkStart w:id="247" w:name="ref-faulStatisticalPowerAnalyses2009"/>
     <w:p>
       <w:pPr>
         <w:pStyle w:val="Bibliography"/>
@@ -27028,7 +27070,7 @@
       <w:r>
         <w:t xml:space="preserve"> </w:t>
       </w:r>
-      <w:hyperlink r:id="rId243">
+      <w:hyperlink r:id="rId246">
         <w:r>
           <w:rPr>
             <w:rStyle w:val="Hyperlink"/>
@@ -27037,8 +27079,8 @@
         </w:r>
       </w:hyperlink>
     </w:p>
-    <w:bookmarkEnd w:id="244"/>
-    <w:bookmarkStart w:id="246" w:name="Xefb23fa0970bb425394daa396b6a6c9d15f023f"/>
+    <w:bookmarkEnd w:id="247"/>
+    <w:bookmarkStart w:id="249" w:name="Xefb23fa0970bb425394daa396b6a6c9d15f023f"/>
     <w:p>
       <w:pPr>
         <w:pStyle w:val="Bibliography"/>
@@ -27105,7 +27147,7 @@
       <w:r>
         <w:t xml:space="preserve"> </w:t>
       </w:r>
-      <w:hyperlink r:id="rId245">
+      <w:hyperlink r:id="rId248">
         <w:r>
           <w:rPr>
             <w:rStyle w:val="Hyperlink"/>
@@ -27114,8 +27156,8 @@
         </w:r>
       </w:hyperlink>
     </w:p>
-    <w:bookmarkEnd w:id="246"/>
-    <w:bookmarkStart w:id="248" w:name="ref-gandolfoMotorLearningField1996a"/>
+    <w:bookmarkEnd w:id="249"/>
+    <w:bookmarkStart w:id="251" w:name="ref-gandolfoMotorLearningField1996a"/>
     <w:p>
       <w:pPr>
         <w:pStyle w:val="Bibliography"/>
@@ -27152,7 +27194,7 @@
       <w:r>
         <w:t xml:space="preserve"> </w:t>
       </w:r>
-      <w:hyperlink r:id="rId247">
+      <w:hyperlink r:id="rId250">
         <w:r>
           <w:rPr>
             <w:rStyle w:val="Hyperlink"/>
@@ -27161,8 +27203,8 @@
         </w:r>
       </w:hyperlink>
     </w:p>
-    <w:bookmarkEnd w:id="248"/>
-    <w:bookmarkStart w:id="250" w:name="ref-georgeStimulusVariabilityTask2021"/>
+    <w:bookmarkEnd w:id="251"/>
+    <w:bookmarkStart w:id="253" w:name="ref-georgeStimulusVariabilityTask2021"/>
     <w:p>
       <w:pPr>
         <w:pStyle w:val="Bibliography"/>
@@ -27186,7 +27228,7 @@
       <w:r>
         <w:t xml:space="preserve"> </w:t>
       </w:r>
-      <w:hyperlink r:id="rId249">
+      <w:hyperlink r:id="rId252">
         <w:r>
           <w:rPr>
             <w:rStyle w:val="Hyperlink"/>
@@ -27195,8 +27237,8 @@
         </w:r>
       </w:hyperlink>
     </w:p>
-    <w:bookmarkEnd w:id="250"/>
-    <w:bookmarkStart w:id="252" w:name="X8e18182060b6d9787235feee82078e33148bbf4"/>
+    <w:bookmarkEnd w:id="253"/>
+    <w:bookmarkStart w:id="255" w:name="X8e18182060b6d9787235feee82078e33148bbf4"/>
     <w:p>
       <w:pPr>
         <w:pStyle w:val="Bibliography"/>
@@ -27233,7 +27275,7 @@
       <w:r>
         <w:t xml:space="preserve"> </w:t>
       </w:r>
-      <w:hyperlink r:id="rId251">
+      <w:hyperlink r:id="rId254">
         <w:r>
           <w:rPr>
             <w:rStyle w:val="Hyperlink"/>
@@ -27242,8 +27284,8 @@
         </w:r>
       </w:hyperlink>
     </w:p>
-    <w:bookmarkEnd w:id="252"/>
-    <w:bookmarkStart w:id="254" w:name="X40d435793300079c57a178cf11fa7c4aa95dc91"/>
+    <w:bookmarkEnd w:id="255"/>
+    <w:bookmarkStart w:id="257" w:name="X40d435793300079c57a178cf11fa7c4aa95dc91"/>
     <w:p>
       <w:pPr>
         <w:pStyle w:val="Bibliography"/>
@@ -27301,7 +27343,7 @@
       <w:r>
         <w:t xml:space="preserve"> </w:t>
       </w:r>
-      <w:hyperlink r:id="rId253">
+      <w:hyperlink r:id="rId256">
         <w:r>
           <w:rPr>
             <w:rStyle w:val="Hyperlink"/>
@@ -27310,8 +27352,8 @@
         </w:r>
       </w:hyperlink>
     </w:p>
-    <w:bookmarkEnd w:id="254"/>
-    <w:bookmarkStart w:id="256" w:name="X5627e468e18b65dca3bb25ebf3a3d97db0e9cdc"/>
+    <w:bookmarkEnd w:id="257"/>
+    <w:bookmarkStart w:id="259" w:name="X5627e468e18b65dca3bb25ebf3a3d97db0e9cdc"/>
     <w:p>
       <w:pPr>
         <w:pStyle w:val="Bibliography"/>
@@ -27348,7 +27390,7 @@
       <w:r>
         <w:t xml:space="preserve"> </w:t>
       </w:r>
-      <w:hyperlink r:id="rId255">
+      <w:hyperlink r:id="rId258">
         <w:r>
           <w:rPr>
             <w:rStyle w:val="Hyperlink"/>
@@ -27357,8 +27399,8 @@
         </w:r>
       </w:hyperlink>
     </w:p>
-    <w:bookmarkEnd w:id="256"/>
-    <w:bookmarkStart w:id="258" w:name="ref-goodeSuperiorityVariableRepeated2008"/>
+    <w:bookmarkEnd w:id="259"/>
+    <w:bookmarkStart w:id="261" w:name="ref-goodeSuperiorityVariableRepeated2008"/>
     <w:p>
       <w:pPr>
         <w:pStyle w:val="Bibliography"/>
@@ -27395,7 +27437,7 @@
       <w:r>
         <w:t xml:space="preserve"> </w:t>
       </w:r>
-      <w:hyperlink r:id="rId257">
+      <w:hyperlink r:id="rId260">
         <w:r>
           <w:rPr>
             <w:rStyle w:val="Hyperlink"/>
@@ -27404,8 +27446,8 @@
         </w:r>
       </w:hyperlink>
     </w:p>
-    <w:bookmarkEnd w:id="258"/>
-    <w:bookmarkStart w:id="260" w:name="ref-goodwinEffectDifferentQuantities1998"/>
+    <w:bookmarkEnd w:id="261"/>
+    <w:bookmarkStart w:id="263" w:name="ref-goodwinEffectDifferentQuantities1998"/>
     <w:p>
       <w:pPr>
         <w:pStyle w:val="Bibliography"/>
@@ -27505,7 +27547,7 @@
       <w:r>
         <w:t xml:space="preserve"> </w:t>
       </w:r>
-      <w:hyperlink r:id="rId259">
+      <w:hyperlink r:id="rId262">
         <w:r>
           <w:rPr>
             <w:rStyle w:val="Hyperlink"/>
@@ -27514,8 +27556,8 @@
         </w:r>
       </w:hyperlink>
     </w:p>
-    <w:bookmarkEnd w:id="260"/>
-    <w:bookmarkStart w:id="262" w:name="ref-gormanInstancebasedModelAccount2022"/>
+    <w:bookmarkEnd w:id="263"/>
+    <w:bookmarkStart w:id="265" w:name="ref-gormanInstancebasedModelAccount2022"/>
     <w:p>
       <w:pPr>
         <w:pStyle w:val="Bibliography"/>
@@ -27552,7 +27594,7 @@
       <w:r>
         <w:t xml:space="preserve"> </w:t>
       </w:r>
-      <w:hyperlink r:id="rId261">
+      <w:hyperlink r:id="rId264">
         <w:r>
           <w:rPr>
             <w:rStyle w:val="Hyperlink"/>
@@ -27561,8 +27603,8 @@
         </w:r>
       </w:hyperlink>
     </w:p>
-    <w:bookmarkEnd w:id="262"/>
-    <w:bookmarkStart w:id="264" w:name="X7b3504012b6fd1a5c5c468378db0668b06afb06"/>
+    <w:bookmarkEnd w:id="265"/>
+    <w:bookmarkStart w:id="267" w:name="X7b3504012b6fd1a5c5c468378db0668b06afb06"/>
     <w:p>
       <w:pPr>
         <w:pStyle w:val="Bibliography"/>
@@ -27632,7 +27674,7 @@
       <w:r>
         <w:t xml:space="preserve"> </w:t>
       </w:r>
-      <w:hyperlink r:id="rId263">
+      <w:hyperlink r:id="rId266">
         <w:r>
           <w:rPr>
             <w:rStyle w:val="Hyperlink"/>
@@ -27641,8 +27683,8 @@
         </w:r>
       </w:hyperlink>
     </w:p>
-    <w:bookmarkEnd w:id="264"/>
-    <w:bookmarkStart w:id="265" w:name="X3bd2e91f379ffe38ec6c9303cb8726a99e1e97c"/>
+    <w:bookmarkEnd w:id="267"/>
+    <w:bookmarkStart w:id="268" w:name="X3bd2e91f379ffe38ec6c9303cb8726a99e1e97c"/>
     <w:p>
       <w:pPr>
         <w:pStyle w:val="Bibliography"/>
@@ -27677,8 +27719,8 @@
         <w:t xml:space="preserve">(1), 19–36.</w:t>
       </w:r>
     </w:p>
-    <w:bookmarkEnd w:id="265"/>
-    <w:bookmarkStart w:id="267" w:name="X62173b926585d4ea07a5df59dd37e816a18bbe7"/>
+    <w:bookmarkEnd w:id="268"/>
+    <w:bookmarkStart w:id="270" w:name="X62173b926585d4ea07a5df59dd37e816a18bbe7"/>
     <w:p>
       <w:pPr>
         <w:pStyle w:val="Bibliography"/>
@@ -27781,7 +27823,7 @@
       <w:r>
         <w:t xml:space="preserve"> </w:t>
       </w:r>
-      <w:hyperlink r:id="rId266">
+      <w:hyperlink r:id="rId269">
         <w:r>
           <w:rPr>
             <w:rStyle w:val="Hyperlink"/>
@@ -27790,8 +27832,8 @@
         </w:r>
       </w:hyperlink>
     </w:p>
-    <w:bookmarkEnd w:id="267"/>
-    <w:bookmarkStart w:id="269" w:name="ref-guoEffectsExampleVariability2014"/>
+    <w:bookmarkEnd w:id="270"/>
+    <w:bookmarkStart w:id="272" w:name="ref-guoEffectsExampleVariability2014"/>
     <w:p>
       <w:pPr>
         <w:pStyle w:val="Bibliography"/>
@@ -27828,7 +27870,7 @@
       <w:r>
         <w:t xml:space="preserve"> </w:t>
       </w:r>
-      <w:hyperlink r:id="rId268">
+      <w:hyperlink r:id="rId271">
         <w:r>
           <w:rPr>
             <w:rStyle w:val="Hyperlink"/>
@@ -27837,8 +27879,8 @@
         </w:r>
       </w:hyperlink>
     </w:p>
-    <w:bookmarkEnd w:id="269"/>
-    <w:bookmarkStart w:id="271" w:name="ref-hacquesVisualControlClimbing2022"/>
+    <w:bookmarkEnd w:id="272"/>
+    <w:bookmarkStart w:id="274" w:name="ref-hacquesVisualControlClimbing2022"/>
     <w:p>
       <w:pPr>
         <w:pStyle w:val="Bibliography"/>
@@ -27887,7 +27929,7 @@
       <w:r>
         <w:t xml:space="preserve"> </w:t>
       </w:r>
-      <w:hyperlink r:id="rId270">
+      <w:hyperlink r:id="rId273">
         <w:r>
           <w:rPr>
             <w:rStyle w:val="Hyperlink"/>
@@ -27896,8 +27938,8 @@
         </w:r>
       </w:hyperlink>
     </w:p>
-    <w:bookmarkEnd w:id="271"/>
-    <w:bookmarkStart w:id="273" w:name="ref-hahnEffectsCategoryDiversity2005"/>
+    <w:bookmarkEnd w:id="274"/>
+    <w:bookmarkStart w:id="276" w:name="ref-hahnEffectsCategoryDiversity2005"/>
     <w:p>
       <w:pPr>
         <w:pStyle w:val="Bibliography"/>
@@ -27934,7 +27976,7 @@
       <w:r>
         <w:t xml:space="preserve"> </w:t>
       </w:r>
-      <w:hyperlink r:id="rId272">
+      <w:hyperlink r:id="rId275">
         <w:r>
           <w:rPr>
             <w:rStyle w:val="Hyperlink"/>
@@ -27943,8 +27985,8 @@
         </w:r>
       </w:hyperlink>
     </w:p>
-    <w:bookmarkEnd w:id="273"/>
-    <w:bookmarkStart w:id="275" w:name="ref-hillsCentralExecutiveSearch2010"/>
+    <w:bookmarkEnd w:id="276"/>
+    <w:bookmarkStart w:id="278" w:name="ref-hillsCentralExecutiveSearch2010"/>
     <w:p>
       <w:pPr>
         <w:pStyle w:val="Bibliography"/>
@@ -27993,7 +28035,7 @@
       <w:r>
         <w:t xml:space="preserve"> </w:t>
       </w:r>
-      <w:hyperlink r:id="rId274">
+      <w:hyperlink r:id="rId277">
         <w:r>
           <w:rPr>
             <w:rStyle w:val="Hyperlink"/>
@@ -28002,8 +28044,8 @@
         </w:r>
       </w:hyperlink>
     </w:p>
-    <w:bookmarkEnd w:id="275"/>
-    <w:bookmarkStart w:id="277" w:name="ref-hintzmanMINERVASimulationModel1984"/>
+    <w:bookmarkEnd w:id="278"/>
+    <w:bookmarkStart w:id="280" w:name="ref-hintzmanMINERVASimulationModel1984"/>
     <w:p>
       <w:pPr>
         <w:pStyle w:val="Bibliography"/>
@@ -28064,7 +28106,7 @@
       <w:r>
         <w:t xml:space="preserve"> </w:t>
       </w:r>
-      <w:hyperlink r:id="rId276">
+      <w:hyperlink r:id="rId279">
         <w:r>
           <w:rPr>
             <w:rStyle w:val="Hyperlink"/>
@@ -28073,8 +28115,8 @@
         </w:r>
       </w:hyperlink>
     </w:p>
-    <w:bookmarkEnd w:id="277"/>
-    <w:bookmarkStart w:id="278" w:name="Xfb3f206bccaca89f12ca7ad49f73c66106d51a1"/>
+    <w:bookmarkEnd w:id="280"/>
+    <w:bookmarkStart w:id="281" w:name="Xfb3f206bccaca89f12ca7ad49f73c66106d51a1"/>
     <w:p>
       <w:pPr>
         <w:pStyle w:val="Bibliography"/>
@@ -28118,8 +28160,8 @@
         <w:t xml:space="preserve">(4), 411.</w:t>
       </w:r>
     </w:p>
-    <w:bookmarkEnd w:id="278"/>
-    <w:bookmarkStart w:id="280" w:name="ref-homaCategoryBreadthAbstraction1976"/>
+    <w:bookmarkEnd w:id="281"/>
+    <w:bookmarkStart w:id="283" w:name="ref-homaCategoryBreadthAbstraction1976"/>
     <w:p>
       <w:pPr>
         <w:pStyle w:val="Bibliography"/>
@@ -28156,7 +28198,7 @@
       <w:r>
         <w:t xml:space="preserve"> </w:t>
       </w:r>
-      <w:hyperlink r:id="rId279">
+      <w:hyperlink r:id="rId282">
         <w:r>
           <w:rPr>
             <w:rStyle w:val="Hyperlink"/>
@@ -28165,8 +28207,8 @@
         </w:r>
       </w:hyperlink>
     </w:p>
-    <w:bookmarkEnd w:id="280"/>
-    <w:bookmarkStart w:id="282" w:name="ref-hommelEventFilesEvidence1998"/>
+    <w:bookmarkEnd w:id="283"/>
+    <w:bookmarkStart w:id="285" w:name="ref-hommelEventFilesEvidence1998"/>
     <w:p>
       <w:pPr>
         <w:pStyle w:val="Bibliography"/>
@@ -28245,7 +28287,7 @@
       <w:r>
         <w:t xml:space="preserve"> </w:t>
       </w:r>
-      <w:hyperlink r:id="rId281">
+      <w:hyperlink r:id="rId284">
         <w:r>
           <w:rPr>
             <w:rStyle w:val="Hyperlink"/>
@@ -28254,8 +28296,8 @@
         </w:r>
       </w:hyperlink>
     </w:p>
-    <w:bookmarkEnd w:id="282"/>
-    <w:bookmarkStart w:id="284" w:name="Xef13cc947cffb0c1a8278067ec492102cffc47d"/>
+    <w:bookmarkEnd w:id="285"/>
+    <w:bookmarkStart w:id="287" w:name="Xef13cc947cffb0c1a8278067ec492102cffc47d"/>
     <w:p>
       <w:pPr>
         <w:pStyle w:val="Bibliography"/>
@@ -28292,7 +28334,7 @@
       <w:r>
         <w:t xml:space="preserve"> </w:t>
       </w:r>
-      <w:hyperlink r:id="rId283">
+      <w:hyperlink r:id="rId286">
         <w:r>
           <w:rPr>
             <w:rStyle w:val="Hyperlink"/>
@@ -28301,8 +28343,8 @@
         </w:r>
       </w:hyperlink>
     </w:p>
-    <w:bookmarkEnd w:id="284"/>
-    <w:bookmarkStart w:id="286" w:name="ref-hoschPriorExperienceVariability2023"/>
+    <w:bookmarkEnd w:id="287"/>
+    <w:bookmarkStart w:id="289" w:name="ref-hoschPriorExperienceVariability2023"/>
     <w:p>
       <w:pPr>
         <w:pStyle w:val="Bibliography"/>
@@ -28359,7 +28401,7 @@
       <w:r>
         <w:t xml:space="preserve"> </w:t>
       </w:r>
-      <w:hyperlink r:id="rId285">
+      <w:hyperlink r:id="rId288">
         <w:r>
           <w:rPr>
             <w:rStyle w:val="Hyperlink"/>
@@ -28368,8 +28410,8 @@
         </w:r>
       </w:hyperlink>
     </w:p>
-    <w:bookmarkEnd w:id="286"/>
-    <w:bookmarkStart w:id="287" w:name="X0760d208c7fb826c3654e58265b5d2fbfd74038"/>
+    <w:bookmarkEnd w:id="289"/>
+    <w:bookmarkStart w:id="290" w:name="X0760d208c7fb826c3654e58265b5d2fbfd74038"/>
     <w:p>
       <w:pPr>
         <w:pStyle w:val="Bibliography"/>
@@ -28391,8 +28433,8 @@
         <w:t xml:space="preserve">, 7.</w:t>
       </w:r>
     </w:p>
-    <w:bookmarkEnd w:id="287"/>
-    <w:bookmarkStart w:id="289" w:name="ref-huHighvariabilityTrainingDoes2024"/>
+    <w:bookmarkEnd w:id="290"/>
+    <w:bookmarkStart w:id="292" w:name="ref-huHighvariabilityTrainingDoes2024"/>
     <w:p>
       <w:pPr>
         <w:pStyle w:val="Bibliography"/>
@@ -28416,7 +28458,7 @@
       <w:r>
         <w:t xml:space="preserve"> </w:t>
       </w:r>
-      <w:hyperlink r:id="rId288">
+      <w:hyperlink r:id="rId291">
         <w:r>
           <w:rPr>
             <w:rStyle w:val="Hyperlink"/>
@@ -28425,8 +28467,8 @@
         </w:r>
       </w:hyperlink>
     </w:p>
-    <w:bookmarkEnd w:id="289"/>
-    <w:bookmarkStart w:id="291" w:name="X071930360de01b66c37c0b327fec57137f7ac43"/>
+    <w:bookmarkEnd w:id="292"/>
+    <w:bookmarkStart w:id="294" w:name="X071930360de01b66c37c0b327fec57137f7ac43"/>
     <w:p>
       <w:pPr>
         <w:pStyle w:val="Bibliography"/>
@@ -28475,7 +28517,7 @@
       <w:r>
         <w:t xml:space="preserve"> </w:t>
       </w:r>
-      <w:hyperlink r:id="rId290">
+      <w:hyperlink r:id="rId293">
         <w:r>
           <w:rPr>
             <w:rStyle w:val="Hyperlink"/>
@@ -28484,8 +28526,8 @@
         </w:r>
       </w:hyperlink>
     </w:p>
-    <w:bookmarkEnd w:id="291"/>
-    <w:bookmarkStart w:id="293" w:name="Xf5783815c7ed800a0ae02845a66384d9da1ebe7"/>
+    <w:bookmarkEnd w:id="294"/>
+    <w:bookmarkStart w:id="296" w:name="Xf5783815c7ed800a0ae02845a66384d9da1ebe7"/>
     <w:p>
       <w:pPr>
         <w:pStyle w:val="Bibliography"/>
@@ -28522,7 +28564,7 @@
       <w:r>
         <w:t xml:space="preserve"> </w:t>
       </w:r>
-      <w:hyperlink r:id="rId292">
+      <w:hyperlink r:id="rId295">
         <w:r>
           <w:rPr>
             <w:rStyle w:val="Hyperlink"/>
@@ -28531,8 +28573,8 @@
         </w:r>
       </w:hyperlink>
     </w:p>
-    <w:bookmarkEnd w:id="293"/>
-    <w:bookmarkStart w:id="295" w:name="ref-jonesDensityDistinctivenessEarly2020"/>
+    <w:bookmarkEnd w:id="296"/>
+    <w:bookmarkStart w:id="298" w:name="ref-jonesDensityDistinctivenessEarly2020"/>
     <w:p>
       <w:pPr>
         <w:pStyle w:val="Bibliography"/>
@@ -28599,7 +28641,7 @@
       <w:r>
         <w:t xml:space="preserve"> </w:t>
       </w:r>
-      <w:hyperlink r:id="rId294">
+      <w:hyperlink r:id="rId297">
         <w:r>
           <w:rPr>
             <w:rStyle w:val="Hyperlink"/>
@@ -28608,8 +28650,8 @@
         </w:r>
       </w:hyperlink>
     </w:p>
-    <w:bookmarkEnd w:id="295"/>
-    <w:bookmarkStart w:id="297" w:name="X608c095f0948e7345777f44e771042cd3bfdb40"/>
+    <w:bookmarkEnd w:id="298"/>
+    <w:bookmarkStart w:id="300" w:name="X608c095f0948e7345777f44e771042cd3bfdb40"/>
     <w:p>
       <w:pPr>
         <w:pStyle w:val="Bibliography"/>
@@ -28646,7 +28688,7 @@
       <w:r>
         <w:t xml:space="preserve"> </w:t>
       </w:r>
-      <w:hyperlink r:id="rId296">
+      <w:hyperlink r:id="rId299">
         <w:r>
           <w:rPr>
             <w:rStyle w:val="Hyperlink"/>
@@ -28655,8 +28697,8 @@
         </w:r>
       </w:hyperlink>
     </w:p>
-    <w:bookmarkEnd w:id="297"/>
-    <w:bookmarkStart w:id="299" w:name="ref-kalishPopulationLinearExperts2004"/>
+    <w:bookmarkEnd w:id="300"/>
+    <w:bookmarkStart w:id="302" w:name="ref-kalishPopulationLinearExperts2004"/>
     <w:p>
       <w:pPr>
         <w:pStyle w:val="Bibliography"/>
@@ -28723,7 +28765,7 @@
       <w:r>
         <w:t xml:space="preserve"> </w:t>
       </w:r>
-      <w:hyperlink r:id="rId298">
+      <w:hyperlink r:id="rId301">
         <w:r>
           <w:rPr>
             <w:rStyle w:val="Hyperlink"/>
@@ -28732,8 +28774,8 @@
         </w:r>
       </w:hyperlink>
     </w:p>
-    <w:bookmarkEnd w:id="299"/>
-    <w:bookmarkStart w:id="301" w:name="ref-kaneApplicationsBiasVariance2020"/>
+    <w:bookmarkEnd w:id="302"/>
+    <w:bookmarkStart w:id="304" w:name="ref-kaneApplicationsBiasVariance2020"/>
     <w:p>
       <w:pPr>
         <w:pStyle w:val="Bibliography"/>
@@ -28770,7 +28812,7 @@
       <w:r>
         <w:t xml:space="preserve"> </w:t>
       </w:r>
-      <w:hyperlink r:id="rId300">
+      <w:hyperlink r:id="rId303">
         <w:r>
           <w:rPr>
             <w:rStyle w:val="Hyperlink"/>
@@ -28779,8 +28821,8 @@
         </w:r>
       </w:hyperlink>
     </w:p>
-    <w:bookmarkEnd w:id="301"/>
-    <w:bookmarkStart w:id="303" w:name="Xcf9938cf521412a86894385c0bbfa8ab14168cc"/>
+    <w:bookmarkEnd w:id="304"/>
+    <w:bookmarkStart w:id="306" w:name="Xcf9938cf521412a86894385c0bbfa8ab14168cc"/>
     <w:p>
       <w:pPr>
         <w:pStyle w:val="Bibliography"/>
@@ -28850,7 +28892,7 @@
       <w:r>
         <w:t xml:space="preserve"> </w:t>
       </w:r>
-      <w:hyperlink r:id="rId302">
+      <w:hyperlink r:id="rId305">
         <w:r>
           <w:rPr>
             <w:rStyle w:val="Hyperlink"/>
@@ -28859,8 +28901,8 @@
         </w:r>
       </w:hyperlink>
     </w:p>
-    <w:bookmarkEnd w:id="303"/>
-    <w:bookmarkStart w:id="304" w:name="X9d8011b633fb2bea776e688d83328790e9fd68b"/>
+    <w:bookmarkEnd w:id="306"/>
+    <w:bookmarkStart w:id="307" w:name="X9d8011b633fb2bea776e688d83328790e9fd68b"/>
     <w:p>
       <w:pPr>
         <w:pStyle w:val="Bibliography"/>
@@ -28924,8 +28966,8 @@
         <w:t xml:space="preserve">.</w:t>
       </w:r>
     </w:p>
-    <w:bookmarkEnd w:id="304"/>
-    <w:bookmarkStart w:id="306" w:name="ref-kelleyComparisonModelsLearning2008"/>
+    <w:bookmarkEnd w:id="307"/>
+    <w:bookmarkStart w:id="309" w:name="ref-kelleyComparisonModelsLearning2008"/>
     <w:p>
       <w:pPr>
         <w:pStyle w:val="Bibliography"/>
@@ -28962,7 +29004,7 @@
       <w:r>
         <w:t xml:space="preserve"> </w:t>
       </w:r>
-      <w:hyperlink r:id="rId305">
+      <w:hyperlink r:id="rId308">
         <w:r>
           <w:rPr>
             <w:rStyle w:val="Hyperlink"/>
@@ -28971,8 +29013,8 @@
         </w:r>
       </w:hyperlink>
     </w:p>
-    <w:bookmarkEnd w:id="306"/>
-    <w:bookmarkStart w:id="308" w:name="ref-kelleyLearningAttendEffects2009"/>
+    <w:bookmarkEnd w:id="309"/>
+    <w:bookmarkStart w:id="311" w:name="ref-kelleyLearningAttendEffects2009"/>
     <w:p>
       <w:pPr>
         <w:pStyle w:val="Bibliography"/>
@@ -29021,7 +29063,7 @@
       <w:r>
         <w:t xml:space="preserve"> </w:t>
       </w:r>
-      <w:hyperlink r:id="rId307">
+      <w:hyperlink r:id="rId310">
         <w:r>
           <w:rPr>
             <w:rStyle w:val="Hyperlink"/>
@@ -29030,8 +29072,8 @@
         </w:r>
       </w:hyperlink>
     </w:p>
-    <w:bookmarkEnd w:id="308"/>
-    <w:bookmarkStart w:id="310" w:name="ref-kerrSpecificVariedPractice1978"/>
+    <w:bookmarkEnd w:id="311"/>
+    <w:bookmarkStart w:id="313" w:name="ref-kerrSpecificVariedPractice1978"/>
     <w:p>
       <w:pPr>
         <w:pStyle w:val="Bibliography"/>
@@ -29068,7 +29110,7 @@
       <w:r>
         <w:t xml:space="preserve"> </w:t>
       </w:r>
-      <w:hyperlink r:id="rId309">
+      <w:hyperlink r:id="rId312">
         <w:r>
           <w:rPr>
             <w:rStyle w:val="Hyperlink"/>
@@ -29077,8 +29119,8 @@
         </w:r>
       </w:hyperlink>
     </w:p>
-    <w:bookmarkEnd w:id="310"/>
-    <w:bookmarkStart w:id="311" w:name="ref-knappTheoryCategorizationBased1984"/>
+    <w:bookmarkEnd w:id="313"/>
+    <w:bookmarkStart w:id="314" w:name="ref-knappTheoryCategorizationBased1984"/>
     <w:p>
       <w:pPr>
         <w:pStyle w:val="Bibliography"/>
@@ -29113,8 +29155,8 @@
         <w:t xml:space="preserve">(4), 616–637.</w:t>
       </w:r>
     </w:p>
-    <w:bookmarkEnd w:id="311"/>
-    <w:bookmarkStart w:id="313" w:name="ref-kohFunctionLearningInduction1991"/>
+    <w:bookmarkEnd w:id="314"/>
+    <w:bookmarkStart w:id="316" w:name="ref-kohFunctionLearningInduction1991"/>
     <w:p>
       <w:pPr>
         <w:pStyle w:val="Bibliography"/>
@@ -29163,7 +29205,7 @@
       <w:r>
         <w:t xml:space="preserve"> </w:t>
       </w:r>
-      <w:hyperlink r:id="rId312">
+      <w:hyperlink r:id="rId315">
         <w:r>
           <w:rPr>
             <w:rStyle w:val="Hyperlink"/>
@@ -29172,8 +29214,8 @@
         </w:r>
       </w:hyperlink>
     </w:p>
-    <w:bookmarkEnd w:id="313"/>
-    <w:bookmarkStart w:id="315" w:name="X878ce38dd72b22f7c10dd2bdd81edc95d3d52ac"/>
+    <w:bookmarkEnd w:id="316"/>
+    <w:bookmarkStart w:id="318" w:name="X878ce38dd72b22f7c10dd2bdd81edc95d3d52ac"/>
     <w:p>
       <w:pPr>
         <w:pStyle w:val="Bibliography"/>
@@ -29210,7 +29252,7 @@
       <w:r>
         <w:t xml:space="preserve"> </w:t>
       </w:r>
-      <w:hyperlink r:id="rId314">
+      <w:hyperlink r:id="rId317">
         <w:r>
           <w:rPr>
             <w:rStyle w:val="Hyperlink"/>
@@ -29219,8 +29261,8 @@
         </w:r>
       </w:hyperlink>
     </w:p>
-    <w:bookmarkEnd w:id="315"/>
-    <w:bookmarkStart w:id="317" w:name="Xdb7e4c44c36e324f43a0c9fdfdb4efa7d250832"/>
+    <w:bookmarkEnd w:id="318"/>
+    <w:bookmarkStart w:id="320" w:name="Xdb7e4c44c36e324f43a0c9fdfdb4efa7d250832"/>
     <w:p>
       <w:pPr>
         <w:pStyle w:val="Bibliography"/>
@@ -29287,7 +29329,7 @@
       <w:r>
         <w:t xml:space="preserve"> </w:t>
       </w:r>
-      <w:hyperlink r:id="rId316">
+      <w:hyperlink r:id="rId319">
         <w:r>
           <w:rPr>
             <w:rStyle w:val="Hyperlink"/>
@@ -29296,8 +29338,8 @@
         </w:r>
       </w:hyperlink>
     </w:p>
-    <w:bookmarkEnd w:id="317"/>
-    <w:bookmarkStart w:id="319" w:name="ref-kwantesWhyPeopleUnderestimate2006"/>
+    <w:bookmarkEnd w:id="320"/>
+    <w:bookmarkStart w:id="322" w:name="ref-kwantesWhyPeopleUnderestimate2006"/>
     <w:p>
       <w:pPr>
         <w:pStyle w:val="Bibliography"/>
@@ -29334,7 +29376,7 @@
       <w:r>
         <w:t xml:space="preserve"> </w:t>
       </w:r>
-      <w:hyperlink r:id="rId318">
+      <w:hyperlink r:id="rId321">
         <w:r>
           <w:rPr>
             <w:rStyle w:val="Hyperlink"/>
@@ -29343,8 +29385,8 @@
         </w:r>
       </w:hyperlink>
     </w:p>
-    <w:bookmarkEnd w:id="319"/>
-    <w:bookmarkStart w:id="321" w:name="ref-kwantesItemOrderMatters2012"/>
+    <w:bookmarkEnd w:id="322"/>
+    <w:bookmarkStart w:id="324" w:name="ref-kwantesItemOrderMatters2012"/>
     <w:p>
       <w:pPr>
         <w:pStyle w:val="Bibliography"/>
@@ -29395,7 +29437,7 @@
       <w:r>
         <w:t xml:space="preserve"> </w:t>
       </w:r>
-      <w:hyperlink r:id="rId320">
+      <w:hyperlink r:id="rId323">
         <w:r>
           <w:rPr>
             <w:rStyle w:val="Hyperlink"/>
@@ -29404,8 +29446,8 @@
         </w:r>
       </w:hyperlink>
     </w:p>
-    <w:bookmarkEnd w:id="321"/>
-    <w:bookmarkStart w:id="323" w:name="ref-lambertsFlexibleTuningSimilarity1994"/>
+    <w:bookmarkEnd w:id="324"/>
+    <w:bookmarkStart w:id="326" w:name="ref-lambertsFlexibleTuningSimilarity1994"/>
     <w:p>
       <w:pPr>
         <w:pStyle w:val="Bibliography"/>
@@ -29475,7 +29517,7 @@
       <w:r>
         <w:t xml:space="preserve"> </w:t>
       </w:r>
-      <w:hyperlink r:id="rId322">
+      <w:hyperlink r:id="rId325">
         <w:r>
           <w:rPr>
             <w:rStyle w:val="Hyperlink"/>
@@ -29484,8 +29526,8 @@
         </w:r>
       </w:hyperlink>
     </w:p>
-    <w:bookmarkEnd w:id="323"/>
-    <w:bookmarkStart w:id="325" w:name="ref-lavanEffectsHighVariability2019"/>
+    <w:bookmarkEnd w:id="326"/>
+    <w:bookmarkStart w:id="328" w:name="ref-lavanEffectsHighVariability2019"/>
     <w:p>
       <w:pPr>
         <w:pStyle w:val="Bibliography"/>
@@ -29522,7 +29564,7 @@
       <w:r>
         <w:t xml:space="preserve"> </w:t>
       </w:r>
-      <w:hyperlink r:id="rId324">
+      <w:hyperlink r:id="rId327">
         <w:r>
           <w:rPr>
             <w:rStyle w:val="Hyperlink"/>
@@ -29531,8 +29573,8 @@
         </w:r>
       </w:hyperlink>
     </w:p>
-    <w:bookmarkEnd w:id="325"/>
-    <w:bookmarkStart w:id="327" w:name="ref-lawSharedMechanismsPerceptual2010"/>
+    <w:bookmarkEnd w:id="328"/>
+    <w:bookmarkStart w:id="330" w:name="ref-lawSharedMechanismsPerceptual2010"/>
     <w:p>
       <w:pPr>
         <w:pStyle w:val="Bibliography"/>
@@ -29602,7 +29644,7 @@
       <w:r>
         <w:t xml:space="preserve"> </w:t>
       </w:r>
-      <w:hyperlink r:id="rId326">
+      <w:hyperlink r:id="rId329">
         <w:r>
           <w:rPr>
             <w:rStyle w:val="Hyperlink"/>
@@ -29611,8 +29653,8 @@
         </w:r>
       </w:hyperlink>
     </w:p>
-    <w:bookmarkEnd w:id="327"/>
-    <w:bookmarkStart w:id="329" w:name="ref-leeEvidentialDiversityIncreases2019"/>
+    <w:bookmarkEnd w:id="330"/>
+    <w:bookmarkStart w:id="332" w:name="ref-leeEvidentialDiversityIncreases2019"/>
     <w:p>
       <w:pPr>
         <w:pStyle w:val="Bibliography"/>
@@ -29649,7 +29691,7 @@
       <w:r>
         <w:t xml:space="preserve"> </w:t>
       </w:r>
-      <w:hyperlink r:id="rId328">
+      <w:hyperlink r:id="rId331">
         <w:r>
           <w:rPr>
             <w:rStyle w:val="Hyperlink"/>
@@ -29658,8 +29700,8 @@
         </w:r>
       </w:hyperlink>
     </w:p>
-    <w:bookmarkEnd w:id="329"/>
-    <w:bookmarkStart w:id="331" w:name="X24105f775b72e836c50830197be4da5e451ec8f"/>
+    <w:bookmarkEnd w:id="332"/>
+    <w:bookmarkStart w:id="334" w:name="X24105f775b72e836c50830197be4da5e451ec8f"/>
     <w:p>
       <w:pPr>
         <w:pStyle w:val="Bibliography"/>
@@ -29729,7 +29771,7 @@
       <w:r>
         <w:t xml:space="preserve"> </w:t>
       </w:r>
-      <w:hyperlink r:id="rId330">
+      <w:hyperlink r:id="rId333">
         <w:r>
           <w:rPr>
             <w:rStyle w:val="Hyperlink"/>
@@ -29738,8 +29780,8 @@
         </w:r>
       </w:hyperlink>
     </w:p>
-    <w:bookmarkEnd w:id="331"/>
-    <w:bookmarkStart w:id="333" w:name="ref-liveseyRevisitingPeakShift2019"/>
+    <w:bookmarkEnd w:id="334"/>
+    <w:bookmarkStart w:id="336" w:name="ref-liveseyRevisitingPeakShift2019"/>
     <w:p>
       <w:pPr>
         <w:pStyle w:val="Bibliography"/>
@@ -29788,7 +29830,7 @@
       <w:r>
         <w:t xml:space="preserve"> </w:t>
       </w:r>
-      <w:hyperlink r:id="rId332">
+      <w:hyperlink r:id="rId335">
         <w:r>
           <w:rPr>
             <w:rStyle w:val="Hyperlink"/>
@@ -29797,8 +29839,8 @@
         </w:r>
       </w:hyperlink>
     </w:p>
-    <w:bookmarkEnd w:id="333"/>
-    <w:bookmarkStart w:id="335" w:name="X57395495d5c23810e5964fa53422f800454b375"/>
+    <w:bookmarkEnd w:id="336"/>
+    <w:bookmarkStart w:id="338" w:name="X57395495d5c23810e5964fa53422f800454b375"/>
     <w:p>
       <w:pPr>
         <w:pStyle w:val="Bibliography"/>
@@ -29835,7 +29877,7 @@
       <w:r>
         <w:t xml:space="preserve"> </w:t>
       </w:r>
-      <w:hyperlink r:id="rId334">
+      <w:hyperlink r:id="rId337">
         <w:r>
           <w:rPr>
             <w:rStyle w:val="Hyperlink"/>
@@ -29844,8 +29886,8 @@
         </w:r>
       </w:hyperlink>
     </w:p>
-    <w:bookmarkEnd w:id="335"/>
-    <w:bookmarkStart w:id="337" w:name="ref-loganInstanceTheoryAttention2002a"/>
+    <w:bookmarkEnd w:id="338"/>
+    <w:bookmarkStart w:id="340" w:name="ref-loganInstanceTheoryAttention2002a"/>
     <w:p>
       <w:pPr>
         <w:pStyle w:val="Bibliography"/>
@@ -29882,7 +29924,7 @@
       <w:r>
         <w:t xml:space="preserve"> </w:t>
       </w:r>
-      <w:hyperlink r:id="rId336">
+      <w:hyperlink r:id="rId339">
         <w:r>
           <w:rPr>
             <w:rStyle w:val="Hyperlink"/>
@@ -29891,8 +29933,8 @@
         </w:r>
       </w:hyperlink>
     </w:p>
-    <w:bookmarkEnd w:id="337"/>
-    <w:bookmarkStart w:id="339" w:name="X69a0ad65088028926c68e459c185815e147f067"/>
+    <w:bookmarkEnd w:id="340"/>
+    <w:bookmarkStart w:id="342" w:name="X69a0ad65088028926c68e459c185815e147f067"/>
     <w:p>
       <w:pPr>
         <w:pStyle w:val="Bibliography"/>
@@ -29929,7 +29971,7 @@
       <w:r>
         <w:t xml:space="preserve"> </w:t>
       </w:r>
-      <w:hyperlink r:id="rId338">
+      <w:hyperlink r:id="rId341">
         <w:r>
           <w:rPr>
             <w:rStyle w:val="Hyperlink"/>
@@ -29938,8 +29980,8 @@
         </w:r>
       </w:hyperlink>
     </w:p>
-    <w:bookmarkEnd w:id="339"/>
-    <w:bookmarkStart w:id="341" w:name="ref-maddoxStimulusRangeDiscontinuity2011"/>
+    <w:bookmarkEnd w:id="342"/>
+    <w:bookmarkStart w:id="344" w:name="ref-maddoxStimulusRangeDiscontinuity2011"/>
     <w:p>
       <w:pPr>
         <w:pStyle w:val="Bibliography"/>
@@ -29976,7 +30018,7 @@
       <w:r>
         <w:t xml:space="preserve"> </w:t>
       </w:r>
-      <w:hyperlink r:id="rId340">
+      <w:hyperlink r:id="rId343">
         <w:r>
           <w:rPr>
             <w:rStyle w:val="Hyperlink"/>
@@ -29985,8 +30027,8 @@
         </w:r>
       </w:hyperlink>
     </w:p>
-    <w:bookmarkEnd w:id="341"/>
-    <w:bookmarkStart w:id="343" w:name="X11a702c183fe711be8f27283712c55ac310fdf4"/>
+    <w:bookmarkEnd w:id="344"/>
+    <w:bookmarkStart w:id="346" w:name="X11a702c183fe711be8f27283712c55ac310fdf4"/>
     <w:p>
       <w:pPr>
         <w:pStyle w:val="Bibliography"/>
@@ -30086,7 +30128,7 @@
       <w:r>
         <w:t xml:space="preserve"> </w:t>
       </w:r>
-      <w:hyperlink r:id="rId342">
+      <w:hyperlink r:id="rId345">
         <w:r>
           <w:rPr>
             <w:rStyle w:val="Hyperlink"/>
@@ -30095,8 +30137,8 @@
         </w:r>
       </w:hyperlink>
     </w:p>
-    <w:bookmarkEnd w:id="343"/>
-    <w:bookmarkStart w:id="345" w:name="Xd4151d6548fbc98d7699ce52e8f8517f16f5af8"/>
+    <w:bookmarkEnd w:id="346"/>
+    <w:bookmarkStart w:id="348" w:name="Xd4151d6548fbc98d7699ce52e8f8517f16f5af8"/>
     <w:p>
       <w:pPr>
         <w:pStyle w:val="Bibliography"/>
@@ -30133,7 +30175,7 @@
       <w:r>
         <w:t xml:space="preserve"> </w:t>
       </w:r>
-      <w:hyperlink r:id="rId344">
+      <w:hyperlink r:id="rId347">
         <w:r>
           <w:rPr>
             <w:rStyle w:val="Hyperlink"/>
@@ -30142,8 +30184,8 @@
         </w:r>
       </w:hyperlink>
     </w:p>
-    <w:bookmarkEnd w:id="345"/>
-    <w:bookmarkStart w:id="347" w:name="Xadd5c50f43736f9b0dff0650df994aba8142088"/>
+    <w:bookmarkEnd w:id="348"/>
+    <w:bookmarkStart w:id="350" w:name="Xadd5c50f43736f9b0dff0650df994aba8142088"/>
     <w:p>
       <w:pPr>
         <w:pStyle w:val="Bibliography"/>
@@ -30180,7 +30222,7 @@
       <w:r>
         <w:t xml:space="preserve"> </w:t>
       </w:r>
-      <w:hyperlink r:id="rId346">
+      <w:hyperlink r:id="rId349">
         <w:r>
           <w:rPr>
             <w:rStyle w:val="Hyperlink"/>
@@ -30189,8 +30231,8 @@
         </w:r>
       </w:hyperlink>
     </w:p>
-    <w:bookmarkEnd w:id="347"/>
-    <w:bookmarkStart w:id="348" w:name="Xd534a4c565273d22b0ea154aeafcad452b954e0"/>
+    <w:bookmarkEnd w:id="350"/>
+    <w:bookmarkStart w:id="351" w:name="Xd534a4c565273d22b0ea154aeafcad452b954e0"/>
     <w:p>
       <w:pPr>
         <w:pStyle w:val="Bibliography"/>
@@ -30225,8 +30267,8 @@
         <w:t xml:space="preserve">, 159–188.</w:t>
       </w:r>
     </w:p>
-    <w:bookmarkEnd w:id="348"/>
-    <w:bookmarkStart w:id="350" w:name="ref-mccrackenTestSchemaTheory1977"/>
+    <w:bookmarkEnd w:id="351"/>
+    <w:bookmarkStart w:id="353" w:name="ref-mccrackenTestSchemaTheory1977"/>
     <w:p>
       <w:pPr>
         <w:pStyle w:val="Bibliography"/>
@@ -30296,7 +30338,7 @@
       <w:r>
         <w:t xml:space="preserve"> </w:t>
       </w:r>
-      <w:hyperlink r:id="rId349">
+      <w:hyperlink r:id="rId352">
         <w:r>
           <w:rPr>
             <w:rStyle w:val="Hyperlink"/>
@@ -30305,8 +30347,8 @@
         </w:r>
       </w:hyperlink>
     </w:p>
-    <w:bookmarkEnd w:id="350"/>
-    <w:bookmarkStart w:id="352" w:name="ref-mcdanielConceptualBasisFunction2005"/>
+    <w:bookmarkEnd w:id="353"/>
+    <w:bookmarkStart w:id="355" w:name="ref-mcdanielConceptualBasisFunction2005"/>
     <w:p>
       <w:pPr>
         <w:pStyle w:val="Bibliography"/>
@@ -30355,7 +30397,7 @@
       <w:r>
         <w:t xml:space="preserve"> </w:t>
       </w:r>
-      <w:hyperlink r:id="rId351">
+      <w:hyperlink r:id="rId354">
         <w:r>
           <w:rPr>
             <w:rStyle w:val="Hyperlink"/>
@@ -30364,8 +30406,8 @@
         </w:r>
       </w:hyperlink>
     </w:p>
-    <w:bookmarkEnd w:id="352"/>
-    <w:bookmarkStart w:id="354" w:name="X11f5d5b369bd61c109baf65d1e55e39f773ac1b"/>
+    <w:bookmarkEnd w:id="355"/>
+    <w:bookmarkStart w:id="357" w:name="X11f5d5b369bd61c109baf65d1e55e39f773ac1b"/>
     <w:p>
       <w:pPr>
         <w:pStyle w:val="Bibliography"/>
@@ -30414,7 +30456,7 @@
       <w:r>
         <w:t xml:space="preserve"> </w:t>
       </w:r>
-      <w:hyperlink r:id="rId353">
+      <w:hyperlink r:id="rId356">
         <w:r>
           <w:rPr>
             <w:rStyle w:val="Hyperlink"/>
@@ -30423,8 +30465,8 @@
         </w:r>
       </w:hyperlink>
     </w:p>
-    <w:bookmarkEnd w:id="354"/>
-    <w:bookmarkStart w:id="356" w:name="ref-mcdanielEffectsSpacedMassed2013"/>
+    <w:bookmarkEnd w:id="357"/>
+    <w:bookmarkStart w:id="359" w:name="ref-mcdanielEffectsSpacedMassed2013"/>
     <w:p>
       <w:pPr>
         <w:pStyle w:val="Bibliography"/>
@@ -30461,7 +30503,7 @@
       <w:r>
         <w:t xml:space="preserve"> </w:t>
       </w:r>
-      <w:hyperlink r:id="rId355">
+      <w:hyperlink r:id="rId358">
         <w:r>
           <w:rPr>
             <w:rStyle w:val="Hyperlink"/>
@@ -30470,8 +30512,8 @@
         </w:r>
       </w:hyperlink>
     </w:p>
-    <w:bookmarkEnd w:id="356"/>
-    <w:bookmarkStart w:id="358" w:name="ref-medinContextTheoryClassification1978"/>
+    <w:bookmarkEnd w:id="359"/>
+    <w:bookmarkStart w:id="361" w:name="ref-medinContextTheoryClassification1978"/>
     <w:p>
       <w:pPr>
         <w:pStyle w:val="Bibliography"/>
@@ -30529,7 +30571,7 @@
       <w:r>
         <w:t xml:space="preserve"> </w:t>
       </w:r>
-      <w:hyperlink r:id="rId357">
+      <w:hyperlink r:id="rId360">
         <w:r>
           <w:rPr>
             <w:rStyle w:val="Hyperlink"/>
@@ -30538,8 +30580,8 @@
         </w:r>
       </w:hyperlink>
     </w:p>
-    <w:bookmarkEnd w:id="358"/>
-    <w:bookmarkStart w:id="360" w:name="ref-meighWhatMemoryRepresentation2018"/>
+    <w:bookmarkEnd w:id="361"/>
+    <w:bookmarkStart w:id="363" w:name="ref-meighWhatMemoryRepresentation2018"/>
     <w:p>
       <w:pPr>
         <w:pStyle w:val="Bibliography"/>
@@ -30588,7 +30630,7 @@
       <w:r>
         <w:t xml:space="preserve"> </w:t>
       </w:r>
-      <w:hyperlink r:id="rId359">
+      <w:hyperlink r:id="rId362">
         <w:r>
           <w:rPr>
             <w:rStyle w:val="Hyperlink"/>
@@ -30597,8 +30639,8 @@
         </w:r>
       </w:hyperlink>
     </w:p>
-    <w:bookmarkEnd w:id="360"/>
-    <w:bookmarkStart w:id="362" w:name="ref-menonVariationPhotosSame2015"/>
+    <w:bookmarkEnd w:id="363"/>
+    <w:bookmarkStart w:id="365" w:name="ref-menonVariationPhotosSame2015"/>
     <w:p>
       <w:pPr>
         <w:pStyle w:val="Bibliography"/>
@@ -30668,7 +30710,7 @@
       <w:r>
         <w:t xml:space="preserve"> </w:t>
       </w:r>
-      <w:hyperlink r:id="rId361">
+      <w:hyperlink r:id="rId364">
         <w:r>
           <w:rPr>
             <w:rStyle w:val="Hyperlink"/>
@@ -30677,8 +30719,8 @@
         </w:r>
       </w:hyperlink>
     </w:p>
-    <w:bookmarkEnd w:id="362"/>
-    <w:bookmarkStart w:id="364" w:name="ref-mezzadriHoldoutStrategySelecting2022"/>
+    <w:bookmarkEnd w:id="365"/>
+    <w:bookmarkStart w:id="367" w:name="ref-mezzadriHoldoutStrategySelecting2022"/>
     <w:p>
       <w:pPr>
         <w:pStyle w:val="Bibliography"/>
@@ -30727,7 +30769,7 @@
       <w:r>
         <w:t xml:space="preserve"> </w:t>
       </w:r>
-      <w:hyperlink r:id="rId363">
+      <w:hyperlink r:id="rId366">
         <w:r>
           <w:rPr>
             <w:rStyle w:val="Hyperlink"/>
@@ -30736,8 +30778,8 @@
         </w:r>
       </w:hyperlink>
     </w:p>
-    <w:bookmarkEnd w:id="364"/>
-    <w:bookmarkStart w:id="366" w:name="X7a3038abd4e01b262f5270aee15d7f55468c19c"/>
+    <w:bookmarkEnd w:id="367"/>
+    <w:bookmarkStart w:id="369" w:name="X7a3038abd4e01b262f5270aee15d7f55468c19c"/>
     <w:p>
       <w:pPr>
         <w:pStyle w:val="Bibliography"/>
@@ -30774,7 +30816,7 @@
       <w:r>
         <w:t xml:space="preserve"> </w:t>
       </w:r>
-      <w:hyperlink r:id="rId365">
+      <w:hyperlink r:id="rId368">
         <w:r>
           <w:rPr>
             <w:rStyle w:val="Hyperlink"/>
@@ -30783,8 +30825,8 @@
         </w:r>
       </w:hyperlink>
     </w:p>
-    <w:bookmarkEnd w:id="366"/>
-    <w:bookmarkStart w:id="368" w:name="X39c3d45b64efa822bf465a5336e2d2f8bf3eb0a"/>
+    <w:bookmarkEnd w:id="369"/>
+    <w:bookmarkStart w:id="371" w:name="X39c3d45b64efa822bf465a5336e2d2f8bf3eb0a"/>
     <w:p>
       <w:pPr>
         <w:pStyle w:val="Bibliography"/>
@@ -30808,7 +30850,7 @@
       <w:r>
         <w:t xml:space="preserve"> </w:t>
       </w:r>
-      <w:hyperlink r:id="rId367">
+      <w:hyperlink r:id="rId370">
         <w:r>
           <w:rPr>
             <w:rStyle w:val="Hyperlink"/>
@@ -30817,8 +30859,8 @@
         </w:r>
       </w:hyperlink>
     </w:p>
-    <w:bookmarkEnd w:id="368"/>
-    <w:bookmarkStart w:id="370" w:name="ref-moxleySchemaVariabilityPractice1979"/>
+    <w:bookmarkEnd w:id="371"/>
+    <w:bookmarkStart w:id="373" w:name="ref-moxleySchemaVariabilityPractice1979"/>
     <w:p>
       <w:pPr>
         <w:pStyle w:val="Bibliography"/>
@@ -30876,7 +30918,7 @@
       <w:r>
         <w:t xml:space="preserve"> </w:t>
       </w:r>
-      <w:hyperlink r:id="rId369">
+      <w:hyperlink r:id="rId372">
         <w:r>
           <w:rPr>
             <w:rStyle w:val="Hyperlink"/>
@@ -30885,8 +30927,8 @@
         </w:r>
       </w:hyperlink>
     </w:p>
-    <w:bookmarkEnd w:id="370"/>
-    <w:bookmarkStart w:id="372" w:name="ref-newellSchemaTheory19752003"/>
+    <w:bookmarkEnd w:id="373"/>
+    <w:bookmarkStart w:id="375" w:name="ref-newellSchemaTheory19752003"/>
     <w:p>
       <w:pPr>
         <w:pStyle w:val="Bibliography"/>
@@ -30956,7 +30998,7 @@
       <w:r>
         <w:t xml:space="preserve"> </w:t>
       </w:r>
-      <w:hyperlink r:id="rId371">
+      <w:hyperlink r:id="rId374">
         <w:r>
           <w:rPr>
             <w:rStyle w:val="Hyperlink"/>
@@ -30965,8 +31007,8 @@
         </w:r>
       </w:hyperlink>
     </w:p>
-    <w:bookmarkEnd w:id="372"/>
-    <w:bookmarkStart w:id="374" w:name="X7949f5876792781c015572639531a7aeb223f01"/>
+    <w:bookmarkEnd w:id="375"/>
+    <w:bookmarkStart w:id="377" w:name="X7949f5876792781c015572639531a7aeb223f01"/>
     <w:p>
       <w:pPr>
         <w:pStyle w:val="Bibliography"/>
@@ -31069,7 +31111,7 @@
       <w:r>
         <w:t xml:space="preserve"> </w:t>
       </w:r>
-      <w:hyperlink r:id="rId373">
+      <w:hyperlink r:id="rId376">
         <w:r>
           <w:rPr>
             <w:rStyle w:val="Hyperlink"/>
@@ -31078,8 +31120,8 @@
         </w:r>
       </w:hyperlink>
     </w:p>
-    <w:bookmarkEnd w:id="374"/>
-    <w:bookmarkStart w:id="376" w:name="ref-northEffectConsistentVaried2019"/>
+    <w:bookmarkEnd w:id="377"/>
+    <w:bookmarkStart w:id="379" w:name="ref-northEffectConsistentVaried2019"/>
     <w:p>
       <w:pPr>
         <w:pStyle w:val="Bibliography"/>
@@ -31116,7 +31158,7 @@
       <w:r>
         <w:t xml:space="preserve"> </w:t>
       </w:r>
-      <w:hyperlink r:id="rId375">
+      <w:hyperlink r:id="rId378">
         <w:r>
           <w:rPr>
             <w:rStyle w:val="Hyperlink"/>
@@ -31125,8 +31167,8 @@
         </w:r>
       </w:hyperlink>
     </w:p>
-    <w:bookmarkEnd w:id="376"/>
-    <w:bookmarkStart w:id="378" w:name="X1e62d38316b1210cbf492429f3fa0f41029419a"/>
+    <w:bookmarkEnd w:id="379"/>
+    <w:bookmarkStart w:id="381" w:name="X1e62d38316b1210cbf492429f3fa0f41029419a"/>
     <w:p>
       <w:pPr>
         <w:pStyle w:val="Bibliography"/>
@@ -31163,7 +31205,7 @@
       <w:r>
         <w:t xml:space="preserve"> </w:t>
       </w:r>
-      <w:hyperlink r:id="rId377">
+      <w:hyperlink r:id="rId380">
         <w:r>
           <w:rPr>
             <w:rStyle w:val="Hyperlink"/>
@@ -31172,8 +31214,8 @@
         </w:r>
       </w:hyperlink>
     </w:p>
-    <w:bookmarkEnd w:id="378"/>
-    <w:bookmarkStart w:id="380" w:name="X639a429f50283f5b36ce92c57a3abdf26659eda"/>
+    <w:bookmarkEnd w:id="381"/>
+    <w:bookmarkStart w:id="383" w:name="X639a429f50283f5b36ce92c57a3abdf26659eda"/>
     <w:p>
       <w:pPr>
         <w:pStyle w:val="Bibliography"/>
@@ -31210,7 +31252,7 @@
       <w:r>
         <w:t xml:space="preserve"> </w:t>
       </w:r>
-      <w:hyperlink r:id="rId379">
+      <w:hyperlink r:id="rId382">
         <w:r>
           <w:rPr>
             <w:rStyle w:val="Hyperlink"/>
@@ -31219,8 +31261,8 @@
         </w:r>
       </w:hyperlink>
     </w:p>
-    <w:bookmarkEnd w:id="380"/>
-    <w:bookmarkStart w:id="382" w:name="Xb2e0c02fa97228815a5a3bbae8ffa9cce6c2184"/>
+    <w:bookmarkEnd w:id="383"/>
+    <w:bookmarkStart w:id="385" w:name="Xb2e0c02fa97228815a5a3bbae8ffa9cce6c2184"/>
     <w:p>
       <w:pPr>
         <w:pStyle w:val="Bibliography"/>
@@ -31257,7 +31299,7 @@
       <w:r>
         <w:t xml:space="preserve"> </w:t>
       </w:r>
-      <w:hyperlink r:id="rId381">
+      <w:hyperlink r:id="rId384">
         <w:r>
           <w:rPr>
             <w:rStyle w:val="Hyperlink"/>
@@ -31266,8 +31308,8 @@
         </w:r>
       </w:hyperlink>
     </w:p>
-    <w:bookmarkEnd w:id="382"/>
-    <w:bookmarkStart w:id="384" w:name="Xc75bb3ac7fd2d64fe5849a856444911f0e61210"/>
+    <w:bookmarkEnd w:id="385"/>
+    <w:bookmarkStart w:id="387" w:name="Xc75bb3ac7fd2d64fe5849a856444911f0e61210"/>
     <w:p>
       <w:pPr>
         <w:pStyle w:val="Bibliography"/>
@@ -31357,7 +31399,7 @@
       <w:r>
         <w:t xml:space="preserve"> </w:t>
       </w:r>
-      <w:hyperlink r:id="rId383">
+      <w:hyperlink r:id="rId386">
         <w:r>
           <w:rPr>
             <w:rStyle w:val="Hyperlink"/>
@@ -31366,8 +31408,8 @@
         </w:r>
       </w:hyperlink>
     </w:p>
-    <w:bookmarkEnd w:id="384"/>
-    <w:bookmarkStart w:id="386" w:name="ref-nosofskyModelguidedSearchOptimal2019"/>
+    <w:bookmarkEnd w:id="387"/>
+    <w:bookmarkStart w:id="389" w:name="ref-nosofskyModelguidedSearchOptimal2019"/>
     <w:p>
       <w:pPr>
         <w:pStyle w:val="Bibliography"/>
@@ -31416,7 +31458,7 @@
       <w:r>
         <w:t xml:space="preserve"> </w:t>
       </w:r>
-      <w:hyperlink r:id="rId385">
+      <w:hyperlink r:id="rId388">
         <w:r>
           <w:rPr>
             <w:rStyle w:val="Hyperlink"/>
@@ -31425,8 +31467,8 @@
         </w:r>
       </w:hyperlink>
     </w:p>
-    <w:bookmarkEnd w:id="386"/>
-    <w:bookmarkStart w:id="388" w:name="X2a10310e53443692f35f4450fe6537b1cff70f8"/>
+    <w:bookmarkEnd w:id="389"/>
+    <w:bookmarkStart w:id="391" w:name="X2a10310e53443692f35f4450fe6537b1cff70f8"/>
     <w:p>
       <w:pPr>
         <w:pStyle w:val="Bibliography"/>
@@ -31475,7 +31517,7 @@
       <w:r>
         <w:t xml:space="preserve"> </w:t>
       </w:r>
-      <w:hyperlink r:id="rId387">
+      <w:hyperlink r:id="rId390">
         <w:r>
           <w:rPr>
             <w:rStyle w:val="Hyperlink"/>
@@ -31484,8 +31526,8 @@
         </w:r>
       </w:hyperlink>
     </w:p>
-    <w:bookmarkEnd w:id="388"/>
-    <w:bookmarkStart w:id="390" w:name="X0309078e78e6b2b8dabf4533b1303ba92b0b4ae"/>
+    <w:bookmarkEnd w:id="391"/>
+    <w:bookmarkStart w:id="393" w:name="X0309078e78e6b2b8dabf4533b1303ba92b0b4ae"/>
     <w:p>
       <w:pPr>
         <w:pStyle w:val="Bibliography"/>
@@ -31522,7 +31564,7 @@
       <w:r>
         <w:t xml:space="preserve"> </w:t>
       </w:r>
-      <w:hyperlink r:id="rId389">
+      <w:hyperlink r:id="rId392">
         <w:r>
           <w:rPr>
             <w:rStyle w:val="Hyperlink"/>
@@ -31531,8 +31573,8 @@
         </w:r>
       </w:hyperlink>
     </w:p>
-    <w:bookmarkEnd w:id="390"/>
-    <w:bookmarkStart w:id="392" w:name="X6f0f3e2b4278100b8b80a49a7e7b7697b43955a"/>
+    <w:bookmarkEnd w:id="393"/>
+    <w:bookmarkStart w:id="395" w:name="X6f0f3e2b4278100b8b80a49a7e7b7697b43955a"/>
     <w:p>
       <w:pPr>
         <w:pStyle w:val="Bibliography"/>
@@ -31581,7 +31623,7 @@
       <w:r>
         <w:t xml:space="preserve"> </w:t>
       </w:r>
-      <w:hyperlink r:id="rId391">
+      <w:hyperlink r:id="rId394">
         <w:r>
           <w:rPr>
             <w:rStyle w:val="Hyperlink"/>
@@ -31590,8 +31632,8 @@
         </w:r>
       </w:hyperlink>
     </w:p>
-    <w:bookmarkEnd w:id="392"/>
-    <w:bookmarkStart w:id="393" w:name="X94e3525b453aa845c6a29ac4dab4c88ebf8fedd"/>
+    <w:bookmarkEnd w:id="395"/>
+    <w:bookmarkStart w:id="396" w:name="X94e3525b453aa845c6a29ac4dab4c88ebf8fedd"/>
     <w:p>
       <w:pPr>
         <w:pStyle w:val="Bibliography"/>
@@ -31659,8 +31701,8 @@
         <w:t xml:space="preserve">(2), 324–354.</w:t>
       </w:r>
     </w:p>
-    <w:bookmarkEnd w:id="393"/>
-    <w:bookmarkStart w:id="395" w:name="ref-palmeriCentralTendenciesExtreme2001"/>
+    <w:bookmarkEnd w:id="396"/>
+    <w:bookmarkStart w:id="398" w:name="ref-palmeriCentralTendenciesExtreme2001"/>
     <w:p>
       <w:pPr>
         <w:pStyle w:val="Bibliography"/>
@@ -31736,7 +31778,7 @@
       <w:r>
         <w:t xml:space="preserve"> </w:t>
       </w:r>
-      <w:hyperlink r:id="rId394">
+      <w:hyperlink r:id="rId397">
         <w:r>
           <w:rPr>
             <w:rStyle w:val="Hyperlink"/>
@@ -31745,8 +31787,8 @@
         </w:r>
       </w:hyperlink>
     </w:p>
-    <w:bookmarkEnd w:id="395"/>
-    <w:bookmarkStart w:id="396" w:name="X571f7633d05e8f4d0477ee46f8c39ff5cf72cc3"/>
+    <w:bookmarkEnd w:id="398"/>
+    <w:bookmarkStart w:id="399" w:name="X571f7633d05e8f4d0477ee46f8c39ff5cf72cc3"/>
     <w:p>
       <w:pPr>
         <w:pStyle w:val="Bibliography"/>
@@ -31793,8 +31835,8 @@
         <w:t xml:space="preserve">(4), 621.</w:t>
       </w:r>
     </w:p>
-    <w:bookmarkEnd w:id="396"/>
-    <w:bookmarkStart w:id="398" w:name="ref-perlmanFurtherAttemptsClarify2012"/>
+    <w:bookmarkEnd w:id="399"/>
+    <w:bookmarkStart w:id="401" w:name="ref-perlmanFurtherAttemptsClarify2012"/>
     <w:p>
       <w:pPr>
         <w:pStyle w:val="Bibliography"/>
@@ -31831,7 +31873,7 @@
       <w:r>
         <w:t xml:space="preserve"> </w:t>
       </w:r>
-      <w:hyperlink r:id="rId397">
+      <w:hyperlink r:id="rId400">
         <w:r>
           <w:rPr>
             <w:rStyle w:val="Hyperlink"/>
@@ -31840,8 +31882,8 @@
         </w:r>
       </w:hyperlink>
     </w:p>
-    <w:bookmarkEnd w:id="398"/>
-    <w:bookmarkStart w:id="400" w:name="ref-perryLearnLocallyThink2010"/>
+    <w:bookmarkEnd w:id="401"/>
+    <w:bookmarkStart w:id="403" w:name="ref-perryLearnLocallyThink2010"/>
     <w:p>
       <w:pPr>
         <w:pStyle w:val="Bibliography"/>
@@ -31917,7 +31959,7 @@
       <w:r>
         <w:t xml:space="preserve"> </w:t>
       </w:r>
-      <w:hyperlink r:id="rId399">
+      <w:hyperlink r:id="rId402">
         <w:r>
           <w:rPr>
             <w:rStyle w:val="Hyperlink"/>
@@ -31926,8 +31968,8 @@
         </w:r>
       </w:hyperlink>
     </w:p>
-    <w:bookmarkEnd w:id="400"/>
-    <w:bookmarkStart w:id="402" w:name="ref-pigottMotorSchemaStructure1984"/>
+    <w:bookmarkEnd w:id="403"/>
+    <w:bookmarkStart w:id="405" w:name="ref-pigottMotorSchemaStructure1984"/>
     <w:p>
       <w:pPr>
         <w:pStyle w:val="Bibliography"/>
@@ -31994,7 +32036,7 @@
       <w:r>
         <w:t xml:space="preserve"> </w:t>
       </w:r>
-      <w:hyperlink r:id="rId401">
+      <w:hyperlink r:id="rId404">
         <w:r>
           <w:rPr>
             <w:rStyle w:val="Hyperlink"/>
@@ -32003,8 +32045,8 @@
         </w:r>
       </w:hyperlink>
     </w:p>
-    <w:bookmarkEnd w:id="402"/>
-    <w:bookmarkStart w:id="404" w:name="X083d1edd21ec40f06629aafd425ec6189ef65b9"/>
+    <w:bookmarkEnd w:id="405"/>
+    <w:bookmarkStart w:id="407" w:name="X083d1edd21ec40f06629aafd425ec6189ef65b9"/>
     <w:p>
       <w:pPr>
         <w:pStyle w:val="Bibliography"/>
@@ -32091,7 +32133,7 @@
       <w:r>
         <w:t xml:space="preserve"> </w:t>
       </w:r>
-      <w:hyperlink r:id="rId403">
+      <w:hyperlink r:id="rId406">
         <w:r>
           <w:rPr>
             <w:rStyle w:val="Hyperlink"/>
@@ -32100,8 +32142,8 @@
         </w:r>
       </w:hyperlink>
     </w:p>
-    <w:bookmarkEnd w:id="404"/>
-    <w:bookmarkStart w:id="406" w:name="Xc21ba1d8d46c5fa98e6000a97319b35df4d1ba9"/>
+    <w:bookmarkEnd w:id="407"/>
+    <w:bookmarkStart w:id="409" w:name="Xc21ba1d8d46c5fa98e6000a97319b35df4d1ba9"/>
     <w:p>
       <w:pPr>
         <w:pStyle w:val="Bibliography"/>
@@ -32150,7 +32192,7 @@
       <w:r>
         <w:t xml:space="preserve"> </w:t>
       </w:r>
-      <w:hyperlink r:id="rId405">
+      <w:hyperlink r:id="rId408">
         <w:r>
           <w:rPr>
             <w:rStyle w:val="Hyperlink"/>
@@ -32159,8 +32201,8 @@
         </w:r>
       </w:hyperlink>
     </w:p>
-    <w:bookmarkEnd w:id="406"/>
-    <w:bookmarkStart w:id="408" w:name="ref-posnerGenesisAbstractIdeas1968"/>
+    <w:bookmarkEnd w:id="409"/>
+    <w:bookmarkStart w:id="411" w:name="ref-posnerGenesisAbstractIdeas1968"/>
     <w:p>
       <w:pPr>
         <w:pStyle w:val="Bibliography"/>
@@ -32197,7 +32239,7 @@
       <w:r>
         <w:t xml:space="preserve"> </w:t>
       </w:r>
-      <w:hyperlink r:id="rId407">
+      <w:hyperlink r:id="rId410">
         <w:r>
           <w:rPr>
             <w:rStyle w:val="Hyperlink"/>
@@ -32206,8 +32248,8 @@
         </w:r>
       </w:hyperlink>
     </w:p>
-    <w:bookmarkEnd w:id="408"/>
-    <w:bookmarkStart w:id="410" w:name="X0f333a8e4712cae03e2463ef700e712fd806d95"/>
+    <w:bookmarkEnd w:id="411"/>
+    <w:bookmarkStart w:id="413" w:name="X0f333a8e4712cae03e2463ef700e712fd806d95"/>
     <w:p>
       <w:pPr>
         <w:pStyle w:val="Bibliography"/>
@@ -32244,7 +32286,7 @@
       <w:r>
         <w:t xml:space="preserve"> </w:t>
       </w:r>
-      <w:hyperlink r:id="rId409">
+      <w:hyperlink r:id="rId412">
         <w:r>
           <w:rPr>
             <w:rStyle w:val="Hyperlink"/>
@@ -32253,8 +32295,8 @@
         </w:r>
       </w:hyperlink>
     </w:p>
-    <w:bookmarkEnd w:id="410"/>
-    <w:bookmarkStart w:id="412" w:name="X5a0d18fcfe3965c81ccfdf6d0bb9bd4f247b32d"/>
+    <w:bookmarkEnd w:id="413"/>
+    <w:bookmarkStart w:id="415" w:name="X5a0d18fcfe3965c81ccfdf6d0bb9bd4f247b32d"/>
     <w:p>
       <w:pPr>
         <w:pStyle w:val="Bibliography"/>
@@ -32291,7 +32333,7 @@
       <w:r>
         <w:t xml:space="preserve"> </w:t>
       </w:r>
-      <w:hyperlink r:id="rId411">
+      <w:hyperlink r:id="rId414">
         <w:r>
           <w:rPr>
             <w:rStyle w:val="Hyperlink"/>
@@ -32300,8 +32342,8 @@
         </w:r>
       </w:hyperlink>
     </w:p>
-    <w:bookmarkEnd w:id="412"/>
-    <w:bookmarkStart w:id="414" w:name="ref-ravivHowVariabilityShapes2022"/>
+    <w:bookmarkEnd w:id="415"/>
+    <w:bookmarkStart w:id="417" w:name="ref-ravivHowVariabilityShapes2022"/>
     <w:p>
       <w:pPr>
         <w:pStyle w:val="Bibliography"/>
@@ -32325,7 +32367,7 @@
       <w:r>
         <w:t xml:space="preserve"> </w:t>
       </w:r>
-      <w:hyperlink r:id="rId413">
+      <w:hyperlink r:id="rId416">
         <w:r>
           <w:rPr>
             <w:rStyle w:val="Hyperlink"/>
@@ -32334,8 +32376,8 @@
         </w:r>
       </w:hyperlink>
     </w:p>
-    <w:bookmarkEnd w:id="414"/>
-    <w:bookmarkStart w:id="416" w:name="X61f9aa8b4a5b55db80405c24422323027c81e5f"/>
+    <w:bookmarkEnd w:id="417"/>
+    <w:bookmarkStart w:id="419" w:name="X61f9aa8b4a5b55db80405c24422323027c81e5f"/>
     <w:p>
       <w:pPr>
         <w:pStyle w:val="Bibliography"/>
@@ -32384,7 +32426,7 @@
       <w:r>
         <w:t xml:space="preserve"> </w:t>
       </w:r>
-      <w:hyperlink r:id="rId415">
+      <w:hyperlink r:id="rId418">
         <w:r>
           <w:rPr>
             <w:rStyle w:val="Hyperlink"/>
@@ -32393,8 +32435,8 @@
         </w:r>
       </w:hyperlink>
     </w:p>
-    <w:bookmarkEnd w:id="416"/>
-    <w:bookmarkStart w:id="418" w:name="ref-roarkComparingPerceptualCategory2021"/>
+    <w:bookmarkEnd w:id="419"/>
+    <w:bookmarkStart w:id="421" w:name="ref-roarkComparingPerceptualCategory2021"/>
     <w:p>
       <w:pPr>
         <w:pStyle w:val="Bibliography"/>
@@ -32431,7 +32473,7 @@
       <w:r>
         <w:t xml:space="preserve"> </w:t>
       </w:r>
-      <w:hyperlink r:id="rId417">
+      <w:hyperlink r:id="rId420">
         <w:r>
           <w:rPr>
             <w:rStyle w:val="Hyperlink"/>
@@ -32440,8 +32482,8 @@
         </w:r>
       </w:hyperlink>
     </w:p>
-    <w:bookmarkEnd w:id="418"/>
-    <w:bookmarkStart w:id="420" w:name="ref-robsonSpecificVariedPractice2022a"/>
+    <w:bookmarkEnd w:id="421"/>
+    <w:bookmarkStart w:id="423" w:name="ref-robsonSpecificVariedPractice2022a"/>
     <w:p>
       <w:pPr>
         <w:pStyle w:val="Bibliography"/>
@@ -32478,7 +32520,7 @@
       <w:r>
         <w:t xml:space="preserve"> </w:t>
       </w:r>
-      <w:hyperlink r:id="rId419">
+      <w:hyperlink r:id="rId422">
         <w:r>
           <w:rPr>
             <w:rStyle w:val="Hyperlink"/>
@@ -32487,8 +32529,8 @@
         </w:r>
       </w:hyperlink>
     </w:p>
-    <w:bookmarkEnd w:id="420"/>
-    <w:bookmarkStart w:id="422" w:name="ref-rollerVariablePracticeLenses2001"/>
+    <w:bookmarkEnd w:id="423"/>
+    <w:bookmarkStart w:id="425" w:name="ref-rollerVariablePracticeLenses2001"/>
     <w:p>
       <w:pPr>
         <w:pStyle w:val="Bibliography"/>
@@ -32525,7 +32567,7 @@
       <w:r>
         <w:t xml:space="preserve"> </w:t>
       </w:r>
-      <w:hyperlink r:id="rId421">
+      <w:hyperlink r:id="rId424">
         <w:r>
           <w:rPr>
             <w:rStyle w:val="Hyperlink"/>
@@ -32534,8 +32576,8 @@
         </w:r>
       </w:hyperlink>
     </w:p>
-    <w:bookmarkEnd w:id="422"/>
-    <w:bookmarkStart w:id="424" w:name="Xc5570b410aa984cd5f5bd4b20a2c643bd5fcffc"/>
+    <w:bookmarkEnd w:id="425"/>
+    <w:bookmarkStart w:id="427" w:name="Xc5570b410aa984cd5f5bd4b20a2c643bd5fcffc"/>
     <w:p>
       <w:pPr>
         <w:pStyle w:val="Bibliography"/>
@@ -32593,7 +32635,7 @@
       <w:r>
         <w:t xml:space="preserve"> </w:t>
       </w:r>
-      <w:hyperlink r:id="rId423">
+      <w:hyperlink r:id="rId426">
         <w:r>
           <w:rPr>
             <w:rStyle w:val="Hyperlink"/>
@@ -32602,8 +32644,8 @@
         </w:r>
       </w:hyperlink>
     </w:p>
-    <w:bookmarkEnd w:id="424"/>
-    <w:bookmarkStart w:id="426" w:name="Xcab8540473416335c7d4745a50e2ba7c2a2f664"/>
+    <w:bookmarkEnd w:id="427"/>
+    <w:bookmarkStart w:id="429" w:name="Xcab8540473416335c7d4745a50e2ba7c2a2f664"/>
     <w:p>
       <w:pPr>
         <w:pStyle w:val="Bibliography"/>
@@ -32640,7 +32682,7 @@
       <w:r>
         <w:t xml:space="preserve"> </w:t>
       </w:r>
-      <w:hyperlink r:id="rId425">
+      <w:hyperlink r:id="rId428">
         <w:r>
           <w:rPr>
             <w:rStyle w:val="Hyperlink"/>
@@ -32649,8 +32691,8 @@
         </w:r>
       </w:hyperlink>
     </w:p>
-    <w:bookmarkEnd w:id="426"/>
-    <w:bookmarkStart w:id="428" w:name="ref-sabahWhenLessMore2019"/>
+    <w:bookmarkEnd w:id="429"/>
+    <w:bookmarkStart w:id="431" w:name="ref-sabahWhenLessMore2019"/>
     <w:p>
       <w:pPr>
         <w:pStyle w:val="Bibliography"/>
@@ -32687,7 +32729,7 @@
       <w:r>
         <w:t xml:space="preserve"> </w:t>
       </w:r>
-      <w:hyperlink r:id="rId427">
+      <w:hyperlink r:id="rId430">
         <w:r>
           <w:rPr>
             <w:rStyle w:val="Hyperlink"/>
@@ -32696,8 +32738,8 @@
         </w:r>
       </w:hyperlink>
     </w:p>
-    <w:bookmarkEnd w:id="428"/>
-    <w:bookmarkStart w:id="430" w:name="X57583d54ccab43c744e0fa2336e4c556df32b13"/>
+    <w:bookmarkEnd w:id="431"/>
+    <w:bookmarkStart w:id="433" w:name="X57583d54ccab43c744e0fa2336e4c556df32b13"/>
     <w:p>
       <w:pPr>
         <w:pStyle w:val="Bibliography"/>
@@ -32746,7 +32788,7 @@
       <w:r>
         <w:t xml:space="preserve"> </w:t>
       </w:r>
-      <w:hyperlink r:id="rId429">
+      <w:hyperlink r:id="rId432">
         <w:r>
           <w:rPr>
             <w:rStyle w:val="Hyperlink"/>
@@ -32755,8 +32797,8 @@
         </w:r>
       </w:hyperlink>
     </w:p>
-    <w:bookmarkEnd w:id="430"/>
-    <w:bookmarkStart w:id="432" w:name="Xdf977ba0e3f22e132b04d26319edfec1b78769d"/>
+    <w:bookmarkEnd w:id="433"/>
+    <w:bookmarkStart w:id="435" w:name="Xdf977ba0e3f22e132b04d26319edfec1b78769d"/>
     <w:p>
       <w:pPr>
         <w:pStyle w:val="Bibliography"/>
@@ -32805,7 +32847,7 @@
       <w:r>
         <w:t xml:space="preserve"> </w:t>
       </w:r>
-      <w:hyperlink r:id="rId431">
+      <w:hyperlink r:id="rId434">
         <w:r>
           <w:rPr>
             <w:rStyle w:val="Hyperlink"/>
@@ -32814,8 +32856,8 @@
         </w:r>
       </w:hyperlink>
     </w:p>
-    <w:bookmarkEnd w:id="432"/>
-    <w:bookmarkStart w:id="434" w:name="ref-sakamotoPuttingPsychologyBack2008"/>
+    <w:bookmarkEnd w:id="435"/>
+    <w:bookmarkStart w:id="437" w:name="ref-sakamotoPuttingPsychologyBack2008"/>
     <w:p>
       <w:pPr>
         <w:pStyle w:val="Bibliography"/>
@@ -32864,7 +32906,7 @@
       <w:r>
         <w:t xml:space="preserve"> </w:t>
       </w:r>
-      <w:hyperlink r:id="rId433">
+      <w:hyperlink r:id="rId436">
         <w:r>
           <w:rPr>
             <w:rStyle w:val="Hyperlink"/>
@@ -32873,8 +32915,8 @@
         </w:r>
       </w:hyperlink>
     </w:p>
-    <w:bookmarkEnd w:id="434"/>
-    <w:bookmarkStart w:id="435" w:name="Xf1d03c8e78c2da82ff37104161b8190293de477"/>
+    <w:bookmarkEnd w:id="437"/>
+    <w:bookmarkStart w:id="438" w:name="Xf1d03c8e78c2da82ff37104161b8190293de477"/>
     <w:p>
       <w:pPr>
         <w:pStyle w:val="Bibliography"/>
@@ -32938,8 +32980,8 @@
         <w:t xml:space="preserve">.</w:t>
       </w:r>
     </w:p>
-    <w:bookmarkEnd w:id="435"/>
-    <w:bookmarkStart w:id="437" w:name="ref-schmidtSchemaTheoryDiscrete1975"/>
+    <w:bookmarkEnd w:id="438"/>
+    <w:bookmarkStart w:id="440" w:name="ref-schmidtSchemaTheoryDiscrete1975"/>
     <w:p>
       <w:pPr>
         <w:pStyle w:val="Bibliography"/>
@@ -32976,7 +33018,7 @@
       <w:r>
         <w:t xml:space="preserve"> </w:t>
       </w:r>
-      <w:hyperlink r:id="rId436">
+      <w:hyperlink r:id="rId439">
         <w:r>
           <w:rPr>
             <w:rStyle w:val="Hyperlink"/>
@@ -32985,8 +33027,8 @@
         </w:r>
       </w:hyperlink>
     </w:p>
-    <w:bookmarkEnd w:id="437"/>
-    <w:bookmarkStart w:id="439" w:name="X072c1cde369bcb8ccfc8c60c4e4877236c1710d"/>
+    <w:bookmarkEnd w:id="440"/>
+    <w:bookmarkStart w:id="442" w:name="X072c1cde369bcb8ccfc8c60c4e4877236c1710d"/>
     <w:p>
       <w:pPr>
         <w:pStyle w:val="Bibliography"/>
@@ -33032,7 +33074,7 @@
       <w:r>
         <w:t xml:space="preserve"> </w:t>
       </w:r>
-      <w:hyperlink r:id="rId438">
+      <w:hyperlink r:id="rId441">
         <w:r>
           <w:rPr>
             <w:rStyle w:val="Hyperlink"/>
@@ -33041,8 +33083,8 @@
         </w:r>
       </w:hyperlink>
     </w:p>
-    <w:bookmarkEnd w:id="439"/>
-    <w:bookmarkStart w:id="440" w:name="ref-seitzModelingCategoryVariability2023"/>
+    <w:bookmarkEnd w:id="442"/>
+    <w:bookmarkStart w:id="443" w:name="ref-seitzModelingCategoryVariability2023"/>
     <w:p>
       <w:pPr>
         <w:pStyle w:val="Bibliography"/>
@@ -33109,8 +33151,8 @@
         <w:t xml:space="preserve">[Preprint]. PsyArXiv.</w:t>
       </w:r>
     </w:p>
-    <w:bookmarkEnd w:id="440"/>
-    <w:bookmarkStart w:id="441" w:name="ref-seowTransferEffectsVaried2019"/>
+    <w:bookmarkEnd w:id="443"/>
+    <w:bookmarkStart w:id="444" w:name="ref-seowTransferEffectsVaried2019"/>
     <w:p>
       <w:pPr>
         <w:pStyle w:val="Bibliography"/>
@@ -33132,8 +33174,8 @@
         <w:t xml:space="preserve">, 222–227.</w:t>
       </w:r>
     </w:p>
-    <w:bookmarkEnd w:id="441"/>
-    <w:bookmarkStart w:id="443" w:name="Xba9007bcdae70d35df09ac345233f10159cb4bf"/>
+    <w:bookmarkEnd w:id="444"/>
+    <w:bookmarkStart w:id="446" w:name="Xba9007bcdae70d35df09ac345233f10159cb4bf"/>
     <w:p>
       <w:pPr>
         <w:pStyle w:val="Bibliography"/>
@@ -33170,7 +33212,7 @@
       <w:r>
         <w:t xml:space="preserve"> </w:t>
       </w:r>
-      <w:hyperlink r:id="rId442">
+      <w:hyperlink r:id="rId445">
         <w:r>
           <w:rPr>
             <w:rStyle w:val="Hyperlink"/>
@@ -33179,8 +33221,8 @@
         </w:r>
       </w:hyperlink>
     </w:p>
-    <w:bookmarkEnd w:id="443"/>
-    <w:bookmarkStart w:id="445" w:name="ref-sinkeviciuteRoleInputVariability2019"/>
+    <w:bookmarkEnd w:id="446"/>
+    <w:bookmarkStart w:id="448" w:name="ref-sinkeviciuteRoleInputVariability2019"/>
     <w:p>
       <w:pPr>
         <w:pStyle w:val="Bibliography"/>
@@ -33217,7 +33259,7 @@
       <w:r>
         <w:t xml:space="preserve"> </w:t>
       </w:r>
-      <w:hyperlink r:id="rId444">
+      <w:hyperlink r:id="rId447">
         <w:r>
           <w:rPr>
             <w:rStyle w:val="Hyperlink"/>
@@ -33226,8 +33268,8 @@
         </w:r>
       </w:hyperlink>
     </w:p>
-    <w:bookmarkEnd w:id="445"/>
-    <w:bookmarkStart w:id="447" w:name="X0acc7fc1613de11f1df556c6841b86f5c4c9943"/>
+    <w:bookmarkEnd w:id="448"/>
+    <w:bookmarkStart w:id="450" w:name="X0acc7fc1613de11f1df556c6841b86f5c4c9943"/>
     <w:p>
       <w:pPr>
         <w:pStyle w:val="Bibliography"/>
@@ -33276,7 +33318,7 @@
       <w:r>
         <w:t xml:space="preserve"> </w:t>
       </w:r>
-      <w:hyperlink r:id="rId446">
+      <w:hyperlink r:id="rId449">
         <w:r>
           <w:rPr>
             <w:rStyle w:val="Hyperlink"/>
@@ -33285,8 +33327,8 @@
         </w:r>
       </w:hyperlink>
     </w:p>
-    <w:bookmarkEnd w:id="447"/>
-    <w:bookmarkStart w:id="449" w:name="ref-stewartEffectCategoryVariability2002"/>
+    <w:bookmarkEnd w:id="450"/>
+    <w:bookmarkStart w:id="452" w:name="ref-stewartEffectCategoryVariability2002"/>
     <w:p>
       <w:pPr>
         <w:pStyle w:val="Bibliography"/>
@@ -33323,7 +33365,7 @@
       <w:r>
         <w:t xml:space="preserve"> </w:t>
       </w:r>
-      <w:hyperlink r:id="rId448">
+      <w:hyperlink r:id="rId451">
         <w:r>
           <w:rPr>
             <w:rStyle w:val="Hyperlink"/>
@@ -33332,8 +33374,8 @@
         </w:r>
       </w:hyperlink>
     </w:p>
-    <w:bookmarkEnd w:id="449"/>
-    <w:bookmarkStart w:id="451" w:name="X7acf466e043dea9822f78ede980432d030badec"/>
+    <w:bookmarkEnd w:id="452"/>
+    <w:bookmarkStart w:id="454" w:name="X7acf466e043dea9822f78ede980432d030badec"/>
     <w:p>
       <w:pPr>
         <w:pStyle w:val="Bibliography"/>
@@ -33370,7 +33412,7 @@
       <w:r>
         <w:t xml:space="preserve"> </w:t>
       </w:r>
-      <w:hyperlink r:id="rId450">
+      <w:hyperlink r:id="rId453">
         <w:r>
           <w:rPr>
             <w:rStyle w:val="Hyperlink"/>
@@ -33379,8 +33421,8 @@
         </w:r>
       </w:hyperlink>
     </w:p>
-    <w:bookmarkEnd w:id="451"/>
-    <w:bookmarkStart w:id="452" w:name="X7b3c79bfb7654af1f4b03dba64dad1a6765c972"/>
+    <w:bookmarkEnd w:id="454"/>
+    <w:bookmarkStart w:id="455" w:name="X7b3c79bfb7654af1f4b03dba64dad1a6765c972"/>
     <w:p>
       <w:pPr>
         <w:pStyle w:val="Bibliography"/>
@@ -33472,8 +33514,8 @@
         <w:t xml:space="preserve">. R: A Language and Environment for Statistical Computing.</w:t>
       </w:r>
     </w:p>
-    <w:bookmarkEnd w:id="452"/>
-    <w:bookmarkStart w:id="454" w:name="X03164288fbe6d761b530723d503a71767864c64"/>
+    <w:bookmarkEnd w:id="455"/>
+    <w:bookmarkStart w:id="457" w:name="X03164288fbe6d761b530723d503a71767864c64"/>
     <w:p>
       <w:pPr>
         <w:pStyle w:val="Bibliography"/>
@@ -33522,7 +33564,7 @@
       <w:r>
         <w:t xml:space="preserve"> </w:t>
       </w:r>
-      <w:hyperlink r:id="rId453">
+      <w:hyperlink r:id="rId456">
         <w:r>
           <w:rPr>
             <w:rStyle w:val="Hyperlink"/>
@@ -33531,8 +33573,8 @@
         </w:r>
       </w:hyperlink>
     </w:p>
-    <w:bookmarkEnd w:id="454"/>
-    <w:bookmarkStart w:id="456" w:name="ref-thoroughmanRapidReshapingHuman2005"/>
+    <w:bookmarkEnd w:id="457"/>
+    <w:bookmarkStart w:id="459" w:name="ref-thoroughmanRapidReshapingHuman2005"/>
     <w:p>
       <w:pPr>
         <w:pStyle w:val="Bibliography"/>
@@ -33590,7 +33632,7 @@
       <w:r>
         <w:t xml:space="preserve"> </w:t>
       </w:r>
-      <w:hyperlink r:id="rId455">
+      <w:hyperlink r:id="rId458">
         <w:r>
           <w:rPr>
             <w:rStyle w:val="Hyperlink"/>
@@ -33599,8 +33641,8 @@
         </w:r>
       </w:hyperlink>
     </w:p>
-    <w:bookmarkEnd w:id="456"/>
-    <w:bookmarkStart w:id="458" w:name="X7623174e1be406b52c0c1b2ebfa7d41a05becaa"/>
+    <w:bookmarkEnd w:id="459"/>
+    <w:bookmarkStart w:id="461" w:name="X7623174e1be406b52c0c1b2ebfa7d41a05becaa"/>
     <w:p>
       <w:pPr>
         <w:pStyle w:val="Bibliography"/>
@@ -33637,7 +33679,7 @@
       <w:r>
         <w:t xml:space="preserve"> </w:t>
       </w:r>
-      <w:hyperlink r:id="rId457">
+      <w:hyperlink r:id="rId460">
         <w:r>
           <w:rPr>
             <w:rStyle w:val="Hyperlink"/>
@@ -33646,8 +33688,8 @@
         </w:r>
       </w:hyperlink>
     </w:p>
-    <w:bookmarkEnd w:id="458"/>
-    <w:bookmarkStart w:id="460" w:name="Xeb57196bf00d31323c6b648bd4db85656f3af93"/>
+    <w:bookmarkEnd w:id="461"/>
+    <w:bookmarkStart w:id="463" w:name="Xeb57196bf00d31323c6b648bd4db85656f3af93"/>
     <w:p>
       <w:pPr>
         <w:pStyle w:val="Bibliography"/>
@@ -33696,7 +33738,7 @@
       <w:r>
         <w:t xml:space="preserve"> </w:t>
       </w:r>
-      <w:hyperlink r:id="rId459">
+      <w:hyperlink r:id="rId462">
         <w:r>
           <w:rPr>
             <w:rStyle w:val="Hyperlink"/>
@@ -33705,8 +33747,8 @@
         </w:r>
       </w:hyperlink>
     </w:p>
-    <w:bookmarkEnd w:id="460"/>
-    <w:bookmarkStart w:id="462" w:name="ref-twomeyAllRightNoises2018"/>
+    <w:bookmarkEnd w:id="463"/>
+    <w:bookmarkStart w:id="465" w:name="ref-twomeyAllRightNoises2018"/>
     <w:p>
       <w:pPr>
         <w:pStyle w:val="Bibliography"/>
@@ -33761,7 +33803,7 @@
       <w:r>
         <w:t xml:space="preserve"> </w:t>
       </w:r>
-      <w:hyperlink r:id="rId461">
+      <w:hyperlink r:id="rId464">
         <w:r>
           <w:rPr>
             <w:rStyle w:val="Hyperlink"/>
@@ -33770,8 +33812,8 @@
         </w:r>
       </w:hyperlink>
     </w:p>
-    <w:bookmarkEnd w:id="462"/>
-    <w:bookmarkStart w:id="464" w:name="ref-vandamMappingShapeVisuomotor2015"/>
+    <w:bookmarkEnd w:id="465"/>
+    <w:bookmarkStart w:id="467" w:name="ref-vandamMappingShapeVisuomotor2015"/>
     <w:p>
       <w:pPr>
         <w:pStyle w:val="Bibliography"/>
@@ -33874,7 +33916,7 @@
       <w:r>
         <w:t xml:space="preserve"> </w:t>
       </w:r>
-      <w:hyperlink r:id="rId463">
+      <w:hyperlink r:id="rId466">
         <w:r>
           <w:rPr>
             <w:rStyle w:val="Hyperlink"/>
@@ -33883,8 +33925,8 @@
         </w:r>
       </w:hyperlink>
     </w:p>
-    <w:bookmarkEnd w:id="464"/>
-    <w:bookmarkStart w:id="466" w:name="ref-vanrossumSchmidtSchemaTheory1990"/>
+    <w:bookmarkEnd w:id="467"/>
+    <w:bookmarkStart w:id="469" w:name="ref-vanrossumSchmidtSchemaTheory1990"/>
     <w:p>
       <w:pPr>
         <w:pStyle w:val="Bibliography"/>
@@ -33921,7 +33963,7 @@
       <w:r>
         <w:t xml:space="preserve"> </w:t>
       </w:r>
-      <w:hyperlink r:id="rId465">
+      <w:hyperlink r:id="rId468">
         <w:r>
           <w:rPr>
             <w:rStyle w:val="Hyperlink"/>
@@ -33930,8 +33972,8 @@
         </w:r>
       </w:hyperlink>
     </w:p>
-    <w:bookmarkEnd w:id="466"/>
-    <w:bookmarkStart w:id="468" w:name="Xafeb16c97ba6ad504a4f88916e9c449313b064b"/>
+    <w:bookmarkEnd w:id="469"/>
+    <w:bookmarkStart w:id="471" w:name="Xafeb16c97ba6ad504a4f88916e9c449313b064b"/>
     <w:p>
       <w:pPr>
         <w:pStyle w:val="Bibliography"/>
@@ -33968,7 +34010,7 @@
       <w:r>
         <w:t xml:space="preserve"> </w:t>
       </w:r>
-      <w:hyperlink r:id="rId467">
+      <w:hyperlink r:id="rId470">
         <w:r>
           <w:rPr>
             <w:rStyle w:val="Hyperlink"/>
@@ -33977,8 +34019,8 @@
         </w:r>
       </w:hyperlink>
     </w:p>
-    <w:bookmarkEnd w:id="468"/>
-    <w:bookmarkStart w:id="470" w:name="ref-vigoLearningDifficultyVisual2018"/>
+    <w:bookmarkEnd w:id="471"/>
+    <w:bookmarkStart w:id="473" w:name="ref-vigoLearningDifficultyVisual2018"/>
     <w:p>
       <w:pPr>
         <w:pStyle w:val="Bibliography"/>
@@ -34027,7 +34069,7 @@
       <w:r>
         <w:t xml:space="preserve"> </w:t>
       </w:r>
-      <w:hyperlink r:id="rId469">
+      <w:hyperlink r:id="rId472">
         <w:r>
           <w:rPr>
             <w:rStyle w:val="Hyperlink"/>
@@ -34036,8 +34078,8 @@
         </w:r>
       </w:hyperlink>
     </w:p>
-    <w:bookmarkEnd w:id="470"/>
-    <w:bookmarkStart w:id="472" w:name="X54c569e4f5f7337cfe0ca264af87996376800fb"/>
+    <w:bookmarkEnd w:id="473"/>
+    <w:bookmarkStart w:id="475" w:name="X54c569e4f5f7337cfe0ca264af87996376800fb"/>
     <w:p>
       <w:pPr>
         <w:pStyle w:val="Bibliography"/>
@@ -34061,7 +34103,7 @@
       <w:r>
         <w:t xml:space="preserve"> </w:t>
       </w:r>
-      <w:hyperlink r:id="rId471">
+      <w:hyperlink r:id="rId474">
         <w:r>
           <w:rPr>
             <w:rStyle w:val="Hyperlink"/>
@@ -34070,8 +34112,8 @@
         </w:r>
       </w:hyperlink>
     </w:p>
-    <w:bookmarkEnd w:id="472"/>
-    <w:bookmarkStart w:id="474" w:name="Xc20614634450232b72de235f33b047d0be1d2df"/>
+    <w:bookmarkEnd w:id="475"/>
+    <w:bookmarkStart w:id="477" w:name="Xc20614634450232b72de235f33b047d0be1d2df"/>
     <w:p>
       <w:pPr>
         <w:pStyle w:val="Bibliography"/>
@@ -34108,7 +34150,7 @@
       <w:r>
         <w:t xml:space="preserve"> </w:t>
       </w:r>
-      <w:hyperlink r:id="rId473">
+      <w:hyperlink r:id="rId476">
         <w:r>
           <w:rPr>
             <w:rStyle w:val="Hyperlink"/>
@@ -34117,8 +34159,8 @@
         </w:r>
       </w:hyperlink>
     </w:p>
-    <w:bookmarkEnd w:id="474"/>
-    <w:bookmarkStart w:id="476" w:name="Xa1f5217e32b615353abfd0cc58ec156e1340f18"/>
+    <w:bookmarkEnd w:id="477"/>
+    <w:bookmarkStart w:id="479" w:name="Xa1f5217e32b615353abfd0cc58ec156e1340f18"/>
     <w:p>
       <w:pPr>
         <w:pStyle w:val="Bibliography"/>
@@ -34155,7 +34197,7 @@
       <w:r>
         <w:t xml:space="preserve"> </w:t>
       </w:r>
-      <w:hyperlink r:id="rId475">
+      <w:hyperlink r:id="rId478">
         <w:r>
           <w:rPr>
             <w:rStyle w:val="Hyperlink"/>
@@ -34164,8 +34206,8 @@
         </w:r>
       </w:hyperlink>
     </w:p>
-    <w:bookmarkEnd w:id="476"/>
-    <w:bookmarkStart w:id="478" w:name="ref-wifallReachingResponseSelection2017"/>
+    <w:bookmarkEnd w:id="479"/>
+    <w:bookmarkStart w:id="481" w:name="ref-wifallReachingResponseSelection2017"/>
     <w:p>
       <w:pPr>
         <w:pStyle w:val="Bibliography"/>
@@ -34214,7 +34256,7 @@
       <w:r>
         <w:t xml:space="preserve"> </w:t>
       </w:r>
-      <w:hyperlink r:id="rId477">
+      <w:hyperlink r:id="rId480">
         <w:r>
           <w:rPr>
             <w:rStyle w:val="Hyperlink"/>
@@ -34223,8 +34265,8 @@
         </w:r>
       </w:hyperlink>
     </w:p>
-    <w:bookmarkEnd w:id="478"/>
-    <w:bookmarkStart w:id="480" w:name="Xedde1589a4463afc15faa24be41c02163e3402a"/>
+    <w:bookmarkEnd w:id="481"/>
+    <w:bookmarkStart w:id="483" w:name="Xedde1589a4463afc15faa24be41c02163e3402a"/>
     <w:p>
       <w:pPr>
         <w:pStyle w:val="Bibliography"/>
@@ -34261,7 +34303,7 @@
       <w:r>
         <w:t xml:space="preserve"> </w:t>
       </w:r>
-      <w:hyperlink r:id="rId479">
+      <w:hyperlink r:id="rId482">
         <w:r>
           <w:rPr>
             <w:rStyle w:val="Hyperlink"/>
@@ -34270,8 +34312,8 @@
         </w:r>
       </w:hyperlink>
     </w:p>
-    <w:bookmarkEnd w:id="480"/>
-    <w:bookmarkStart w:id="482" w:name="ref-willeyLongtermMotorLearning2018"/>
+    <w:bookmarkEnd w:id="483"/>
+    <w:bookmarkStart w:id="485" w:name="ref-willeyLongtermMotorLearning2018"/>
     <w:p>
       <w:pPr>
         <w:pStyle w:val="Bibliography"/>
@@ -34320,7 +34362,7 @@
       <w:r>
         <w:t xml:space="preserve"> </w:t>
       </w:r>
-      <w:hyperlink r:id="rId481">
+      <w:hyperlink r:id="rId484">
         <w:r>
           <w:rPr>
             <w:rStyle w:val="Hyperlink"/>
@@ -34329,8 +34371,8 @@
         </w:r>
       </w:hyperlink>
     </w:p>
-    <w:bookmarkEnd w:id="482"/>
-    <w:bookmarkStart w:id="484" w:name="ref-wonnacottInputEffectsAcquisition2012"/>
+    <w:bookmarkEnd w:id="485"/>
+    <w:bookmarkStart w:id="487" w:name="ref-wonnacottInputEffectsAcquisition2012"/>
     <w:p>
       <w:pPr>
         <w:pStyle w:val="Bibliography"/>
@@ -34367,7 +34409,7 @@
       <w:r>
         <w:t xml:space="preserve"> </w:t>
       </w:r>
-      <w:hyperlink r:id="rId483">
+      <w:hyperlink r:id="rId486">
         <w:r>
           <w:rPr>
             <w:rStyle w:val="Hyperlink"/>
@@ -34376,8 +34418,8 @@
         </w:r>
       </w:hyperlink>
     </w:p>
-    <w:bookmarkEnd w:id="484"/>
-    <w:bookmarkStart w:id="486" w:name="ref-wrisbergTrainingProductionNovel1984"/>
+    <w:bookmarkEnd w:id="487"/>
+    <w:bookmarkStart w:id="489" w:name="ref-wrisbergTrainingProductionNovel1984"/>
     <w:p>
       <w:pPr>
         <w:pStyle w:val="Bibliography"/>
@@ -34426,7 +34468,7 @@
       <w:r>
         <w:t xml:space="preserve"> </w:t>
       </w:r>
-      <w:hyperlink r:id="rId485">
+      <w:hyperlink r:id="rId488">
         <w:r>
           <w:rPr>
             <w:rStyle w:val="Hyperlink"/>
@@ -34435,8 +34477,8 @@
         </w:r>
       </w:hyperlink>
     </w:p>
-    <w:bookmarkEnd w:id="486"/>
-    <w:bookmarkStart w:id="488" w:name="X58e2523dae4b1c5dbcd316e961b03f5be2321b7"/>
+    <w:bookmarkEnd w:id="489"/>
+    <w:bookmarkStart w:id="491" w:name="X58e2523dae4b1c5dbcd316e961b03f5be2321b7"/>
     <w:p>
       <w:pPr>
         <w:pStyle w:val="Bibliography"/>
@@ -34515,7 +34557,7 @@
       <w:r>
         <w:t xml:space="preserve"> </w:t>
       </w:r>
-      <w:hyperlink r:id="rId487">
+      <w:hyperlink r:id="rId490">
         <w:r>
           <w:rPr>
             <w:rStyle w:val="Hyperlink"/>
@@ -34524,8 +34566,8 @@
         </w:r>
       </w:hyperlink>
     </w:p>
-    <w:bookmarkEnd w:id="488"/>
-    <w:bookmarkStart w:id="490" w:name="X05a5acade1fdd8bd616f6380d0ca460d0ffe88c"/>
+    <w:bookmarkEnd w:id="491"/>
+    <w:bookmarkStart w:id="493" w:name="X05a5acade1fdd8bd616f6380d0ca460d0ffe88c"/>
     <w:p>
       <w:pPr>
         <w:pStyle w:val="Bibliography"/>
@@ -34604,7 +34646,7 @@
       <w:r>
         <w:t xml:space="preserve"> </w:t>
       </w:r>
-      <w:hyperlink r:id="rId489">
+      <w:hyperlink r:id="rId492">
         <w:r>
           <w:rPr>
             <w:rStyle w:val="Hyperlink"/>
@@ -34613,8 +34655,8 @@
         </w:r>
       </w:hyperlink>
     </w:p>
-    <w:bookmarkEnd w:id="490"/>
-    <w:bookmarkStart w:id="492" w:name="ref-wuSimilaritiesDifferencesSpatial2020"/>
+    <w:bookmarkEnd w:id="493"/>
+    <w:bookmarkStart w:id="495" w:name="ref-wuSimilaritiesDifferencesSpatial2020"/>
     <w:p>
       <w:pPr>
         <w:pStyle w:val="Bibliography"/>
@@ -34651,7 +34693,7 @@
       <w:r>
         <w:t xml:space="preserve"> </w:t>
       </w:r>
-      <w:hyperlink r:id="rId491">
+      <w:hyperlink r:id="rId494">
         <w:r>
           <w:rPr>
             <w:rStyle w:val="Hyperlink"/>
@@ -34660,8 +34702,8 @@
         </w:r>
       </w:hyperlink>
     </w:p>
-    <w:bookmarkEnd w:id="492"/>
-    <w:bookmarkStart w:id="494" w:name="ref-wulfEffectTypePractice1991"/>
+    <w:bookmarkEnd w:id="495"/>
+    <w:bookmarkStart w:id="497" w:name="ref-wulfEffectTypePractice1991"/>
     <w:p>
       <w:pPr>
         <w:pStyle w:val="Bibliography"/>
@@ -34698,7 +34740,7 @@
       <w:r>
         <w:t xml:space="preserve"> </w:t>
       </w:r>
-      <w:hyperlink r:id="rId493">
+      <w:hyperlink r:id="rId496">
         <w:r>
           <w:rPr>
             <w:rStyle w:val="Hyperlink"/>
@@ -34707,8 +34749,8 @@
         </w:r>
       </w:hyperlink>
     </w:p>
-    <w:bookmarkEnd w:id="494"/>
-    <w:bookmarkStart w:id="495" w:name="ref-wulfVariabilityPracticeImplicit1997"/>
+    <w:bookmarkEnd w:id="497"/>
+    <w:bookmarkStart w:id="498" w:name="ref-wulfVariabilityPracticeImplicit1997"/>
     <w:p>
       <w:pPr>
         <w:pStyle w:val="Bibliography"/>
@@ -34772,8 +34814,8 @@
         <w:t xml:space="preserve">.</w:t>
       </w:r>
     </w:p>
-    <w:bookmarkEnd w:id="495"/>
-    <w:bookmarkStart w:id="497" w:name="ref-yangGeneralLearningAbility2020"/>
+    <w:bookmarkEnd w:id="498"/>
+    <w:bookmarkStart w:id="500" w:name="ref-yangGeneralLearningAbility2020"/>
     <w:p>
       <w:pPr>
         <w:pStyle w:val="Bibliography"/>
@@ -34810,7 +34852,7 @@
       <w:r>
         <w:t xml:space="preserve"> </w:t>
       </w:r>
-      <w:hyperlink r:id="rId496">
+      <w:hyperlink r:id="rId499">
         <w:r>
           <w:rPr>
             <w:rStyle w:val="Hyperlink"/>
@@ -34819,8 +34861,8 @@
         </w:r>
       </w:hyperlink>
     </w:p>
-    <w:bookmarkEnd w:id="497"/>
-    <w:bookmarkStart w:id="499" w:name="ref-yangCategoryVariabilityEffect2014"/>
+    <w:bookmarkEnd w:id="500"/>
+    <w:bookmarkStart w:id="502" w:name="ref-yangCategoryVariabilityEffect2014"/>
     <w:p>
       <w:pPr>
         <w:pStyle w:val="Bibliography"/>
@@ -34857,7 +34899,7 @@
       <w:r>
         <w:t xml:space="preserve"> </w:t>
       </w:r>
-      <w:hyperlink r:id="rId498">
+      <w:hyperlink r:id="rId501">
         <w:r>
           <w:rPr>
             <w:rStyle w:val="Hyperlink"/>
@@ -34866,8 +34908,8 @@
         </w:r>
       </w:hyperlink>
     </w:p>
-    <w:bookmarkEnd w:id="499"/>
-    <w:bookmarkStart w:id="501" w:name="X5bcdc8aa62c091e1d556e7a5396401016e2471c"/>
+    <w:bookmarkEnd w:id="502"/>
+    <w:bookmarkStart w:id="504" w:name="X5bcdc8aa62c091e1d556e7a5396401016e2471c"/>
     <w:p>
       <w:pPr>
         <w:pStyle w:val="Bibliography"/>
@@ -34916,7 +34958,7 @@
       <w:r>
         <w:t xml:space="preserve"> </w:t>
       </w:r>
-      <w:hyperlink r:id="rId500">
+      <w:hyperlink r:id="rId503">
         <w:r>
           <w:rPr>
             <w:rStyle w:val="Hyperlink"/>
@@ -34925,8 +34967,8 @@
         </w:r>
       </w:hyperlink>
     </w:p>
-    <w:bookmarkEnd w:id="501"/>
-    <w:bookmarkStart w:id="503" w:name="Xea24fb841ed3c121e2d9fcd335e33f8b38a7184"/>
+    <w:bookmarkEnd w:id="504"/>
+    <w:bookmarkStart w:id="506" w:name="Xea24fb841ed3c121e2d9fcd335e33f8b38a7184"/>
     <w:p>
       <w:pPr>
         <w:pStyle w:val="Bibliography"/>
@@ -34975,7 +35017,7 @@
       <w:r>
         <w:t xml:space="preserve"> </w:t>
       </w:r>
-      <w:hyperlink r:id="rId502">
+      <w:hyperlink r:id="rId505">
         <w:r>
           <w:rPr>
             <w:rStyle w:val="Hyperlink"/>
@@ -34984,8 +35026,8 @@
         </w:r>
       </w:hyperlink>
     </w:p>
-    <w:bookmarkEnd w:id="503"/>
-    <w:bookmarkStart w:id="505" w:name="ref-zhangHighVariabilityLearning2024"/>
+    <w:bookmarkEnd w:id="506"/>
+    <w:bookmarkStart w:id="508" w:name="ref-zhangHighVariabilityLearning2024"/>
     <w:p>
       <w:pPr>
         <w:pStyle w:val="Bibliography"/>
@@ -35022,7 +35064,7 @@
       <w:r>
         <w:t xml:space="preserve"> </w:t>
       </w:r>
-      <w:hyperlink r:id="rId504">
+      <w:hyperlink r:id="rId507">
         <w:r>
           <w:rPr>
             <w:rStyle w:val="Hyperlink"/>
@@ -35031,14 +35073,14 @@
         </w:r>
       </w:hyperlink>
     </w:p>
-    <w:bookmarkEnd w:id="505"/>
-    <w:bookmarkEnd w:id="506"/>
+    <w:bookmarkEnd w:id="508"/>
+    <w:bookmarkEnd w:id="509"/>
     <w:p>
       <w:r>
         <w:br w:type="page"/>
       </w:r>
     </w:p>
-    <w:bookmarkEnd w:id="507"/>
+    <w:bookmarkEnd w:id="510"/>
     <w:sectPr/>
   </w:body>
 </w:document>

</xml_diff>